<commit_message>
The scope, tasks,responsibilites and features to be tested written.
</commit_message>
<xml_diff>
--- a/SoftwareTestingProject.docx
+++ b/SoftwareTestingProject.docx
@@ -695,6 +695,119 @@
           <w:bCs/>
         </w:rPr>
         <w:t>2.1 Objectives</w:t>
+      </w:r>
+    </w:p>
+    <w:p>
+      <w:r>
+        <w:t xml:space="preserve">The main objective of the project is to create a 2d side-scrolling platformer type game. The game is a single player application. </w:t>
+      </w:r>
+    </w:p>
+    <w:p>
+      <w:r>
+        <w:t>The project’s main objectives</w:t>
+      </w:r>
+    </w:p>
+    <w:p>
+      <w:pPr>
+        <w:pStyle w:val="ListParagraph"/>
+        <w:numPr>
+          <w:ilvl w:val="0"/>
+          <w:numId w:val="6"/>
+        </w:numPr>
+      </w:pPr>
+      <w:r>
+        <w:t xml:space="preserve"> The game is able to save the user progress</w:t>
+      </w:r>
+    </w:p>
+    <w:p>
+      <w:pPr>
+        <w:pStyle w:val="ListParagraph"/>
+        <w:numPr>
+          <w:ilvl w:val="0"/>
+          <w:numId w:val="6"/>
+        </w:numPr>
+      </w:pPr>
+      <w:r>
+        <w:t>The user can load up that saved game in the main menu</w:t>
+      </w:r>
+    </w:p>
+    <w:p>
+      <w:pPr>
+        <w:pStyle w:val="ListParagraph"/>
+        <w:numPr>
+          <w:ilvl w:val="0"/>
+          <w:numId w:val="6"/>
+        </w:numPr>
+      </w:pPr>
+      <w:r>
+        <w:t>The game will have multiple levels – at least 3 different levels</w:t>
+      </w:r>
+    </w:p>
+    <w:p>
+      <w:pPr>
+        <w:pStyle w:val="ListParagraph"/>
+        <w:numPr>
+          <w:ilvl w:val="0"/>
+          <w:numId w:val="6"/>
+        </w:numPr>
+      </w:pPr>
+      <w:r>
+        <w:t>The user and enemy will have a set amount of damage it can take before being killed</w:t>
+      </w:r>
+    </w:p>
+    <w:p>
+      <w:pPr>
+        <w:pStyle w:val="ListParagraph"/>
+        <w:numPr>
+          <w:ilvl w:val="0"/>
+          <w:numId w:val="6"/>
+        </w:numPr>
+      </w:pPr>
+      <w:r>
+        <w:t xml:space="preserve">The game will have customizable features </w:t>
+      </w:r>
+    </w:p>
+    <w:p>
+      <w:pPr>
+        <w:pStyle w:val="ListParagraph"/>
+        <w:rPr>
+          <w:b/>
+          <w:bCs/>
+        </w:rPr>
+      </w:pPr>
+    </w:p>
+    <w:p>
+      <w:pPr>
+        <w:rPr>
+          <w:b/>
+          <w:bCs/>
+        </w:rPr>
+      </w:pPr>
+    </w:p>
+    <w:p>
+      <w:pPr>
+        <w:rPr>
+          <w:b/>
+          <w:bCs/>
+        </w:rPr>
+      </w:pPr>
+      <w:r>
+        <w:rPr>
+          <w:b/>
+          <w:bCs/>
+        </w:rPr>
+        <w:t>2.2 Tasks</w:t>
+      </w:r>
+    </w:p>
+    <w:p>
+      <w:pPr>
+        <w:rPr>
+          <w:b/>
+          <w:bCs/>
+        </w:rPr>
+      </w:pPr>
+      <w:r>
+        <w:t>All aspects of the game are tested and functions successfully</w:t>
       </w:r>
     </w:p>
     <w:p>
@@ -710,7 +823,7 @@
         </w:rPr>
       </w:pPr>
       <w:r>
-        <w:t>All aspects of the game are tested and functions successfully</w:t>
+        <w:t>The game loads up when the Play Game button is clicked</w:t>
       </w:r>
     </w:p>
     <w:p>
@@ -726,7 +839,7 @@
         </w:rPr>
       </w:pPr>
       <w:r>
-        <w:t>The game loads up when the Play Game button is clicked</w:t>
+        <w:t>The player can cause damage and take damage</w:t>
       </w:r>
     </w:p>
     <w:p>
@@ -742,7 +855,7 @@
         </w:rPr>
       </w:pPr>
       <w:r>
-        <w:t>The player can cause damage and take damage</w:t>
+        <w:t>The player can be killed when health icons run out</w:t>
       </w:r>
     </w:p>
     <w:p>
@@ -758,10 +871,7 @@
         </w:rPr>
       </w:pPr>
       <w:r>
-        <w:t xml:space="preserve">The player can be killed when health </w:t>
-      </w:r>
-      <w:r>
-        <w:t>icons run out</w:t>
+        <w:t>The enemy can be killed when health is empty</w:t>
       </w:r>
     </w:p>
     <w:p>
@@ -777,7 +887,7 @@
         </w:rPr>
       </w:pPr>
       <w:r>
-        <w:t>The enemy can be killed when health is empty</w:t>
+        <w:t>Health pickups give the player more life</w:t>
       </w:r>
     </w:p>
     <w:p>
@@ -793,7 +903,7 @@
         </w:rPr>
       </w:pPr>
       <w:r>
-        <w:t>Health pickups give the player more life</w:t>
+        <w:t xml:space="preserve">The advancement of the game between levels works </w:t>
       </w:r>
     </w:p>
     <w:p>
@@ -809,7 +919,7 @@
         </w:rPr>
       </w:pPr>
       <w:r>
-        <w:t xml:space="preserve">The advancement of the game between levels works </w:t>
+        <w:t>The player can pause the game</w:t>
       </w:r>
     </w:p>
     <w:p>
@@ -825,7 +935,7 @@
         </w:rPr>
       </w:pPr>
       <w:r>
-        <w:t>The player can pause the game</w:t>
+        <w:t>All he options in the pause screen allow user to access the correct screen</w:t>
       </w:r>
     </w:p>
     <w:p>
@@ -841,7 +951,7 @@
         </w:rPr>
       </w:pPr>
       <w:r>
-        <w:t>All he options in the pause screen allow user to access the correct screen</w:t>
+        <w:t>The player can quit the game and return to the main menu</w:t>
       </w:r>
     </w:p>
     <w:p>
@@ -857,7 +967,7 @@
         </w:rPr>
       </w:pPr>
       <w:r>
-        <w:t>The player can quit the game and return to the main menu</w:t>
+        <w:t>The player can save the progress achieved</w:t>
       </w:r>
     </w:p>
     <w:p>
@@ -873,7 +983,7 @@
         </w:rPr>
       </w:pPr>
       <w:r>
-        <w:t>The player can save the progress achieved</w:t>
+        <w:t>Settings menu can be accessed using the main menu</w:t>
       </w:r>
     </w:p>
     <w:p>
@@ -889,7 +999,7 @@
         </w:rPr>
       </w:pPr>
       <w:r>
-        <w:t>Settings menu can be accessed using the main menu</w:t>
+        <w:t xml:space="preserve"> All Settings can be changed correctly by the player</w:t>
       </w:r>
     </w:p>
     <w:p>
@@ -905,7 +1015,7 @@
         </w:rPr>
       </w:pPr>
       <w:r>
-        <w:t xml:space="preserve"> All Settings can be changed correctly by the player</w:t>
+        <w:t>Load Game Button can be clicked, and user can load up a saved game of their choosing</w:t>
       </w:r>
     </w:p>
     <w:p>
@@ -921,7 +1031,7 @@
         </w:rPr>
       </w:pPr>
       <w:r>
-        <w:t>Load Game Button can be clicked, and user can load up a saved game of their choosing</w:t>
+        <w:t>The Delete Game Button allows user to choose which game file to delete when clicked</w:t>
       </w:r>
     </w:p>
     <w:p>
@@ -937,7 +1047,7 @@
         </w:rPr>
       </w:pPr>
       <w:r>
-        <w:t>The Delete Game Button allows user to choose which game file to delete when clicked</w:t>
+        <w:t>When user clicks Exit Game, the application is closed</w:t>
       </w:r>
     </w:p>
     <w:p>
@@ -953,13 +1063,92 @@
         </w:rPr>
       </w:pPr>
       <w:r>
-        <w:t>When user clicks Exit</w:t>
-      </w:r>
-      <w:r>
-        <w:t xml:space="preserve"> Game,</w:t>
-      </w:r>
-      <w:r>
-        <w:t xml:space="preserve"> the application is closed</w:t>
+        <w:t>The approval of test cases will be communicated via work email.</w:t>
+      </w:r>
+    </w:p>
+    <w:p/>
+    <w:p>
+      <w:pPr>
+        <w:rPr>
+          <w:b/>
+          <w:bCs/>
+        </w:rPr>
+      </w:pPr>
+    </w:p>
+    <w:p>
+      <w:pPr>
+        <w:rPr>
+          <w:b/>
+          <w:bCs/>
+        </w:rPr>
+      </w:pPr>
+      <w:r>
+        <w:rPr>
+          <w:b/>
+          <w:bCs/>
+        </w:rPr>
+        <w:t>3.0 SCOPE</w:t>
+      </w:r>
+    </w:p>
+    <w:p>
+      <w:pPr>
+        <w:rPr>
+          <w:b/>
+          <w:bCs/>
+        </w:rPr>
+      </w:pPr>
+    </w:p>
+    <w:p>
+      <w:pPr>
+        <w:rPr>
+          <w:b/>
+          <w:bCs/>
+        </w:rPr>
+      </w:pPr>
+      <w:r>
+        <w:rPr>
+          <w:b/>
+          <w:bCs/>
+        </w:rPr>
+        <w:t>General</w:t>
+      </w:r>
+    </w:p>
+    <w:p>
+      <w:r>
+        <w:t xml:space="preserve">The purpose of this test is to ensure basic deformities are removed from the game before the </w:t>
+      </w:r>
+    </w:p>
+    <w:p>
+      <w:r>
+        <w:t xml:space="preserve">Next step in the project is undertaken. </w:t>
+      </w:r>
+    </w:p>
+    <w:p>
+      <w:pPr>
+        <w:rPr>
+          <w:b/>
+          <w:bCs/>
+        </w:rPr>
+      </w:pPr>
+    </w:p>
+    <w:p>
+      <w:pPr>
+        <w:rPr>
+          <w:b/>
+          <w:bCs/>
+        </w:rPr>
+      </w:pPr>
+      <w:r>
+        <w:rPr>
+          <w:b/>
+          <w:bCs/>
+        </w:rPr>
+        <w:t>Tactics</w:t>
+      </w:r>
+    </w:p>
+    <w:p>
+      <w:r>
+        <w:t>To accomplish this the test will need:</w:t>
       </w:r>
     </w:p>
     <w:p>
@@ -967,122 +1156,90 @@
         <w:pStyle w:val="ListParagraph"/>
         <w:numPr>
           <w:ilvl w:val="0"/>
-          <w:numId w:val="1"/>
+          <w:numId w:val="8"/>
         </w:numPr>
-        <w:rPr>
-          <w:b/>
-          <w:bCs/>
-        </w:rPr>
-      </w:pPr>
-      <w:r>
-        <w:t>The approval of test cases will be communicated via work email.</w:t>
+      </w:pPr>
+      <w:r>
+        <w:t>To make sure all menu options work correctly</w:t>
       </w:r>
     </w:p>
     <w:p>
       <w:pPr>
         <w:pStyle w:val="ListParagraph"/>
-        <w:rPr>
-          <w:b/>
-          <w:bCs/>
-        </w:rPr>
-      </w:pPr>
-    </w:p>
-    <w:p>
-      <w:pPr>
-        <w:rPr>
-          <w:b/>
-          <w:bCs/>
-        </w:rPr>
-      </w:pPr>
-    </w:p>
-    <w:p>
-      <w:pPr>
-        <w:rPr>
-          <w:b/>
-          <w:bCs/>
-        </w:rPr>
-      </w:pPr>
-      <w:r>
-        <w:rPr>
-          <w:b/>
-          <w:bCs/>
-        </w:rPr>
-        <w:t>2.2 Tasks</w:t>
-      </w:r>
-    </w:p>
-    <w:p/>
-    <w:p>
-      <w:pPr>
-        <w:rPr>
-          <w:b/>
-          <w:bCs/>
-        </w:rPr>
-      </w:pPr>
-    </w:p>
-    <w:p>
-      <w:pPr>
-        <w:rPr>
-          <w:b/>
-          <w:bCs/>
-        </w:rPr>
-      </w:pPr>
-      <w:r>
-        <w:rPr>
-          <w:b/>
-          <w:bCs/>
-        </w:rPr>
-        <w:t>3.0 SCOPE</w:t>
-      </w:r>
-    </w:p>
-    <w:p>
-      <w:pPr>
-        <w:rPr>
-          <w:b/>
-          <w:bCs/>
-        </w:rPr>
-      </w:pPr>
-    </w:p>
-    <w:p>
-      <w:pPr>
-        <w:rPr>
-          <w:b/>
-          <w:bCs/>
-        </w:rPr>
-      </w:pPr>
-      <w:r>
-        <w:rPr>
-          <w:b/>
-          <w:bCs/>
-        </w:rPr>
-        <w:t>General</w:t>
-      </w:r>
-    </w:p>
-    <w:p/>
-    <w:p>
-      <w:pPr>
-        <w:rPr>
-          <w:b/>
-          <w:bCs/>
-        </w:rPr>
-      </w:pPr>
-    </w:p>
-    <w:p>
-      <w:pPr>
-        <w:rPr>
-          <w:b/>
-          <w:bCs/>
-        </w:rPr>
-      </w:pPr>
-      <w:r>
-        <w:rPr>
-          <w:b/>
-          <w:bCs/>
-        </w:rPr>
-        <w:lastRenderedPageBreak/>
-        <w:t>Tactics</w:t>
-      </w:r>
-    </w:p>
-    <w:p/>
+        <w:numPr>
+          <w:ilvl w:val="0"/>
+          <w:numId w:val="8"/>
+        </w:numPr>
+      </w:pPr>
+      <w:r>
+        <w:t>That the game runs smoothly</w:t>
+      </w:r>
+    </w:p>
+    <w:p>
+      <w:pPr>
+        <w:pStyle w:val="ListParagraph"/>
+        <w:numPr>
+          <w:ilvl w:val="0"/>
+          <w:numId w:val="8"/>
+        </w:numPr>
+      </w:pPr>
+      <w:r>
+        <w:t>That the player and enemy both take damage and can be killed</w:t>
+      </w:r>
+    </w:p>
+    <w:p>
+      <w:pPr>
+        <w:pStyle w:val="ListParagraph"/>
+        <w:numPr>
+          <w:ilvl w:val="0"/>
+          <w:numId w:val="8"/>
+        </w:numPr>
+      </w:pPr>
+      <w:r>
+        <w:t>The game can be saved</w:t>
+      </w:r>
+    </w:p>
+    <w:p>
+      <w:pPr>
+        <w:pStyle w:val="ListParagraph"/>
+        <w:numPr>
+          <w:ilvl w:val="0"/>
+          <w:numId w:val="8"/>
+        </w:numPr>
+      </w:pPr>
+      <w:r>
+        <w:t>The game can be paused and bring up the pause menu</w:t>
+      </w:r>
+    </w:p>
+    <w:p>
+      <w:pPr>
+        <w:pStyle w:val="ListParagraph"/>
+        <w:numPr>
+          <w:ilvl w:val="0"/>
+          <w:numId w:val="8"/>
+        </w:numPr>
+      </w:pPr>
+      <w:r>
+        <w:t>The options all work to allow the player to customize the game</w:t>
+      </w:r>
+    </w:p>
+    <w:p>
+      <w:pPr>
+        <w:pStyle w:val="ListParagraph"/>
+        <w:numPr>
+          <w:ilvl w:val="0"/>
+          <w:numId w:val="8"/>
+        </w:numPr>
+      </w:pPr>
+      <w:r>
+        <w:t xml:space="preserve">The game will exit when Exit game is </w:t>
+      </w:r>
+      <w:proofErr w:type="spellStart"/>
+      <w:r>
+        <w:t>choosen</w:t>
+      </w:r>
+      <w:proofErr w:type="spellEnd"/>
+    </w:p>
     <w:p/>
     <w:p>
       <w:pPr>
@@ -1292,7 +1449,6 @@
           <w:b/>
           <w:bCs/>
         </w:rPr>
-        <w:lastRenderedPageBreak/>
         <w:t>4.3 Performance and Stress Testing</w:t>
       </w:r>
     </w:p>
@@ -1426,109 +1582,6 @@
     </w:p>
     <w:p/>
     <w:p/>
-    <w:p>
-      <w:pPr>
-        <w:rPr>
-          <w:b/>
-          <w:bCs/>
-        </w:rPr>
-      </w:pPr>
-      <w:r>
-        <w:rPr>
-          <w:b/>
-          <w:bCs/>
-        </w:rPr>
-        <w:t>Methodology:</w:t>
-      </w:r>
-    </w:p>
-    <w:p/>
-    <w:p/>
-    <w:p>
-      <w:pPr>
-        <w:rPr>
-          <w:b/>
-          <w:bCs/>
-        </w:rPr>
-      </w:pPr>
-      <w:r>
-        <w:rPr>
-          <w:b/>
-          <w:bCs/>
-        </w:rPr>
-        <w:t>4.5 Batch Testing</w:t>
-      </w:r>
-    </w:p>
-    <w:p/>
-    <w:p/>
-    <w:p>
-      <w:pPr>
-        <w:rPr>
-          <w:b/>
-          <w:bCs/>
-        </w:rPr>
-      </w:pPr>
-      <w:r>
-        <w:rPr>
-          <w:b/>
-          <w:bCs/>
-        </w:rPr>
-        <w:t>4.6 Automated Regression Testing</w:t>
-      </w:r>
-    </w:p>
-    <w:p>
-      <w:pPr>
-        <w:rPr>
-          <w:b/>
-          <w:bCs/>
-        </w:rPr>
-      </w:pPr>
-    </w:p>
-    <w:p>
-      <w:pPr>
-        <w:rPr>
-          <w:b/>
-          <w:bCs/>
-        </w:rPr>
-      </w:pPr>
-      <w:r>
-        <w:rPr>
-          <w:b/>
-          <w:bCs/>
-        </w:rPr>
-        <w:t>Definition:</w:t>
-      </w:r>
-    </w:p>
-    <w:p>
-      <w:pPr>
-        <w:rPr>
-          <w:b/>
-          <w:bCs/>
-        </w:rPr>
-      </w:pPr>
-    </w:p>
-    <w:p>
-      <w:pPr>
-        <w:rPr>
-          <w:b/>
-          <w:bCs/>
-        </w:rPr>
-      </w:pPr>
-      <w:r>
-        <w:rPr>
-          <w:b/>
-          <w:bCs/>
-        </w:rPr>
-        <w:t>Participants:</w:t>
-      </w:r>
-    </w:p>
-    <w:p>
-      <w:pPr>
-        <w:rPr>
-          <w:b/>
-          <w:bCs/>
-        </w:rPr>
-      </w:pPr>
-    </w:p>
     <w:p>
       <w:pPr>
         <w:rPr>
@@ -1545,6 +1598,109 @@
         <w:t>Methodology:</w:t>
       </w:r>
     </w:p>
+    <w:p/>
+    <w:p/>
+    <w:p>
+      <w:pPr>
+        <w:rPr>
+          <w:b/>
+          <w:bCs/>
+        </w:rPr>
+      </w:pPr>
+      <w:r>
+        <w:rPr>
+          <w:b/>
+          <w:bCs/>
+        </w:rPr>
+        <w:t>4.5 Batch Testing</w:t>
+      </w:r>
+    </w:p>
+    <w:p/>
+    <w:p/>
+    <w:p>
+      <w:pPr>
+        <w:rPr>
+          <w:b/>
+          <w:bCs/>
+        </w:rPr>
+      </w:pPr>
+      <w:r>
+        <w:rPr>
+          <w:b/>
+          <w:bCs/>
+        </w:rPr>
+        <w:t>4.6 Automated Regression Testing</w:t>
+      </w:r>
+    </w:p>
+    <w:p>
+      <w:pPr>
+        <w:rPr>
+          <w:b/>
+          <w:bCs/>
+        </w:rPr>
+      </w:pPr>
+    </w:p>
+    <w:p>
+      <w:pPr>
+        <w:rPr>
+          <w:b/>
+          <w:bCs/>
+        </w:rPr>
+      </w:pPr>
+      <w:r>
+        <w:rPr>
+          <w:b/>
+          <w:bCs/>
+        </w:rPr>
+        <w:t>Definition:</w:t>
+      </w:r>
+    </w:p>
+    <w:p>
+      <w:pPr>
+        <w:rPr>
+          <w:b/>
+          <w:bCs/>
+        </w:rPr>
+      </w:pPr>
+    </w:p>
+    <w:p>
+      <w:pPr>
+        <w:rPr>
+          <w:b/>
+          <w:bCs/>
+        </w:rPr>
+      </w:pPr>
+      <w:r>
+        <w:rPr>
+          <w:b/>
+          <w:bCs/>
+        </w:rPr>
+        <w:t>Participants:</w:t>
+      </w:r>
+    </w:p>
+    <w:p>
+      <w:pPr>
+        <w:rPr>
+          <w:b/>
+          <w:bCs/>
+        </w:rPr>
+      </w:pPr>
+    </w:p>
+    <w:p>
+      <w:pPr>
+        <w:rPr>
+          <w:b/>
+          <w:bCs/>
+        </w:rPr>
+      </w:pPr>
+      <w:r>
+        <w:rPr>
+          <w:b/>
+          <w:bCs/>
+        </w:rPr>
+        <w:t>Methodology:</w:t>
+      </w:r>
+    </w:p>
     <w:p>
       <w:pPr>
         <w:rPr>
@@ -1667,22 +1823,83 @@
     <w:p/>
     <w:p/>
     <w:p/>
-    <w:p>
-      <w:pPr>
-        <w:rPr>
-          <w:b/>
-          <w:bCs/>
-        </w:rPr>
-      </w:pPr>
-      <w:r>
-        <w:rPr>
-          <w:b/>
-          <w:bCs/>
-        </w:rPr>
+    <w:p/>
+    <w:p>
+      <w:pPr>
+        <w:rPr>
+          <w:b/>
+          <w:bCs/>
+        </w:rPr>
+      </w:pPr>
+      <w:r>
+        <w:rPr>
+          <w:b/>
+          <w:bCs/>
+        </w:rPr>
+        <w:lastRenderedPageBreak/>
         <w:t>7.0 FEATURES TO BE TESTED</w:t>
       </w:r>
     </w:p>
-    <w:p/>
+    <w:p>
+      <w:pPr>
+        <w:pStyle w:val="ListParagraph"/>
+        <w:numPr>
+          <w:ilvl w:val="0"/>
+          <w:numId w:val="9"/>
+        </w:numPr>
+      </w:pPr>
+      <w:r>
+        <w:t>All menu options</w:t>
+      </w:r>
+    </w:p>
+    <w:p>
+      <w:pPr>
+        <w:pStyle w:val="ListParagraph"/>
+        <w:numPr>
+          <w:ilvl w:val="0"/>
+          <w:numId w:val="9"/>
+        </w:numPr>
+      </w:pPr>
+      <w:r>
+        <w:t>The player can take damage and be killed</w:t>
+      </w:r>
+    </w:p>
+    <w:p>
+      <w:pPr>
+        <w:pStyle w:val="ListParagraph"/>
+        <w:numPr>
+          <w:ilvl w:val="0"/>
+          <w:numId w:val="9"/>
+        </w:numPr>
+      </w:pPr>
+      <w:r>
+        <w:t>The enemy can take damage and be killed</w:t>
+      </w:r>
+    </w:p>
+    <w:p>
+      <w:pPr>
+        <w:pStyle w:val="ListParagraph"/>
+        <w:numPr>
+          <w:ilvl w:val="0"/>
+          <w:numId w:val="9"/>
+        </w:numPr>
+      </w:pPr>
+      <w:r>
+        <w:t>The health pickup items add health to the player</w:t>
+      </w:r>
+    </w:p>
+    <w:p>
+      <w:pPr>
+        <w:pStyle w:val="ListParagraph"/>
+        <w:numPr>
+          <w:ilvl w:val="0"/>
+          <w:numId w:val="9"/>
+        </w:numPr>
+      </w:pPr>
+      <w:r>
+        <w:t>The game can be paused</w:t>
+      </w:r>
+    </w:p>
     <w:p/>
     <w:p>
       <w:pPr>
@@ -1891,7 +2108,6 @@
                 <w:b w:val="0"/>
                 <w:bCs w:val="0"/>
               </w:rPr>
-              <w:lastRenderedPageBreak/>
               <w:t>Test Designer</w:t>
             </w:r>
           </w:p>
@@ -2306,6 +2522,345 @@
     </w:lvl>
   </w:abstractNum>
   <w:abstractNum w:abstractNumId="1" w15:restartNumberingAfterBreak="0">
+    <w:nsid w:val="142E64B5"/>
+    <w:multiLevelType w:val="hybridMultilevel"/>
+    <w:tmpl w:val="9496C29A"/>
+    <w:lvl w:ilvl="0" w:tplc="08090001">
+      <w:start w:val="1"/>
+      <w:numFmt w:val="bullet"/>
+      <w:lvlText w:val=""/>
+      <w:lvlJc w:val="left"/>
+      <w:pPr>
+        <w:ind w:left="720" w:hanging="360"/>
+      </w:pPr>
+      <w:rPr>
+        <w:rFonts w:ascii="Symbol" w:hAnsi="Symbol" w:hint="default"/>
+      </w:rPr>
+    </w:lvl>
+    <w:lvl w:ilvl="1" w:tplc="08090003" w:tentative="1">
+      <w:start w:val="1"/>
+      <w:numFmt w:val="bullet"/>
+      <w:lvlText w:val="o"/>
+      <w:lvlJc w:val="left"/>
+      <w:pPr>
+        <w:ind w:left="1440" w:hanging="360"/>
+      </w:pPr>
+      <w:rPr>
+        <w:rFonts w:ascii="Courier New" w:hAnsi="Courier New" w:cs="Courier New" w:hint="default"/>
+      </w:rPr>
+    </w:lvl>
+    <w:lvl w:ilvl="2" w:tplc="08090005" w:tentative="1">
+      <w:start w:val="1"/>
+      <w:numFmt w:val="bullet"/>
+      <w:lvlText w:val=""/>
+      <w:lvlJc w:val="left"/>
+      <w:pPr>
+        <w:ind w:left="2160" w:hanging="360"/>
+      </w:pPr>
+      <w:rPr>
+        <w:rFonts w:ascii="Wingdings" w:hAnsi="Wingdings" w:hint="default"/>
+      </w:rPr>
+    </w:lvl>
+    <w:lvl w:ilvl="3" w:tplc="08090001" w:tentative="1">
+      <w:start w:val="1"/>
+      <w:numFmt w:val="bullet"/>
+      <w:lvlText w:val=""/>
+      <w:lvlJc w:val="left"/>
+      <w:pPr>
+        <w:ind w:left="2880" w:hanging="360"/>
+      </w:pPr>
+      <w:rPr>
+        <w:rFonts w:ascii="Symbol" w:hAnsi="Symbol" w:hint="default"/>
+      </w:rPr>
+    </w:lvl>
+    <w:lvl w:ilvl="4" w:tplc="08090003" w:tentative="1">
+      <w:start w:val="1"/>
+      <w:numFmt w:val="bullet"/>
+      <w:lvlText w:val="o"/>
+      <w:lvlJc w:val="left"/>
+      <w:pPr>
+        <w:ind w:left="3600" w:hanging="360"/>
+      </w:pPr>
+      <w:rPr>
+        <w:rFonts w:ascii="Courier New" w:hAnsi="Courier New" w:cs="Courier New" w:hint="default"/>
+      </w:rPr>
+    </w:lvl>
+    <w:lvl w:ilvl="5" w:tplc="08090005" w:tentative="1">
+      <w:start w:val="1"/>
+      <w:numFmt w:val="bullet"/>
+      <w:lvlText w:val=""/>
+      <w:lvlJc w:val="left"/>
+      <w:pPr>
+        <w:ind w:left="4320" w:hanging="360"/>
+      </w:pPr>
+      <w:rPr>
+        <w:rFonts w:ascii="Wingdings" w:hAnsi="Wingdings" w:hint="default"/>
+      </w:rPr>
+    </w:lvl>
+    <w:lvl w:ilvl="6" w:tplc="08090001" w:tentative="1">
+      <w:start w:val="1"/>
+      <w:numFmt w:val="bullet"/>
+      <w:lvlText w:val=""/>
+      <w:lvlJc w:val="left"/>
+      <w:pPr>
+        <w:ind w:left="5040" w:hanging="360"/>
+      </w:pPr>
+      <w:rPr>
+        <w:rFonts w:ascii="Symbol" w:hAnsi="Symbol" w:hint="default"/>
+      </w:rPr>
+    </w:lvl>
+    <w:lvl w:ilvl="7" w:tplc="08090003" w:tentative="1">
+      <w:start w:val="1"/>
+      <w:numFmt w:val="bullet"/>
+      <w:lvlText w:val="o"/>
+      <w:lvlJc w:val="left"/>
+      <w:pPr>
+        <w:ind w:left="5760" w:hanging="360"/>
+      </w:pPr>
+      <w:rPr>
+        <w:rFonts w:ascii="Courier New" w:hAnsi="Courier New" w:cs="Courier New" w:hint="default"/>
+      </w:rPr>
+    </w:lvl>
+    <w:lvl w:ilvl="8" w:tplc="08090005" w:tentative="1">
+      <w:start w:val="1"/>
+      <w:numFmt w:val="bullet"/>
+      <w:lvlText w:val=""/>
+      <w:lvlJc w:val="left"/>
+      <w:pPr>
+        <w:ind w:left="6480" w:hanging="360"/>
+      </w:pPr>
+      <w:rPr>
+        <w:rFonts w:ascii="Wingdings" w:hAnsi="Wingdings" w:hint="default"/>
+      </w:rPr>
+    </w:lvl>
+  </w:abstractNum>
+  <w:abstractNum w:abstractNumId="2" w15:restartNumberingAfterBreak="0">
+    <w:nsid w:val="168A681D"/>
+    <w:multiLevelType w:val="hybridMultilevel"/>
+    <w:tmpl w:val="EB20B62C"/>
+    <w:lvl w:ilvl="0" w:tplc="08090001">
+      <w:start w:val="1"/>
+      <w:numFmt w:val="bullet"/>
+      <w:lvlText w:val=""/>
+      <w:lvlJc w:val="left"/>
+      <w:pPr>
+        <w:ind w:left="720" w:hanging="360"/>
+      </w:pPr>
+      <w:rPr>
+        <w:rFonts w:ascii="Symbol" w:hAnsi="Symbol" w:hint="default"/>
+      </w:rPr>
+    </w:lvl>
+    <w:lvl w:ilvl="1" w:tplc="08090003" w:tentative="1">
+      <w:start w:val="1"/>
+      <w:numFmt w:val="bullet"/>
+      <w:lvlText w:val="o"/>
+      <w:lvlJc w:val="left"/>
+      <w:pPr>
+        <w:ind w:left="1440" w:hanging="360"/>
+      </w:pPr>
+      <w:rPr>
+        <w:rFonts w:ascii="Courier New" w:hAnsi="Courier New" w:cs="Courier New" w:hint="default"/>
+      </w:rPr>
+    </w:lvl>
+    <w:lvl w:ilvl="2" w:tplc="08090005" w:tentative="1">
+      <w:start w:val="1"/>
+      <w:numFmt w:val="bullet"/>
+      <w:lvlText w:val=""/>
+      <w:lvlJc w:val="left"/>
+      <w:pPr>
+        <w:ind w:left="2160" w:hanging="360"/>
+      </w:pPr>
+      <w:rPr>
+        <w:rFonts w:ascii="Wingdings" w:hAnsi="Wingdings" w:hint="default"/>
+      </w:rPr>
+    </w:lvl>
+    <w:lvl w:ilvl="3" w:tplc="08090001" w:tentative="1">
+      <w:start w:val="1"/>
+      <w:numFmt w:val="bullet"/>
+      <w:lvlText w:val=""/>
+      <w:lvlJc w:val="left"/>
+      <w:pPr>
+        <w:ind w:left="2880" w:hanging="360"/>
+      </w:pPr>
+      <w:rPr>
+        <w:rFonts w:ascii="Symbol" w:hAnsi="Symbol" w:hint="default"/>
+      </w:rPr>
+    </w:lvl>
+    <w:lvl w:ilvl="4" w:tplc="08090003" w:tentative="1">
+      <w:start w:val="1"/>
+      <w:numFmt w:val="bullet"/>
+      <w:lvlText w:val="o"/>
+      <w:lvlJc w:val="left"/>
+      <w:pPr>
+        <w:ind w:left="3600" w:hanging="360"/>
+      </w:pPr>
+      <w:rPr>
+        <w:rFonts w:ascii="Courier New" w:hAnsi="Courier New" w:cs="Courier New" w:hint="default"/>
+      </w:rPr>
+    </w:lvl>
+    <w:lvl w:ilvl="5" w:tplc="08090005" w:tentative="1">
+      <w:start w:val="1"/>
+      <w:numFmt w:val="bullet"/>
+      <w:lvlText w:val=""/>
+      <w:lvlJc w:val="left"/>
+      <w:pPr>
+        <w:ind w:left="4320" w:hanging="360"/>
+      </w:pPr>
+      <w:rPr>
+        <w:rFonts w:ascii="Wingdings" w:hAnsi="Wingdings" w:hint="default"/>
+      </w:rPr>
+    </w:lvl>
+    <w:lvl w:ilvl="6" w:tplc="08090001" w:tentative="1">
+      <w:start w:val="1"/>
+      <w:numFmt w:val="bullet"/>
+      <w:lvlText w:val=""/>
+      <w:lvlJc w:val="left"/>
+      <w:pPr>
+        <w:ind w:left="5040" w:hanging="360"/>
+      </w:pPr>
+      <w:rPr>
+        <w:rFonts w:ascii="Symbol" w:hAnsi="Symbol" w:hint="default"/>
+      </w:rPr>
+    </w:lvl>
+    <w:lvl w:ilvl="7" w:tplc="08090003" w:tentative="1">
+      <w:start w:val="1"/>
+      <w:numFmt w:val="bullet"/>
+      <w:lvlText w:val="o"/>
+      <w:lvlJc w:val="left"/>
+      <w:pPr>
+        <w:ind w:left="5760" w:hanging="360"/>
+      </w:pPr>
+      <w:rPr>
+        <w:rFonts w:ascii="Courier New" w:hAnsi="Courier New" w:cs="Courier New" w:hint="default"/>
+      </w:rPr>
+    </w:lvl>
+    <w:lvl w:ilvl="8" w:tplc="08090005" w:tentative="1">
+      <w:start w:val="1"/>
+      <w:numFmt w:val="bullet"/>
+      <w:lvlText w:val=""/>
+      <w:lvlJc w:val="left"/>
+      <w:pPr>
+        <w:ind w:left="6480" w:hanging="360"/>
+      </w:pPr>
+      <w:rPr>
+        <w:rFonts w:ascii="Wingdings" w:hAnsi="Wingdings" w:hint="default"/>
+      </w:rPr>
+    </w:lvl>
+  </w:abstractNum>
+  <w:abstractNum w:abstractNumId="3" w15:restartNumberingAfterBreak="0">
+    <w:nsid w:val="20BB51DB"/>
+    <w:multiLevelType w:val="hybridMultilevel"/>
+    <w:tmpl w:val="F5625412"/>
+    <w:lvl w:ilvl="0" w:tplc="08090001">
+      <w:start w:val="1"/>
+      <w:numFmt w:val="bullet"/>
+      <w:lvlText w:val=""/>
+      <w:lvlJc w:val="left"/>
+      <w:pPr>
+        <w:ind w:left="720" w:hanging="360"/>
+      </w:pPr>
+      <w:rPr>
+        <w:rFonts w:ascii="Symbol" w:hAnsi="Symbol" w:hint="default"/>
+      </w:rPr>
+    </w:lvl>
+    <w:lvl w:ilvl="1" w:tplc="08090003" w:tentative="1">
+      <w:start w:val="1"/>
+      <w:numFmt w:val="bullet"/>
+      <w:lvlText w:val="o"/>
+      <w:lvlJc w:val="left"/>
+      <w:pPr>
+        <w:ind w:left="1440" w:hanging="360"/>
+      </w:pPr>
+      <w:rPr>
+        <w:rFonts w:ascii="Courier New" w:hAnsi="Courier New" w:cs="Courier New" w:hint="default"/>
+      </w:rPr>
+    </w:lvl>
+    <w:lvl w:ilvl="2" w:tplc="08090005" w:tentative="1">
+      <w:start w:val="1"/>
+      <w:numFmt w:val="bullet"/>
+      <w:lvlText w:val=""/>
+      <w:lvlJc w:val="left"/>
+      <w:pPr>
+        <w:ind w:left="2160" w:hanging="360"/>
+      </w:pPr>
+      <w:rPr>
+        <w:rFonts w:ascii="Wingdings" w:hAnsi="Wingdings" w:hint="default"/>
+      </w:rPr>
+    </w:lvl>
+    <w:lvl w:ilvl="3" w:tplc="08090001" w:tentative="1">
+      <w:start w:val="1"/>
+      <w:numFmt w:val="bullet"/>
+      <w:lvlText w:val=""/>
+      <w:lvlJc w:val="left"/>
+      <w:pPr>
+        <w:ind w:left="2880" w:hanging="360"/>
+      </w:pPr>
+      <w:rPr>
+        <w:rFonts w:ascii="Symbol" w:hAnsi="Symbol" w:hint="default"/>
+      </w:rPr>
+    </w:lvl>
+    <w:lvl w:ilvl="4" w:tplc="08090003" w:tentative="1">
+      <w:start w:val="1"/>
+      <w:numFmt w:val="bullet"/>
+      <w:lvlText w:val="o"/>
+      <w:lvlJc w:val="left"/>
+      <w:pPr>
+        <w:ind w:left="3600" w:hanging="360"/>
+      </w:pPr>
+      <w:rPr>
+        <w:rFonts w:ascii="Courier New" w:hAnsi="Courier New" w:cs="Courier New" w:hint="default"/>
+      </w:rPr>
+    </w:lvl>
+    <w:lvl w:ilvl="5" w:tplc="08090005" w:tentative="1">
+      <w:start w:val="1"/>
+      <w:numFmt w:val="bullet"/>
+      <w:lvlText w:val=""/>
+      <w:lvlJc w:val="left"/>
+      <w:pPr>
+        <w:ind w:left="4320" w:hanging="360"/>
+      </w:pPr>
+      <w:rPr>
+        <w:rFonts w:ascii="Wingdings" w:hAnsi="Wingdings" w:hint="default"/>
+      </w:rPr>
+    </w:lvl>
+    <w:lvl w:ilvl="6" w:tplc="08090001" w:tentative="1">
+      <w:start w:val="1"/>
+      <w:numFmt w:val="bullet"/>
+      <w:lvlText w:val=""/>
+      <w:lvlJc w:val="left"/>
+      <w:pPr>
+        <w:ind w:left="5040" w:hanging="360"/>
+      </w:pPr>
+      <w:rPr>
+        <w:rFonts w:ascii="Symbol" w:hAnsi="Symbol" w:hint="default"/>
+      </w:rPr>
+    </w:lvl>
+    <w:lvl w:ilvl="7" w:tplc="08090003" w:tentative="1">
+      <w:start w:val="1"/>
+      <w:numFmt w:val="bullet"/>
+      <w:lvlText w:val="o"/>
+      <w:lvlJc w:val="left"/>
+      <w:pPr>
+        <w:ind w:left="5760" w:hanging="360"/>
+      </w:pPr>
+      <w:rPr>
+        <w:rFonts w:ascii="Courier New" w:hAnsi="Courier New" w:cs="Courier New" w:hint="default"/>
+      </w:rPr>
+    </w:lvl>
+    <w:lvl w:ilvl="8" w:tplc="08090005" w:tentative="1">
+      <w:start w:val="1"/>
+      <w:numFmt w:val="bullet"/>
+      <w:lvlText w:val=""/>
+      <w:lvlJc w:val="left"/>
+      <w:pPr>
+        <w:ind w:left="6480" w:hanging="360"/>
+      </w:pPr>
+      <w:rPr>
+        <w:rFonts w:ascii="Wingdings" w:hAnsi="Wingdings" w:hint="default"/>
+      </w:rPr>
+    </w:lvl>
+  </w:abstractNum>
+  <w:abstractNum w:abstractNumId="4" w15:restartNumberingAfterBreak="0">
     <w:nsid w:val="283A00C2"/>
     <w:multiLevelType w:val="hybridMultilevel"/>
     <w:tmpl w:val="A2CE5C46"/>
@@ -2418,7 +2973,120 @@
       </w:rPr>
     </w:lvl>
   </w:abstractNum>
-  <w:abstractNum w:abstractNumId="2" w15:restartNumberingAfterBreak="0">
+  <w:abstractNum w:abstractNumId="5" w15:restartNumberingAfterBreak="0">
+    <w:nsid w:val="31571731"/>
+    <w:multiLevelType w:val="hybridMultilevel"/>
+    <w:tmpl w:val="B106DFBC"/>
+    <w:lvl w:ilvl="0" w:tplc="08090001">
+      <w:start w:val="1"/>
+      <w:numFmt w:val="bullet"/>
+      <w:lvlText w:val=""/>
+      <w:lvlJc w:val="left"/>
+      <w:pPr>
+        <w:ind w:left="720" w:hanging="360"/>
+      </w:pPr>
+      <w:rPr>
+        <w:rFonts w:ascii="Symbol" w:hAnsi="Symbol" w:hint="default"/>
+      </w:rPr>
+    </w:lvl>
+    <w:lvl w:ilvl="1" w:tplc="08090003" w:tentative="1">
+      <w:start w:val="1"/>
+      <w:numFmt w:val="bullet"/>
+      <w:lvlText w:val="o"/>
+      <w:lvlJc w:val="left"/>
+      <w:pPr>
+        <w:ind w:left="1440" w:hanging="360"/>
+      </w:pPr>
+      <w:rPr>
+        <w:rFonts w:ascii="Courier New" w:hAnsi="Courier New" w:cs="Courier New" w:hint="default"/>
+      </w:rPr>
+    </w:lvl>
+    <w:lvl w:ilvl="2" w:tplc="08090005" w:tentative="1">
+      <w:start w:val="1"/>
+      <w:numFmt w:val="bullet"/>
+      <w:lvlText w:val=""/>
+      <w:lvlJc w:val="left"/>
+      <w:pPr>
+        <w:ind w:left="2160" w:hanging="360"/>
+      </w:pPr>
+      <w:rPr>
+        <w:rFonts w:ascii="Wingdings" w:hAnsi="Wingdings" w:hint="default"/>
+      </w:rPr>
+    </w:lvl>
+    <w:lvl w:ilvl="3" w:tplc="08090001" w:tentative="1">
+      <w:start w:val="1"/>
+      <w:numFmt w:val="bullet"/>
+      <w:lvlText w:val=""/>
+      <w:lvlJc w:val="left"/>
+      <w:pPr>
+        <w:ind w:left="2880" w:hanging="360"/>
+      </w:pPr>
+      <w:rPr>
+        <w:rFonts w:ascii="Symbol" w:hAnsi="Symbol" w:hint="default"/>
+      </w:rPr>
+    </w:lvl>
+    <w:lvl w:ilvl="4" w:tplc="08090003" w:tentative="1">
+      <w:start w:val="1"/>
+      <w:numFmt w:val="bullet"/>
+      <w:lvlText w:val="o"/>
+      <w:lvlJc w:val="left"/>
+      <w:pPr>
+        <w:ind w:left="3600" w:hanging="360"/>
+      </w:pPr>
+      <w:rPr>
+        <w:rFonts w:ascii="Courier New" w:hAnsi="Courier New" w:cs="Courier New" w:hint="default"/>
+      </w:rPr>
+    </w:lvl>
+    <w:lvl w:ilvl="5" w:tplc="08090005" w:tentative="1">
+      <w:start w:val="1"/>
+      <w:numFmt w:val="bullet"/>
+      <w:lvlText w:val=""/>
+      <w:lvlJc w:val="left"/>
+      <w:pPr>
+        <w:ind w:left="4320" w:hanging="360"/>
+      </w:pPr>
+      <w:rPr>
+        <w:rFonts w:ascii="Wingdings" w:hAnsi="Wingdings" w:hint="default"/>
+      </w:rPr>
+    </w:lvl>
+    <w:lvl w:ilvl="6" w:tplc="08090001" w:tentative="1">
+      <w:start w:val="1"/>
+      <w:numFmt w:val="bullet"/>
+      <w:lvlText w:val=""/>
+      <w:lvlJc w:val="left"/>
+      <w:pPr>
+        <w:ind w:left="5040" w:hanging="360"/>
+      </w:pPr>
+      <w:rPr>
+        <w:rFonts w:ascii="Symbol" w:hAnsi="Symbol" w:hint="default"/>
+      </w:rPr>
+    </w:lvl>
+    <w:lvl w:ilvl="7" w:tplc="08090003" w:tentative="1">
+      <w:start w:val="1"/>
+      <w:numFmt w:val="bullet"/>
+      <w:lvlText w:val="o"/>
+      <w:lvlJc w:val="left"/>
+      <w:pPr>
+        <w:ind w:left="5760" w:hanging="360"/>
+      </w:pPr>
+      <w:rPr>
+        <w:rFonts w:ascii="Courier New" w:hAnsi="Courier New" w:cs="Courier New" w:hint="default"/>
+      </w:rPr>
+    </w:lvl>
+    <w:lvl w:ilvl="8" w:tplc="08090005" w:tentative="1">
+      <w:start w:val="1"/>
+      <w:numFmt w:val="bullet"/>
+      <w:lvlText w:val=""/>
+      <w:lvlJc w:val="left"/>
+      <w:pPr>
+        <w:ind w:left="6480" w:hanging="360"/>
+      </w:pPr>
+      <w:rPr>
+        <w:rFonts w:ascii="Wingdings" w:hAnsi="Wingdings" w:hint="default"/>
+      </w:rPr>
+    </w:lvl>
+  </w:abstractNum>
+  <w:abstractNum w:abstractNumId="6" w15:restartNumberingAfterBreak="0">
     <w:nsid w:val="3D4E0E8A"/>
     <w:multiLevelType w:val="hybridMultilevel"/>
     <w:tmpl w:val="DB38A9F2"/>
@@ -2531,7 +3199,7 @@
       </w:rPr>
     </w:lvl>
   </w:abstractNum>
-  <w:abstractNum w:abstractNumId="3" w15:restartNumberingAfterBreak="0">
+  <w:abstractNum w:abstractNumId="7" w15:restartNumberingAfterBreak="0">
     <w:nsid w:val="64F715A4"/>
     <w:multiLevelType w:val="hybridMultilevel"/>
     <w:tmpl w:val="BFC0A008"/>
@@ -2644,7 +3312,7 @@
       </w:rPr>
     </w:lvl>
   </w:abstractNum>
-  <w:abstractNum w:abstractNumId="4" w15:restartNumberingAfterBreak="0">
+  <w:abstractNum w:abstractNumId="8" w15:restartNumberingAfterBreak="0">
     <w:nsid w:val="736E1CA4"/>
     <w:multiLevelType w:val="hybridMultilevel"/>
     <w:tmpl w:val="EF82E7A2"/>
@@ -2758,19 +3426,31 @@
     </w:lvl>
   </w:abstractNum>
   <w:num w:numId="1">
-    <w:abstractNumId w:val="2"/>
+    <w:abstractNumId w:val="6"/>
   </w:num>
   <w:num w:numId="2">
-    <w:abstractNumId w:val="1"/>
+    <w:abstractNumId w:val="4"/>
   </w:num>
   <w:num w:numId="3">
-    <w:abstractNumId w:val="4"/>
+    <w:abstractNumId w:val="8"/>
   </w:num>
   <w:num w:numId="4">
     <w:abstractNumId w:val="0"/>
   </w:num>
   <w:num w:numId="5">
+    <w:abstractNumId w:val="7"/>
+  </w:num>
+  <w:num w:numId="6">
     <w:abstractNumId w:val="3"/>
+  </w:num>
+  <w:num w:numId="7">
+    <w:abstractNumId w:val="2"/>
+  </w:num>
+  <w:num w:numId="8">
+    <w:abstractNumId w:val="5"/>
+  </w:num>
+  <w:num w:numId="9">
+    <w:abstractNumId w:val="1"/>
   </w:num>
 </w:numbering>
 </file>
@@ -3711,7 +4391,7 @@
 </file>
 
 <file path=customXml/itemProps1.xml><?xml version="1.0" encoding="utf-8"?>
-<ds:datastoreItem xmlns:ds="http://schemas.openxmlformats.org/officeDocument/2006/customXml" ds:itemID="{CCB7474B-C4D4-45E9-ABB9-C1D3EC44A5EE}">
+<ds:datastoreItem xmlns:ds="http://schemas.openxmlformats.org/officeDocument/2006/customXml" ds:itemID="{1C8FA3E8-1781-4729-92D2-3D0EC0EF5EC2}">
   <ds:schemaRefs>
     <ds:schemaRef ds:uri="http://schemas.openxmlformats.org/officeDocument/2006/bibliography"/>
   </ds:schemaRefs>

</xml_diff>

<commit_message>
test schedule designed. 4.1, 4.2, 4.3 written
</commit_message>
<xml_diff>
--- a/SoftwareTestingProject.docx
+++ b/SoftwareTestingProject.docx
@@ -1,6 +1,6 @@
 
 <file path=word/document.xml><?xml version="1.0" encoding="utf-8"?>
-<w:document xmlns:wpc="http://schemas.microsoft.com/office/word/2010/wordprocessingCanvas" xmlns:cx="http://schemas.microsoft.com/office/drawing/2014/chartex" xmlns:cx1="http://schemas.microsoft.com/office/drawing/2015/9/8/chartex" xmlns:cx2="http://schemas.microsoft.com/office/drawing/2015/10/21/chartex" xmlns:cx3="http://schemas.microsoft.com/office/drawing/2016/5/9/chartex" xmlns:cx4="http://schemas.microsoft.com/office/drawing/2016/5/10/chartex" xmlns:cx5="http://schemas.microsoft.com/office/drawing/2016/5/11/chartex" xmlns:cx6="http://schemas.microsoft.com/office/drawing/2016/5/12/chartex" xmlns:cx7="http://schemas.microsoft.com/office/drawing/2016/5/13/chartex" xmlns:cx8="http://schemas.microsoft.com/office/drawing/2016/5/14/chartex" xmlns:mc="http://schemas.openxmlformats.org/markup-compatibility/2006" xmlns:aink="http://schemas.microsoft.com/office/drawing/2016/ink" xmlns:am3d="http://schemas.microsoft.com/office/drawing/2017/model3d" xmlns:o="urn:schemas-microsoft-com:office:office" xmlns:r="http://schemas.openxmlformats.org/officeDocument/2006/relationships" xmlns:m="http://schemas.openxmlformats.org/officeDocument/2006/math" xmlns:v="urn:schemas-microsoft-com:vml" xmlns:wp14="http://schemas.microsoft.com/office/word/2010/wordprocessingDrawing" xmlns:wp="http://schemas.openxmlformats.org/drawingml/2006/wordprocessingDrawing" xmlns:w10="urn:schemas-microsoft-com:office:word" xmlns:w="http://schemas.openxmlformats.org/wordprocessingml/2006/main" xmlns:w14="http://schemas.microsoft.com/office/word/2010/wordml" xmlns:w15="http://schemas.microsoft.com/office/word/2012/wordml" xmlns:w16cid="http://schemas.microsoft.com/office/word/2016/wordml/cid" xmlns:w16se="http://schemas.microsoft.com/office/word/2015/wordml/symex" xmlns:wpg="http://schemas.microsoft.com/office/word/2010/wordprocessingGroup" xmlns:wpi="http://schemas.microsoft.com/office/word/2010/wordprocessingInk" xmlns:wne="http://schemas.microsoft.com/office/word/2006/wordml" xmlns:wps="http://schemas.microsoft.com/office/word/2010/wordprocessingShape" mc:Ignorable="w14 w15 w16se w16cid wp14">
+<w:document xmlns:wpc="http://schemas.microsoft.com/office/word/2010/wordprocessingCanvas" xmlns:cx="http://schemas.microsoft.com/office/drawing/2014/chartex" xmlns:cx1="http://schemas.microsoft.com/office/drawing/2015/9/8/chartex" xmlns:cx2="http://schemas.microsoft.com/office/drawing/2015/10/21/chartex" xmlns:cx3="http://schemas.microsoft.com/office/drawing/2016/5/9/chartex" xmlns:cx4="http://schemas.microsoft.com/office/drawing/2016/5/10/chartex" xmlns:cx5="http://schemas.microsoft.com/office/drawing/2016/5/11/chartex" xmlns:cx6="http://schemas.microsoft.com/office/drawing/2016/5/12/chartex" xmlns:cx7="http://schemas.microsoft.com/office/drawing/2016/5/13/chartex" xmlns:cx8="http://schemas.microsoft.com/office/drawing/2016/5/14/chartex" xmlns:mc="http://schemas.openxmlformats.org/markup-compatibility/2006" xmlns:aink="http://schemas.microsoft.com/office/drawing/2016/ink" xmlns:am3d="http://schemas.microsoft.com/office/drawing/2017/model3d" xmlns:o="urn:schemas-microsoft-com:office:office" xmlns:r="http://schemas.openxmlformats.org/officeDocument/2006/relationships" xmlns:m="http://schemas.openxmlformats.org/officeDocument/2006/math" xmlns:v="urn:schemas-microsoft-com:vml" xmlns:wp14="http://schemas.microsoft.com/office/word/2010/wordprocessingDrawing" xmlns:wp="http://schemas.openxmlformats.org/drawingml/2006/wordprocessingDrawing" xmlns:w10="urn:schemas-microsoft-com:office:word" xmlns:w="http://schemas.openxmlformats.org/wordprocessingml/2006/main" xmlns:w14="http://schemas.microsoft.com/office/word/2010/wordml" xmlns:w15="http://schemas.microsoft.com/office/word/2012/wordml" xmlns:w16cex="http://schemas.microsoft.com/office/word/2018/wordml/cex" xmlns:w16cid="http://schemas.microsoft.com/office/word/2016/wordml/cid" xmlns:w16="http://schemas.microsoft.com/office/word/2018/wordml" xmlns:w16se="http://schemas.microsoft.com/office/word/2015/wordml/symex" xmlns:wpg="http://schemas.microsoft.com/office/word/2010/wordprocessingGroup" xmlns:wpi="http://schemas.microsoft.com/office/word/2010/wordprocessingInk" xmlns:wne="http://schemas.microsoft.com/office/word/2006/wordml" xmlns:wps="http://schemas.microsoft.com/office/word/2010/wordprocessingShape" mc:Ignorable="w14 w15 w16se w16cid w16 w16cex wp14">
   <w:body>
     <w:p>
       <w:pPr>
@@ -71,8 +71,17 @@
           <w:b/>
           <w:bCs/>
         </w:rPr>
-        <w:t>Prepared by:</w:t>
-      </w:r>
+        <w:t xml:space="preserve">Prepared </w:t>
+      </w:r>
+      <w:proofErr w:type="gramStart"/>
+      <w:r>
+        <w:rPr>
+          <w:b/>
+          <w:bCs/>
+        </w:rPr>
+        <w:t>by:</w:t>
+      </w:r>
+      <w:proofErr w:type="gramEnd"/>
       <w:r>
         <w:rPr>
           <w:b/>
@@ -716,7 +725,15 @@
         </w:numPr>
       </w:pPr>
       <w:r>
-        <w:t xml:space="preserve"> The game is able to save the user progress</w:t>
+        <w:t xml:space="preserve"> The game </w:t>
+      </w:r>
+      <w:proofErr w:type="gramStart"/>
+      <w:r>
+        <w:t>is able to</w:t>
+      </w:r>
+      <w:proofErr w:type="gramEnd"/>
+      <w:r>
+        <w:t xml:space="preserve"> save the user progress</w:t>
       </w:r>
     </w:p>
     <w:p>
@@ -1232,13 +1249,8 @@
         </w:numPr>
       </w:pPr>
       <w:r>
-        <w:t xml:space="preserve">The game will exit when Exit game is </w:t>
-      </w:r>
-      <w:proofErr w:type="spellStart"/>
-      <w:r>
-        <w:t>choosen</w:t>
-      </w:r>
-      <w:proofErr w:type="spellEnd"/>
+        <w:t>The game will exit when Exit game is chosen</w:t>
+      </w:r>
     </w:p>
     <w:p/>
     <w:p>
@@ -1273,20 +1285,6 @@
       </w:r>
     </w:p>
     <w:p>
-      <w:pPr>
-        <w:rPr>
-          <w:b/>
-          <w:bCs/>
-        </w:rPr>
-      </w:pPr>
-    </w:p>
-    <w:p>
-      <w:pPr>
-        <w:rPr>
-          <w:b/>
-          <w:bCs/>
-        </w:rPr>
-      </w:pPr>
       <w:r>
         <w:rPr>
           <w:b/>
@@ -1294,23 +1292,18 @@
         </w:rPr>
         <w:t>Definition:</w:t>
       </w:r>
-    </w:p>
-    <w:p/>
-    <w:p>
-      <w:pPr>
-        <w:rPr>
-          <w:b/>
-          <w:bCs/>
-        </w:rPr>
-      </w:pPr>
-    </w:p>
-    <w:p>
-      <w:pPr>
-        <w:rPr>
-          <w:b/>
-          <w:bCs/>
-        </w:rPr>
-      </w:pPr>
+      <w:r>
+        <w:rPr>
+          <w:b/>
+          <w:bCs/>
+        </w:rPr>
+        <w:t xml:space="preserve"> </w:t>
+      </w:r>
+      <w:r>
+        <w:t>Unit testing will be carried out using the white box testing technique. This means the tester will have in depth knowledge of the project.</w:t>
+      </w:r>
+    </w:p>
+    <w:p>
       <w:r>
         <w:rPr>
           <w:b/>
@@ -1318,23 +1311,18 @@
         </w:rPr>
         <w:t>Participants:</w:t>
       </w:r>
-    </w:p>
-    <w:p/>
-    <w:p>
-      <w:pPr>
-        <w:rPr>
-          <w:b/>
-          <w:bCs/>
-        </w:rPr>
-      </w:pPr>
-    </w:p>
-    <w:p>
-      <w:pPr>
-        <w:rPr>
-          <w:b/>
-          <w:bCs/>
-        </w:rPr>
-      </w:pPr>
+      <w:r>
+        <w:rPr>
+          <w:b/>
+          <w:bCs/>
+        </w:rPr>
+        <w:t xml:space="preserve"> </w:t>
+      </w:r>
+      <w:r>
+        <w:t>Mark Wallace</w:t>
+      </w:r>
+    </w:p>
+    <w:p>
       <w:r>
         <w:rPr>
           <w:b/>
@@ -1342,8 +1330,19 @@
         </w:rPr>
         <w:t>Methodology:</w:t>
       </w:r>
-    </w:p>
-    <w:p/>
+      <w:r>
+        <w:t xml:space="preserve"> The developer will systematically test each function of the project. All aspects of the project that is set out by the client as a system requirement will be tested individually to ensure that they function correctly.</w:t>
+      </w:r>
+      <w:r>
+        <w:t xml:space="preserve"> The tests will be written by</w:t>
+      </w:r>
+      <w:r>
+        <w:t xml:space="preserve"> </w:t>
+      </w:r>
+      <w:r>
+        <w:t>Mary Burns.</w:t>
+      </w:r>
+    </w:p>
     <w:p>
       <w:pPr>
         <w:rPr>
@@ -1368,20 +1367,6 @@
       </w:r>
     </w:p>
     <w:p>
-      <w:pPr>
-        <w:rPr>
-          <w:b/>
-          <w:bCs/>
-        </w:rPr>
-      </w:pPr>
-    </w:p>
-    <w:p>
-      <w:pPr>
-        <w:rPr>
-          <w:b/>
-          <w:bCs/>
-        </w:rPr>
-      </w:pPr>
       <w:r>
         <w:rPr>
           <w:b/>
@@ -1389,33 +1374,675 @@
         </w:rPr>
         <w:t>Definition:</w:t>
       </w:r>
-    </w:p>
-    <w:p/>
-    <w:p>
-      <w:pPr>
-        <w:rPr>
-          <w:b/>
-          <w:bCs/>
-        </w:rPr>
-      </w:pPr>
-    </w:p>
-    <w:p>
-      <w:pPr>
-        <w:rPr>
-          <w:b/>
-          <w:bCs/>
-        </w:rPr>
-      </w:pPr>
+      <w:r>
+        <w:rPr>
+          <w:b/>
+          <w:bCs/>
+        </w:rPr>
+        <w:t xml:space="preserve"> </w:t>
+      </w:r>
+      <w:r>
+        <w:t xml:space="preserve">With the individual components of the system working correctly, they will now be tested when integrated with the other components. </w:t>
+      </w:r>
+    </w:p>
+    <w:p>
       <w:r>
         <w:rPr>
           <w:b/>
           <w:bCs/>
         </w:rPr>
         <w:t>Participants:</w:t>
+      </w:r>
+      <w:r>
+        <w:rPr>
+          <w:b/>
+          <w:bCs/>
+        </w:rPr>
+        <w:t xml:space="preserve"> </w:t>
+      </w:r>
+      <w:r>
+        <w:t>Jenny Hill</w:t>
+      </w:r>
+    </w:p>
+    <w:p>
+      <w:r>
+        <w:rPr>
+          <w:b/>
+          <w:bCs/>
+        </w:rPr>
+        <w:t>Methodology:</w:t>
+      </w:r>
+      <w:r>
+        <w:rPr>
+          <w:b/>
+          <w:bCs/>
+        </w:rPr>
+        <w:t xml:space="preserve"> </w:t>
+      </w:r>
+      <w:r>
+        <w:t>The parts will be tested with 2 components linked at a time until all components are able to work when integrated together.</w:t>
+      </w:r>
+      <w:r>
+        <w:t xml:space="preserve"> The tests will be written by Tim Jennings.</w:t>
       </w:r>
     </w:p>
     <w:p/>
     <w:p/>
+    <w:p>
+      <w:pPr>
+        <w:rPr>
+          <w:b/>
+          <w:bCs/>
+        </w:rPr>
+      </w:pPr>
+      <w:r>
+        <w:rPr>
+          <w:b/>
+          <w:bCs/>
+        </w:rPr>
+        <w:lastRenderedPageBreak/>
+        <w:t>4.3 Performance and Stress Testing</w:t>
+      </w:r>
+    </w:p>
+    <w:p>
+      <w:r>
+        <w:rPr>
+          <w:b/>
+          <w:bCs/>
+        </w:rPr>
+        <w:t>Definition:</w:t>
+      </w:r>
+      <w:r>
+        <w:rPr>
+          <w:b/>
+          <w:bCs/>
+        </w:rPr>
+        <w:t xml:space="preserve"> </w:t>
+      </w:r>
+      <w:r>
+        <w:t>The tester will check if the game crashes or freezes when the performance on the game is pushed to its limits. Will the number of enemies on screen have a limit to where if reached the game crashes? Does the player attacking constantly cause issues? What causes failures to the program, can the game crash?</w:t>
+      </w:r>
+    </w:p>
+    <w:p>
+      <w:r>
+        <w:rPr>
+          <w:b/>
+          <w:bCs/>
+        </w:rPr>
+        <w:t>Participants:</w:t>
+      </w:r>
+      <w:r>
+        <w:rPr>
+          <w:b/>
+          <w:bCs/>
+        </w:rPr>
+        <w:t xml:space="preserve"> </w:t>
+      </w:r>
+      <w:r>
+        <w:t>Arron Thompkins</w:t>
+      </w:r>
+    </w:p>
+    <w:p>
+      <w:r>
+        <w:rPr>
+          <w:b/>
+          <w:bCs/>
+        </w:rPr>
+        <w:t>Methodology:</w:t>
+      </w:r>
+      <w:r>
+        <w:rPr>
+          <w:b/>
+          <w:bCs/>
+        </w:rPr>
+        <w:t xml:space="preserve"> </w:t>
+      </w:r>
+      <w:r>
+        <w:t>The tester will run</w:t>
+      </w:r>
+      <w:r>
+        <w:t xml:space="preserve"> the game several times testing out several different scenarios. Each scenario will be unique.</w:t>
+      </w:r>
+    </w:p>
+    <w:tbl>
+      <w:tblPr>
+        <w:tblStyle w:val="TableGrid"/>
+        <w:tblW w:w="0" w:type="auto"/>
+        <w:tblLook w:val="04A0" w:firstRow="1" w:lastRow="0" w:firstColumn="1" w:lastColumn="0" w:noHBand="0" w:noVBand="1"/>
+      </w:tblPr>
+      <w:tblGrid>
+        <w:gridCol w:w="988"/>
+        <w:gridCol w:w="5811"/>
+      </w:tblGrid>
+      <w:tr>
+        <w:tc>
+          <w:tcPr>
+            <w:tcW w:w="988" w:type="dxa"/>
+          </w:tcPr>
+          <w:p>
+            <w:pPr>
+              <w:rPr>
+                <w:b/>
+                <w:bCs/>
+              </w:rPr>
+            </w:pPr>
+            <w:r>
+              <w:rPr>
+                <w:b/>
+                <w:bCs/>
+                <w:sz w:val="28"/>
+                <w:szCs w:val="28"/>
+              </w:rPr>
+              <w:t>Test</w:t>
+            </w:r>
+          </w:p>
+        </w:tc>
+        <w:tc>
+          <w:tcPr>
+            <w:tcW w:w="5811" w:type="dxa"/>
+          </w:tcPr>
+          <w:p>
+            <w:pPr>
+              <w:jc w:val="center"/>
+              <w:rPr>
+                <w:b/>
+                <w:bCs/>
+              </w:rPr>
+            </w:pPr>
+            <w:r>
+              <w:rPr>
+                <w:b/>
+                <w:bCs/>
+                <w:sz w:val="28"/>
+                <w:szCs w:val="28"/>
+              </w:rPr>
+              <w:t>Scenario</w:t>
+            </w:r>
+          </w:p>
+        </w:tc>
+      </w:tr>
+      <w:tr>
+        <w:tc>
+          <w:tcPr>
+            <w:tcW w:w="988" w:type="dxa"/>
+          </w:tcPr>
+          <w:p>
+            <w:r>
+              <w:t>Test 1</w:t>
+            </w:r>
+          </w:p>
+        </w:tc>
+        <w:tc>
+          <w:tcPr>
+            <w:tcW w:w="5811" w:type="dxa"/>
+          </w:tcPr>
+          <w:p>
+            <w:r>
+              <w:t>The number of enemies will reach its max number.</w:t>
+            </w:r>
+          </w:p>
+        </w:tc>
+      </w:tr>
+      <w:tr>
+        <w:tc>
+          <w:tcPr>
+            <w:tcW w:w="988" w:type="dxa"/>
+          </w:tcPr>
+          <w:p>
+            <w:r>
+              <w:t>Test 2</w:t>
+            </w:r>
+          </w:p>
+        </w:tc>
+        <w:tc>
+          <w:tcPr>
+            <w:tcW w:w="5811" w:type="dxa"/>
+          </w:tcPr>
+          <w:p>
+            <w:r>
+              <w:t>The player will kill all enemies apart from the boss</w:t>
+            </w:r>
+          </w:p>
+        </w:tc>
+      </w:tr>
+      <w:tr>
+        <w:tc>
+          <w:tcPr>
+            <w:tcW w:w="988" w:type="dxa"/>
+          </w:tcPr>
+          <w:p>
+            <w:r>
+              <w:t>Test 3</w:t>
+            </w:r>
+          </w:p>
+        </w:tc>
+        <w:tc>
+          <w:tcPr>
+            <w:tcW w:w="5811" w:type="dxa"/>
+          </w:tcPr>
+          <w:p>
+            <w:r>
+              <w:t>The player will constantly perform attacking actions</w:t>
+            </w:r>
+          </w:p>
+        </w:tc>
+      </w:tr>
+      <w:tr>
+        <w:tc>
+          <w:tcPr>
+            <w:tcW w:w="988" w:type="dxa"/>
+          </w:tcPr>
+          <w:p>
+            <w:r>
+              <w:t>Test 4</w:t>
+            </w:r>
+          </w:p>
+        </w:tc>
+        <w:tc>
+          <w:tcPr>
+            <w:tcW w:w="5811" w:type="dxa"/>
+          </w:tcPr>
+          <w:p>
+            <w:r>
+              <w:t>The player will pick up health items even when health is full</w:t>
+            </w:r>
+          </w:p>
+        </w:tc>
+      </w:tr>
+      <w:tr>
+        <w:tc>
+          <w:tcPr>
+            <w:tcW w:w="988" w:type="dxa"/>
+          </w:tcPr>
+          <w:p>
+            <w:r>
+              <w:t>Test 5</w:t>
+            </w:r>
+          </w:p>
+        </w:tc>
+        <w:tc>
+          <w:tcPr>
+            <w:tcW w:w="5811" w:type="dxa"/>
+          </w:tcPr>
+          <w:p>
+            <w:r>
+              <w:t xml:space="preserve">The game will run with no end </w:t>
+            </w:r>
+          </w:p>
+        </w:tc>
+      </w:tr>
+      <w:tr>
+        <w:tc>
+          <w:tcPr>
+            <w:tcW w:w="988" w:type="dxa"/>
+          </w:tcPr>
+          <w:p>
+            <w:r>
+              <w:t>Test 6</w:t>
+            </w:r>
+          </w:p>
+        </w:tc>
+        <w:tc>
+          <w:tcPr>
+            <w:tcW w:w="5811" w:type="dxa"/>
+          </w:tcPr>
+          <w:p>
+            <w:r>
+              <w:t xml:space="preserve">The player will stay on the edge of the screen </w:t>
+            </w:r>
+          </w:p>
+        </w:tc>
+      </w:tr>
+      <w:tr>
+        <w:tc>
+          <w:tcPr>
+            <w:tcW w:w="988" w:type="dxa"/>
+          </w:tcPr>
+          <w:p>
+            <w:r>
+              <w:t>Test 7</w:t>
+            </w:r>
+          </w:p>
+        </w:tc>
+        <w:tc>
+          <w:tcPr>
+            <w:tcW w:w="5811" w:type="dxa"/>
+          </w:tcPr>
+          <w:p>
+            <w:r>
+              <w:t>The game will stay paused for 2 minutes</w:t>
+            </w:r>
+          </w:p>
+        </w:tc>
+      </w:tr>
+    </w:tbl>
+    <w:p/>
+    <w:p>
+      <w:r>
+        <w:t>Test 1 – It will test how many enemies can appear until it crashes</w:t>
+      </w:r>
+    </w:p>
+    <w:p>
+      <w:r>
+        <w:t>Test 2 – Tests how many enemies can be killed until it crashes due to the level not being finished</w:t>
+      </w:r>
+    </w:p>
+    <w:p>
+      <w:r>
+        <w:t xml:space="preserve">Test </w:t>
+      </w:r>
+      <w:r>
+        <w:t>3</w:t>
+      </w:r>
+      <w:r>
+        <w:t xml:space="preserve"> –</w:t>
+      </w:r>
+      <w:r>
+        <w:t xml:space="preserve"> It will test if constant attacks cause any issues</w:t>
+      </w:r>
+    </w:p>
+    <w:p>
+      <w:r>
+        <w:t xml:space="preserve">Test </w:t>
+      </w:r>
+      <w:r>
+        <w:t>4</w:t>
+      </w:r>
+      <w:r>
+        <w:t xml:space="preserve"> – </w:t>
+      </w:r>
+      <w:r>
+        <w:t>It tests h</w:t>
+      </w:r>
+      <w:r>
+        <w:t>ow many pick up items can be picked up even when health is full</w:t>
+      </w:r>
+    </w:p>
+    <w:p>
+      <w:r>
+        <w:t xml:space="preserve">Test </w:t>
+      </w:r>
+      <w:r>
+        <w:t>5</w:t>
+      </w:r>
+      <w:r>
+        <w:t xml:space="preserve"> – It </w:t>
+      </w:r>
+      <w:r>
+        <w:t xml:space="preserve">will </w:t>
+      </w:r>
+      <w:r>
+        <w:t xml:space="preserve">test how </w:t>
+      </w:r>
+      <w:r>
+        <w:t>long can the game run until any errors occur</w:t>
+      </w:r>
+    </w:p>
+    <w:p>
+      <w:r>
+        <w:t xml:space="preserve">Test </w:t>
+      </w:r>
+      <w:r>
+        <w:t>6</w:t>
+      </w:r>
+      <w:r>
+        <w:t xml:space="preserve"> – It tests </w:t>
+      </w:r>
+      <w:r>
+        <w:t>does the user being on the edge of the screen make any difference to the application</w:t>
+      </w:r>
+    </w:p>
+    <w:p>
+      <w:r>
+        <w:t xml:space="preserve">Test </w:t>
+      </w:r>
+      <w:r>
+        <w:t>7</w:t>
+      </w:r>
+      <w:r>
+        <w:t xml:space="preserve"> – </w:t>
+      </w:r>
+      <w:r>
+        <w:t>Does the pause menu being active for a long period of time cause problems?</w:t>
+      </w:r>
+    </w:p>
+    <w:p/>
+    <w:p>
+      <w:pPr>
+        <w:rPr>
+          <w:b/>
+          <w:bCs/>
+        </w:rPr>
+      </w:pPr>
+      <w:r>
+        <w:rPr>
+          <w:b/>
+          <w:bCs/>
+        </w:rPr>
+        <w:t>4.4 User Acceptance Testing</w:t>
+      </w:r>
+    </w:p>
+    <w:p>
+      <w:pPr>
+        <w:rPr>
+          <w:b/>
+          <w:bCs/>
+        </w:rPr>
+      </w:pPr>
+      <w:r>
+        <w:rPr>
+          <w:b/>
+          <w:bCs/>
+        </w:rPr>
+        <w:t>Definition:</w:t>
+      </w:r>
+    </w:p>
+    <w:p>
+      <w:pPr>
+        <w:rPr>
+          <w:b/>
+          <w:bCs/>
+        </w:rPr>
+      </w:pPr>
+      <w:r>
+        <w:rPr>
+          <w:b/>
+          <w:bCs/>
+        </w:rPr>
+        <w:t>Participants:</w:t>
+      </w:r>
+      <w:r>
+        <w:rPr>
+          <w:b/>
+          <w:bCs/>
+        </w:rPr>
+        <w:t xml:space="preserve"> </w:t>
+      </w:r>
+      <w:r>
+        <w:t>Jenny Hill</w:t>
+      </w:r>
+    </w:p>
+    <w:p>
+      <w:pPr>
+        <w:rPr>
+          <w:b/>
+          <w:bCs/>
+        </w:rPr>
+      </w:pPr>
+      <w:r>
+        <w:rPr>
+          <w:b/>
+          <w:bCs/>
+        </w:rPr>
+        <w:t>Methodology:</w:t>
+      </w:r>
+    </w:p>
+    <w:p/>
+    <w:p>
+      <w:pPr>
+        <w:rPr>
+          <w:b/>
+          <w:bCs/>
+        </w:rPr>
+      </w:pPr>
+      <w:r>
+        <w:rPr>
+          <w:b/>
+          <w:bCs/>
+        </w:rPr>
+        <w:t>4.5 Batch Testing</w:t>
+      </w:r>
+    </w:p>
+    <w:p>
+      <w:pPr>
+        <w:rPr>
+          <w:b/>
+          <w:bCs/>
+        </w:rPr>
+      </w:pPr>
+      <w:r>
+        <w:rPr>
+          <w:b/>
+          <w:bCs/>
+        </w:rPr>
+        <w:t>Definition:</w:t>
+      </w:r>
+    </w:p>
+    <w:p>
+      <w:pPr>
+        <w:rPr>
+          <w:b/>
+          <w:bCs/>
+        </w:rPr>
+      </w:pPr>
+      <w:r>
+        <w:rPr>
+          <w:b/>
+          <w:bCs/>
+        </w:rPr>
+        <w:t>Participants:</w:t>
+      </w:r>
+      <w:r>
+        <w:t xml:space="preserve"> </w:t>
+      </w:r>
+      <w:r>
+        <w:t>Arron Thompkins</w:t>
+      </w:r>
+    </w:p>
+    <w:p>
+      <w:pPr>
+        <w:rPr>
+          <w:b/>
+          <w:bCs/>
+        </w:rPr>
+      </w:pPr>
+      <w:r>
+        <w:rPr>
+          <w:b/>
+          <w:bCs/>
+        </w:rPr>
+        <w:t>Methodology:</w:t>
+      </w:r>
+    </w:p>
+    <w:p/>
+    <w:p>
+      <w:pPr>
+        <w:rPr>
+          <w:b/>
+          <w:bCs/>
+        </w:rPr>
+      </w:pPr>
+      <w:r>
+        <w:rPr>
+          <w:b/>
+          <w:bCs/>
+        </w:rPr>
+        <w:lastRenderedPageBreak/>
+        <w:t>4.6 Automated Regression Testing</w:t>
+      </w:r>
+    </w:p>
+    <w:p>
+      <w:pPr>
+        <w:rPr>
+          <w:b/>
+          <w:bCs/>
+        </w:rPr>
+      </w:pPr>
+      <w:r>
+        <w:rPr>
+          <w:b/>
+          <w:bCs/>
+        </w:rPr>
+        <w:t>Definition:</w:t>
+      </w:r>
+    </w:p>
+    <w:p>
+      <w:pPr>
+        <w:rPr>
+          <w:b/>
+          <w:bCs/>
+        </w:rPr>
+      </w:pPr>
+      <w:r>
+        <w:rPr>
+          <w:b/>
+          <w:bCs/>
+        </w:rPr>
+        <w:t>Participants:</w:t>
+      </w:r>
+      <w:r>
+        <w:t xml:space="preserve"> </w:t>
+      </w:r>
+      <w:r>
+        <w:t>Mark Wallace</w:t>
+      </w:r>
+    </w:p>
+    <w:p>
+      <w:pPr>
+        <w:rPr>
+          <w:b/>
+          <w:bCs/>
+        </w:rPr>
+      </w:pPr>
+      <w:r>
+        <w:rPr>
+          <w:b/>
+          <w:bCs/>
+        </w:rPr>
+        <w:t>Methodology:</w:t>
+      </w:r>
+    </w:p>
+    <w:p>
+      <w:pPr>
+        <w:rPr>
+          <w:b/>
+          <w:bCs/>
+        </w:rPr>
+      </w:pPr>
+    </w:p>
+    <w:p>
+      <w:pPr>
+        <w:rPr>
+          <w:b/>
+          <w:bCs/>
+        </w:rPr>
+      </w:pPr>
+      <w:r>
+        <w:rPr>
+          <w:b/>
+          <w:bCs/>
+        </w:rPr>
+        <w:t>4.7 Beta Testing Participants:</w:t>
+      </w:r>
+    </w:p>
+    <w:p>
+      <w:pPr>
+        <w:rPr>
+          <w:b/>
+          <w:bCs/>
+        </w:rPr>
+      </w:pPr>
+    </w:p>
     <w:p>
       <w:pPr>
         <w:rPr>
@@ -1435,335 +2062,1431 @@
     <w:p/>
     <w:p/>
     <w:p/>
+    <w:p>
+      <w:pPr>
+        <w:rPr>
+          <w:b/>
+          <w:bCs/>
+        </w:rPr>
+      </w:pPr>
+      <w:r>
+        <w:rPr>
+          <w:b/>
+          <w:bCs/>
+        </w:rPr>
+        <w:t>5.0 TEST SCHEDULE</w:t>
+      </w:r>
+    </w:p>
+    <w:p>
+      <w:r>
+        <w:rPr>
+          <w:noProof/>
+        </w:rPr>
+        <mc:AlternateContent>
+          <mc:Choice Requires="wps">
+            <w:drawing>
+              <wp:anchor distT="45720" distB="45720" distL="114300" distR="114300" simplePos="0" relativeHeight="251659264" behindDoc="0" locked="0" layoutInCell="1" allowOverlap="1" wp14:anchorId="1667496A" wp14:editId="388434BA">
+                <wp:simplePos x="0" y="0"/>
+                <wp:positionH relativeFrom="margin">
+                  <wp:align>left</wp:align>
+                </wp:positionH>
+                <wp:positionV relativeFrom="paragraph">
+                  <wp:posOffset>11430</wp:posOffset>
+                </wp:positionV>
+                <wp:extent cx="885825" cy="295275"/>
+                <wp:effectExtent l="0" t="0" r="28575" b="28575"/>
+                <wp:wrapSquare wrapText="bothSides"/>
+                <wp:docPr id="217" name="Text Box 2"/>
+                <wp:cNvGraphicFramePr>
+                  <a:graphicFrameLocks xmlns:a="http://schemas.openxmlformats.org/drawingml/2006/main"/>
+                </wp:cNvGraphicFramePr>
+                <a:graphic xmlns:a="http://schemas.openxmlformats.org/drawingml/2006/main">
+                  <a:graphicData uri="http://schemas.microsoft.com/office/word/2010/wordprocessingShape">
+                    <wps:wsp>
+                      <wps:cNvSpPr txBox="1">
+                        <a:spLocks noChangeArrowheads="1"/>
+                      </wps:cNvSpPr>
+                      <wps:spPr bwMode="auto">
+                        <a:xfrm>
+                          <a:off x="0" y="0"/>
+                          <a:ext cx="885825" cy="295275"/>
+                        </a:xfrm>
+                        <a:prstGeom prst="rect">
+                          <a:avLst/>
+                        </a:prstGeom>
+                        <a:solidFill>
+                          <a:srgbClr val="FFFFFF"/>
+                        </a:solidFill>
+                        <a:ln w="9525">
+                          <a:solidFill>
+                            <a:srgbClr val="000000"/>
+                          </a:solidFill>
+                          <a:miter lim="800000"/>
+                          <a:headEnd/>
+                          <a:tailEnd/>
+                        </a:ln>
+                      </wps:spPr>
+                      <wps:txbx>
+                        <w:txbxContent>
+                          <w:p>
+                            <w:r>
+                              <w:t>Unit Testing</w:t>
+                            </w:r>
+                            <w:r>
+                              <w:t xml:space="preserve"> </w:t>
+                            </w:r>
+                          </w:p>
+                          <w:p/>
+                        </w:txbxContent>
+                      </wps:txbx>
+                      <wps:bodyPr rot="0" vert="horz" wrap="square" lIns="91440" tIns="45720" rIns="91440" bIns="45720" anchor="t" anchorCtr="0">
+                        <a:noAutofit/>
+                      </wps:bodyPr>
+                    </wps:wsp>
+                  </a:graphicData>
+                </a:graphic>
+                <wp14:sizeRelH relativeFrom="margin">
+                  <wp14:pctWidth>0</wp14:pctWidth>
+                </wp14:sizeRelH>
+                <wp14:sizeRelV relativeFrom="margin">
+                  <wp14:pctHeight>0</wp14:pctHeight>
+                </wp14:sizeRelV>
+              </wp:anchor>
+            </w:drawing>
+          </mc:Choice>
+          <mc:Fallback>
+            <w:pict>
+              <v:shapetype w14:anchorId="1667496A" id="_x0000_t202" coordsize="21600,21600" o:spt="202" path="m,l,21600r21600,l21600,xe">
+                <v:stroke joinstyle="miter"/>
+                <v:path gradientshapeok="t" o:connecttype="rect"/>
+              </v:shapetype>
+              <v:shape id="Text Box 2" o:spid="_x0000_s1026" type="#_x0000_t202" style="position:absolute;margin-left:0;margin-top:.9pt;width:69.75pt;height:23.25pt;z-index:251659264;visibility:visible;mso-wrap-style:square;mso-width-percent:0;mso-height-percent:0;mso-wrap-distance-left:9pt;mso-wrap-distance-top:3.6pt;mso-wrap-distance-right:9pt;mso-wrap-distance-bottom:3.6pt;mso-position-horizontal:left;mso-position-horizontal-relative:margin;mso-position-vertical:absolute;mso-position-vertical-relative:text;mso-width-percent:0;mso-height-percent:0;mso-width-relative:margin;mso-height-relative:margin;v-text-anchor:top" o:gfxdata="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">
+                <v:textbox>
+                  <w:txbxContent>
+                    <w:p>
+                      <w:r>
+                        <w:t>Unit Testing</w:t>
+                      </w:r>
+                      <w:r>
+                        <w:t xml:space="preserve"> </w:t>
+                      </w:r>
+                    </w:p>
+                    <w:p/>
+                  </w:txbxContent>
+                </v:textbox>
+                <w10:wrap type="square" anchorx="margin"/>
+              </v:shape>
+            </w:pict>
+          </mc:Fallback>
+        </mc:AlternateContent>
+      </w:r>
+    </w:p>
+    <w:p>
+      <w:r>
+        <w:rPr>
+          <w:noProof/>
+        </w:rPr>
+        <mc:AlternateContent>
+          <mc:Choice Requires="wps">
+            <w:drawing>
+              <wp:anchor distT="0" distB="0" distL="114300" distR="114300" simplePos="0" relativeHeight="251672576" behindDoc="0" locked="0" layoutInCell="1" allowOverlap="1" wp14:anchorId="2BE4DACE" wp14:editId="79F8B0D9">
+                <wp:simplePos x="0" y="0"/>
+                <wp:positionH relativeFrom="column">
+                  <wp:posOffset>180975</wp:posOffset>
+                </wp:positionH>
+                <wp:positionV relativeFrom="paragraph">
+                  <wp:posOffset>20955</wp:posOffset>
+                </wp:positionV>
+                <wp:extent cx="371475" cy="304800"/>
+                <wp:effectExtent l="0" t="0" r="66675" b="57150"/>
+                <wp:wrapNone/>
+                <wp:docPr id="8" name="Straight Arrow Connector 8"/>
+                <wp:cNvGraphicFramePr/>
+                <a:graphic xmlns:a="http://schemas.openxmlformats.org/drawingml/2006/main">
+                  <a:graphicData uri="http://schemas.microsoft.com/office/word/2010/wordprocessingShape">
+                    <wps:wsp>
+                      <wps:cNvCnPr/>
+                      <wps:spPr>
+                        <a:xfrm>
+                          <a:off x="0" y="0"/>
+                          <a:ext cx="371475" cy="304800"/>
+                        </a:xfrm>
+                        <a:prstGeom prst="straightConnector1">
+                          <a:avLst/>
+                        </a:prstGeom>
+                        <a:ln>
+                          <a:tailEnd type="triangle"/>
+                        </a:ln>
+                      </wps:spPr>
+                      <wps:style>
+                        <a:lnRef idx="1">
+                          <a:schemeClr val="accent1"/>
+                        </a:lnRef>
+                        <a:fillRef idx="0">
+                          <a:schemeClr val="accent1"/>
+                        </a:fillRef>
+                        <a:effectRef idx="0">
+                          <a:schemeClr val="accent1"/>
+                        </a:effectRef>
+                        <a:fontRef idx="minor">
+                          <a:schemeClr val="tx1"/>
+                        </a:fontRef>
+                      </wps:style>
+                      <wps:bodyPr/>
+                    </wps:wsp>
+                  </a:graphicData>
+                </a:graphic>
+              </wp:anchor>
+            </w:drawing>
+          </mc:Choice>
+          <mc:Fallback>
+            <w:pict>
+              <v:shapetype w14:anchorId="03B2CD58" id="_x0000_t32" coordsize="21600,21600" o:spt="32" o:oned="t" path="m,l21600,21600e" filled="f">
+                <v:path arrowok="t" fillok="f" o:connecttype="none"/>
+                <o:lock v:ext="edit" shapetype="t"/>
+              </v:shapetype>
+              <v:shape id="Straight Arrow Connector 8" o:spid="_x0000_s1026" type="#_x0000_t32" style="position:absolute;margin-left:14.25pt;margin-top:1.65pt;width:29.25pt;height:24pt;z-index:251672576;visibility:visible;mso-wrap-style:square;mso-wrap-distance-left:9pt;mso-wrap-distance-top:0;mso-wrap-distance-right:9pt;mso-wrap-distance-bottom:0;mso-position-horizontal:absolute;mso-position-horizontal-relative:text;mso-position-vertical:absolute;mso-position-vertical-relative:text" o:gfxdata="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" strokecolor="#4472c4 [3204]" strokeweight=".5pt">
+                <v:stroke endarrow="block" joinstyle="miter"/>
+              </v:shape>
+            </w:pict>
+          </mc:Fallback>
+        </mc:AlternateContent>
+      </w:r>
+      <w:r>
+        <w:rPr>
+          <w:noProof/>
+        </w:rPr>
+        <mc:AlternateContent>
+          <mc:Choice Requires="wps">
+            <w:drawing>
+              <wp:anchor distT="45720" distB="45720" distL="114300" distR="114300" simplePos="0" relativeHeight="251661312" behindDoc="0" locked="0" layoutInCell="1" allowOverlap="1" wp14:anchorId="0674A157" wp14:editId="6F03E9DF">
+                <wp:simplePos x="0" y="0"/>
+                <wp:positionH relativeFrom="margin">
+                  <wp:posOffset>581025</wp:posOffset>
+                </wp:positionH>
+                <wp:positionV relativeFrom="paragraph">
+                  <wp:posOffset>182880</wp:posOffset>
+                </wp:positionV>
+                <wp:extent cx="1323975" cy="466725"/>
+                <wp:effectExtent l="0" t="0" r="28575" b="28575"/>
+                <wp:wrapSquare wrapText="bothSides"/>
+                <wp:docPr id="1" name="Text Box 2"/>
+                <wp:cNvGraphicFramePr>
+                  <a:graphicFrameLocks xmlns:a="http://schemas.openxmlformats.org/drawingml/2006/main"/>
+                </wp:cNvGraphicFramePr>
+                <a:graphic xmlns:a="http://schemas.openxmlformats.org/drawingml/2006/main">
+                  <a:graphicData uri="http://schemas.microsoft.com/office/word/2010/wordprocessingShape">
+                    <wps:wsp>
+                      <wps:cNvSpPr txBox="1">
+                        <a:spLocks noChangeArrowheads="1"/>
+                      </wps:cNvSpPr>
+                      <wps:spPr bwMode="auto">
+                        <a:xfrm>
+                          <a:off x="0" y="0"/>
+                          <a:ext cx="1323975" cy="466725"/>
+                        </a:xfrm>
+                        <a:prstGeom prst="rect">
+                          <a:avLst/>
+                        </a:prstGeom>
+                        <a:solidFill>
+                          <a:srgbClr val="FFFFFF"/>
+                        </a:solidFill>
+                        <a:ln w="9525">
+                          <a:solidFill>
+                            <a:srgbClr val="000000"/>
+                          </a:solidFill>
+                          <a:miter lim="800000"/>
+                          <a:headEnd/>
+                          <a:tailEnd/>
+                        </a:ln>
+                      </wps:spPr>
+                      <wps:txbx>
+                        <w:txbxContent>
+                          <w:p>
+                            <w:r>
+                              <w:t xml:space="preserve">System and Integration </w:t>
+                            </w:r>
+                            <w:r>
+                              <w:t>Testing</w:t>
+                            </w:r>
+                            <w:r>
+                              <w:t xml:space="preserve"> </w:t>
+                            </w:r>
+                          </w:p>
+                          <w:p/>
+                        </w:txbxContent>
+                      </wps:txbx>
+                      <wps:bodyPr rot="0" vert="horz" wrap="square" lIns="91440" tIns="45720" rIns="91440" bIns="45720" anchor="t" anchorCtr="0">
+                        <a:noAutofit/>
+                      </wps:bodyPr>
+                    </wps:wsp>
+                  </a:graphicData>
+                </a:graphic>
+                <wp14:sizeRelH relativeFrom="margin">
+                  <wp14:pctWidth>0</wp14:pctWidth>
+                </wp14:sizeRelH>
+                <wp14:sizeRelV relativeFrom="margin">
+                  <wp14:pctHeight>0</wp14:pctHeight>
+                </wp14:sizeRelV>
+              </wp:anchor>
+            </w:drawing>
+          </mc:Choice>
+          <mc:Fallback>
+            <w:pict>
+              <v:shape w14:anchorId="0674A157" id="_x0000_s1027" type="#_x0000_t202" style="position:absolute;margin-left:45.75pt;margin-top:14.4pt;width:104.25pt;height:36.75pt;z-index:251661312;visibility:visible;mso-wrap-style:square;mso-width-percent:0;mso-height-percent:0;mso-wrap-distance-left:9pt;mso-wrap-distance-top:3.6pt;mso-wrap-distance-right:9pt;mso-wrap-distance-bottom:3.6pt;mso-position-horizontal:absolute;mso-position-horizontal-relative:margin;mso-position-vertical:absolute;mso-position-vertical-relative:text;mso-width-percent:0;mso-height-percent:0;mso-width-relative:margin;mso-height-relative:margin;v-text-anchor:top" o:gfxdata="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">
+                <v:textbox>
+                  <w:txbxContent>
+                    <w:p>
+                      <w:r>
+                        <w:t xml:space="preserve">System and Integration </w:t>
+                      </w:r>
+                      <w:r>
+                        <w:t>Testing</w:t>
+                      </w:r>
+                      <w:r>
+                        <w:t xml:space="preserve"> </w:t>
+                      </w:r>
+                    </w:p>
+                    <w:p/>
+                  </w:txbxContent>
+                </v:textbox>
+                <w10:wrap type="square" anchorx="margin"/>
+              </v:shape>
+            </w:pict>
+          </mc:Fallback>
+        </mc:AlternateContent>
+      </w:r>
+    </w:p>
     <w:p/>
-    <w:p/>
-    <w:p>
-      <w:pPr>
-        <w:rPr>
-          <w:b/>
-          <w:bCs/>
-        </w:rPr>
-      </w:pPr>
-      <w:r>
-        <w:rPr>
-          <w:b/>
-          <w:bCs/>
-        </w:rPr>
-        <w:t>4.3 Performance and Stress Testing</w:t>
-      </w:r>
-    </w:p>
-    <w:p>
-      <w:pPr>
-        <w:rPr>
-          <w:b/>
-          <w:bCs/>
-        </w:rPr>
-      </w:pPr>
-    </w:p>
-    <w:p>
-      <w:pPr>
-        <w:rPr>
-          <w:b/>
-          <w:bCs/>
-        </w:rPr>
-      </w:pPr>
-      <w:r>
-        <w:rPr>
-          <w:b/>
-          <w:bCs/>
-        </w:rPr>
-        <w:t>Definition:</w:t>
-      </w:r>
-    </w:p>
-    <w:p/>
-    <w:p>
-      <w:pPr>
-        <w:rPr>
-          <w:b/>
-          <w:bCs/>
-        </w:rPr>
-      </w:pPr>
-    </w:p>
-    <w:p>
-      <w:pPr>
-        <w:rPr>
-          <w:b/>
-          <w:bCs/>
-        </w:rPr>
-      </w:pPr>
-      <w:r>
-        <w:rPr>
-          <w:b/>
-          <w:bCs/>
-        </w:rPr>
-        <w:t>Participants:</w:t>
-      </w:r>
-    </w:p>
-    <w:p/>
-    <w:p/>
-    <w:p>
-      <w:pPr>
-        <w:rPr>
-          <w:b/>
-          <w:bCs/>
-        </w:rPr>
-      </w:pPr>
-      <w:r>
-        <w:rPr>
-          <w:b/>
-          <w:bCs/>
-        </w:rPr>
-        <w:t>Methodology:</w:t>
-      </w:r>
-    </w:p>
-    <w:p/>
-    <w:p/>
-    <w:p>
-      <w:pPr>
-        <w:rPr>
-          <w:b/>
-          <w:bCs/>
-        </w:rPr>
-      </w:pPr>
-      <w:r>
-        <w:rPr>
-          <w:b/>
-          <w:bCs/>
-        </w:rPr>
-        <w:t>4.4 User Acceptance Testing</w:t>
-      </w:r>
-    </w:p>
-    <w:p>
-      <w:pPr>
-        <w:rPr>
-          <w:b/>
-          <w:bCs/>
-        </w:rPr>
-      </w:pPr>
-    </w:p>
-    <w:p>
-      <w:pPr>
-        <w:rPr>
-          <w:b/>
-          <w:bCs/>
-        </w:rPr>
-      </w:pPr>
-      <w:r>
-        <w:rPr>
-          <w:b/>
-          <w:bCs/>
-        </w:rPr>
-        <w:t>Definition:</w:t>
-      </w:r>
-    </w:p>
-    <w:p/>
-    <w:p>
-      <w:pPr>
-        <w:rPr>
-          <w:b/>
-          <w:bCs/>
-        </w:rPr>
-      </w:pPr>
-    </w:p>
-    <w:p>
-      <w:pPr>
-        <w:rPr>
-          <w:b/>
-          <w:bCs/>
-        </w:rPr>
-      </w:pPr>
-      <w:r>
-        <w:rPr>
-          <w:b/>
-          <w:bCs/>
-        </w:rPr>
-        <w:t>Participants:</w:t>
-      </w:r>
-    </w:p>
-    <w:p/>
-    <w:p/>
-    <w:p>
-      <w:pPr>
-        <w:rPr>
-          <w:b/>
-          <w:bCs/>
-        </w:rPr>
-      </w:pPr>
-      <w:r>
-        <w:rPr>
-          <w:b/>
-          <w:bCs/>
-        </w:rPr>
-        <w:lastRenderedPageBreak/>
-        <w:t>Methodology:</w:t>
-      </w:r>
-    </w:p>
-    <w:p/>
-    <w:p/>
-    <w:p>
-      <w:pPr>
-        <w:rPr>
-          <w:b/>
-          <w:bCs/>
-        </w:rPr>
-      </w:pPr>
-      <w:r>
-        <w:rPr>
-          <w:b/>
-          <w:bCs/>
-        </w:rPr>
-        <w:t>4.5 Batch Testing</w:t>
-      </w:r>
-    </w:p>
-    <w:p/>
-    <w:p/>
-    <w:p>
-      <w:pPr>
-        <w:rPr>
-          <w:b/>
-          <w:bCs/>
-        </w:rPr>
-      </w:pPr>
-      <w:r>
-        <w:rPr>
-          <w:b/>
-          <w:bCs/>
-        </w:rPr>
-        <w:t>4.6 Automated Regression Testing</w:t>
-      </w:r>
-    </w:p>
-    <w:p>
-      <w:pPr>
-        <w:rPr>
-          <w:b/>
-          <w:bCs/>
-        </w:rPr>
-      </w:pPr>
-    </w:p>
-    <w:p>
-      <w:pPr>
-        <w:rPr>
-          <w:b/>
-          <w:bCs/>
-        </w:rPr>
-      </w:pPr>
-      <w:r>
-        <w:rPr>
-          <w:b/>
-          <w:bCs/>
-        </w:rPr>
-        <w:t>Definition:</w:t>
-      </w:r>
-    </w:p>
-    <w:p>
-      <w:pPr>
-        <w:rPr>
-          <w:b/>
-          <w:bCs/>
-        </w:rPr>
-      </w:pPr>
-    </w:p>
-    <w:p>
-      <w:pPr>
-        <w:rPr>
-          <w:b/>
-          <w:bCs/>
-        </w:rPr>
-      </w:pPr>
-      <w:r>
-        <w:rPr>
-          <w:b/>
-          <w:bCs/>
-        </w:rPr>
-        <w:t>Participants:</w:t>
-      </w:r>
-    </w:p>
-    <w:p>
-      <w:pPr>
-        <w:rPr>
-          <w:b/>
-          <w:bCs/>
-        </w:rPr>
-      </w:pPr>
-    </w:p>
-    <w:p>
-      <w:pPr>
-        <w:rPr>
-          <w:b/>
-          <w:bCs/>
-        </w:rPr>
-      </w:pPr>
-      <w:r>
-        <w:rPr>
-          <w:b/>
-          <w:bCs/>
-        </w:rPr>
-        <w:t>Methodology:</w:t>
-      </w:r>
-    </w:p>
-    <w:p>
-      <w:pPr>
-        <w:rPr>
-          <w:b/>
-          <w:bCs/>
-        </w:rPr>
-      </w:pPr>
-    </w:p>
-    <w:p>
-      <w:pPr>
-        <w:rPr>
-          <w:b/>
-          <w:bCs/>
-        </w:rPr>
-      </w:pPr>
-      <w:r>
-        <w:rPr>
-          <w:b/>
-          <w:bCs/>
-        </w:rPr>
-        <w:t>4.7 Beta Testing Participants:</w:t>
-      </w:r>
-    </w:p>
-    <w:p>
-      <w:pPr>
-        <w:rPr>
-          <w:b/>
-          <w:bCs/>
-        </w:rPr>
-      </w:pPr>
-    </w:p>
-    <w:p>
-      <w:pPr>
-        <w:rPr>
-          <w:b/>
-          <w:bCs/>
-        </w:rPr>
-      </w:pPr>
-      <w:r>
-        <w:rPr>
-          <w:b/>
-          <w:bCs/>
-        </w:rPr>
-        <w:t>Methodology:</w:t>
-      </w:r>
-    </w:p>
-    <w:p/>
-    <w:p>
-      <w:pPr>
-        <w:rPr>
-          <w:b/>
-          <w:bCs/>
-        </w:rPr>
-      </w:pPr>
-      <w:r>
-        <w:rPr>
-          <w:b/>
-          <w:bCs/>
-        </w:rPr>
-        <w:t>5.0 TEST SCHEDULE</w:t>
-      </w:r>
-    </w:p>
-    <w:p/>
+    <w:p>
+      <w:r>
+        <w:rPr>
+          <w:noProof/>
+        </w:rPr>
+        <mc:AlternateContent>
+          <mc:Choice Requires="wps">
+            <w:drawing>
+              <wp:anchor distT="0" distB="0" distL="114300" distR="114300" simplePos="0" relativeHeight="251673600" behindDoc="0" locked="0" layoutInCell="1" allowOverlap="1" wp14:anchorId="296C30C3" wp14:editId="35596310">
+                <wp:simplePos x="0" y="0"/>
+                <wp:positionH relativeFrom="column">
+                  <wp:posOffset>876300</wp:posOffset>
+                </wp:positionH>
+                <wp:positionV relativeFrom="paragraph">
+                  <wp:posOffset>106680</wp:posOffset>
+                </wp:positionV>
+                <wp:extent cx="514350" cy="323850"/>
+                <wp:effectExtent l="0" t="0" r="57150" b="57150"/>
+                <wp:wrapNone/>
+                <wp:docPr id="9" name="Straight Arrow Connector 9"/>
+                <wp:cNvGraphicFramePr/>
+                <a:graphic xmlns:a="http://schemas.openxmlformats.org/drawingml/2006/main">
+                  <a:graphicData uri="http://schemas.microsoft.com/office/word/2010/wordprocessingShape">
+                    <wps:wsp>
+                      <wps:cNvCnPr/>
+                      <wps:spPr>
+                        <a:xfrm>
+                          <a:off x="0" y="0"/>
+                          <a:ext cx="514350" cy="323850"/>
+                        </a:xfrm>
+                        <a:prstGeom prst="straightConnector1">
+                          <a:avLst/>
+                        </a:prstGeom>
+                        <a:ln>
+                          <a:tailEnd type="triangle"/>
+                        </a:ln>
+                      </wps:spPr>
+                      <wps:style>
+                        <a:lnRef idx="1">
+                          <a:schemeClr val="accent1"/>
+                        </a:lnRef>
+                        <a:fillRef idx="0">
+                          <a:schemeClr val="accent1"/>
+                        </a:fillRef>
+                        <a:effectRef idx="0">
+                          <a:schemeClr val="accent1"/>
+                        </a:effectRef>
+                        <a:fontRef idx="minor">
+                          <a:schemeClr val="tx1"/>
+                        </a:fontRef>
+                      </wps:style>
+                      <wps:bodyPr/>
+                    </wps:wsp>
+                  </a:graphicData>
+                </a:graphic>
+              </wp:anchor>
+            </w:drawing>
+          </mc:Choice>
+          <mc:Fallback>
+            <w:pict>
+              <v:shape w14:anchorId="6B33C928" id="Straight Arrow Connector 9" o:spid="_x0000_s1026" type="#_x0000_t32" style="position:absolute;margin-left:69pt;margin-top:8.4pt;width:40.5pt;height:25.5pt;z-index:251673600;visibility:visible;mso-wrap-style:square;mso-wrap-distance-left:9pt;mso-wrap-distance-top:0;mso-wrap-distance-right:9pt;mso-wrap-distance-bottom:0;mso-position-horizontal:absolute;mso-position-horizontal-relative:text;mso-position-vertical:absolute;mso-position-vertical-relative:text" o:gfxdata="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" strokecolor="#4472c4 [3204]" strokeweight=".5pt">
+                <v:stroke endarrow="block" joinstyle="miter"/>
+              </v:shape>
+            </w:pict>
+          </mc:Fallback>
+        </mc:AlternateContent>
+      </w:r>
+    </w:p>
+    <w:p>
+      <w:r>
+        <w:rPr>
+          <w:noProof/>
+        </w:rPr>
+        <mc:AlternateContent>
+          <mc:Choice Requires="wps">
+            <w:drawing>
+              <wp:anchor distT="45720" distB="45720" distL="114300" distR="114300" simplePos="0" relativeHeight="251663360" behindDoc="0" locked="0" layoutInCell="1" allowOverlap="1" wp14:anchorId="353D9F2E" wp14:editId="48D8813D">
+                <wp:simplePos x="0" y="0"/>
+                <wp:positionH relativeFrom="margin">
+                  <wp:posOffset>1428750</wp:posOffset>
+                </wp:positionH>
+                <wp:positionV relativeFrom="paragraph">
+                  <wp:posOffset>11430</wp:posOffset>
+                </wp:positionV>
+                <wp:extent cx="1371600" cy="495300"/>
+                <wp:effectExtent l="0" t="0" r="19050" b="19050"/>
+                <wp:wrapSquare wrapText="bothSides"/>
+                <wp:docPr id="2" name="Text Box 2"/>
+                <wp:cNvGraphicFramePr>
+                  <a:graphicFrameLocks xmlns:a="http://schemas.openxmlformats.org/drawingml/2006/main"/>
+                </wp:cNvGraphicFramePr>
+                <a:graphic xmlns:a="http://schemas.openxmlformats.org/drawingml/2006/main">
+                  <a:graphicData uri="http://schemas.microsoft.com/office/word/2010/wordprocessingShape">
+                    <wps:wsp>
+                      <wps:cNvSpPr txBox="1">
+                        <a:spLocks noChangeArrowheads="1"/>
+                      </wps:cNvSpPr>
+                      <wps:spPr bwMode="auto">
+                        <a:xfrm>
+                          <a:off x="0" y="0"/>
+                          <a:ext cx="1371600" cy="495300"/>
+                        </a:xfrm>
+                        <a:prstGeom prst="rect">
+                          <a:avLst/>
+                        </a:prstGeom>
+                        <a:solidFill>
+                          <a:srgbClr val="FFFFFF"/>
+                        </a:solidFill>
+                        <a:ln w="9525">
+                          <a:solidFill>
+                            <a:srgbClr val="000000"/>
+                          </a:solidFill>
+                          <a:miter lim="800000"/>
+                          <a:headEnd/>
+                          <a:tailEnd/>
+                        </a:ln>
+                      </wps:spPr>
+                      <wps:txbx>
+                        <w:txbxContent>
+                          <w:p>
+                            <w:r>
+                              <w:t xml:space="preserve">Performance and Stress </w:t>
+                            </w:r>
+                            <w:r>
+                              <w:t>Testing</w:t>
+                            </w:r>
+                            <w:r>
+                              <w:t xml:space="preserve"> </w:t>
+                            </w:r>
+                          </w:p>
+                          <w:p/>
+                        </w:txbxContent>
+                      </wps:txbx>
+                      <wps:bodyPr rot="0" vert="horz" wrap="square" lIns="91440" tIns="45720" rIns="91440" bIns="45720" anchor="t" anchorCtr="0">
+                        <a:noAutofit/>
+                      </wps:bodyPr>
+                    </wps:wsp>
+                  </a:graphicData>
+                </a:graphic>
+                <wp14:sizeRelH relativeFrom="margin">
+                  <wp14:pctWidth>0</wp14:pctWidth>
+                </wp14:sizeRelH>
+                <wp14:sizeRelV relativeFrom="margin">
+                  <wp14:pctHeight>0</wp14:pctHeight>
+                </wp14:sizeRelV>
+              </wp:anchor>
+            </w:drawing>
+          </mc:Choice>
+          <mc:Fallback>
+            <w:pict>
+              <v:shape w14:anchorId="353D9F2E" id="_x0000_s1028" type="#_x0000_t202" style="position:absolute;margin-left:112.5pt;margin-top:.9pt;width:108pt;height:39pt;z-index:251663360;visibility:visible;mso-wrap-style:square;mso-width-percent:0;mso-height-percent:0;mso-wrap-distance-left:9pt;mso-wrap-distance-top:3.6pt;mso-wrap-distance-right:9pt;mso-wrap-distance-bottom:3.6pt;mso-position-horizontal:absolute;mso-position-horizontal-relative:margin;mso-position-vertical:absolute;mso-position-vertical-relative:text;mso-width-percent:0;mso-height-percent:0;mso-width-relative:margin;mso-height-relative:margin;v-text-anchor:top" o:gfxdata="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">
+                <v:textbox>
+                  <w:txbxContent>
+                    <w:p>
+                      <w:r>
+                        <w:t xml:space="preserve">Performance and Stress </w:t>
+                      </w:r>
+                      <w:r>
+                        <w:t>Testing</w:t>
+                      </w:r>
+                      <w:r>
+                        <w:t xml:space="preserve"> </w:t>
+                      </w:r>
+                    </w:p>
+                    <w:p/>
+                  </w:txbxContent>
+                </v:textbox>
+                <w10:wrap type="square" anchorx="margin"/>
+              </v:shape>
+            </w:pict>
+          </mc:Fallback>
+        </mc:AlternateContent>
+      </w:r>
+    </w:p>
+    <w:p>
+      <w:r>
+        <w:rPr>
+          <w:noProof/>
+        </w:rPr>
+        <mc:AlternateContent>
+          <mc:Choice Requires="wps">
+            <w:drawing>
+              <wp:anchor distT="0" distB="0" distL="114300" distR="114300" simplePos="0" relativeHeight="251675648" behindDoc="0" locked="0" layoutInCell="1" allowOverlap="1" wp14:anchorId="68C2BE09" wp14:editId="3AB39328">
+                <wp:simplePos x="0" y="0"/>
+                <wp:positionH relativeFrom="column">
+                  <wp:posOffset>1647825</wp:posOffset>
+                </wp:positionH>
+                <wp:positionV relativeFrom="paragraph">
+                  <wp:posOffset>268605</wp:posOffset>
+                </wp:positionV>
+                <wp:extent cx="0" cy="819150"/>
+                <wp:effectExtent l="0" t="0" r="38100" b="19050"/>
+                <wp:wrapNone/>
+                <wp:docPr id="11" name="Straight Connector 11"/>
+                <wp:cNvGraphicFramePr/>
+                <a:graphic xmlns:a="http://schemas.openxmlformats.org/drawingml/2006/main">
+                  <a:graphicData uri="http://schemas.microsoft.com/office/word/2010/wordprocessingShape">
+                    <wps:wsp>
+                      <wps:cNvCnPr/>
+                      <wps:spPr>
+                        <a:xfrm>
+                          <a:off x="0" y="0"/>
+                          <a:ext cx="0" cy="819150"/>
+                        </a:xfrm>
+                        <a:prstGeom prst="line">
+                          <a:avLst/>
+                        </a:prstGeom>
+                      </wps:spPr>
+                      <wps:style>
+                        <a:lnRef idx="1">
+                          <a:schemeClr val="accent1"/>
+                        </a:lnRef>
+                        <a:fillRef idx="0">
+                          <a:schemeClr val="accent1"/>
+                        </a:fillRef>
+                        <a:effectRef idx="0">
+                          <a:schemeClr val="accent1"/>
+                        </a:effectRef>
+                        <a:fontRef idx="minor">
+                          <a:schemeClr val="tx1"/>
+                        </a:fontRef>
+                      </wps:style>
+                      <wps:bodyPr/>
+                    </wps:wsp>
+                  </a:graphicData>
+                </a:graphic>
+              </wp:anchor>
+            </w:drawing>
+          </mc:Choice>
+          <mc:Fallback>
+            <w:pict>
+              <v:line w14:anchorId="1169AD90" id="Straight Connector 11" o:spid="_x0000_s1026" style="position:absolute;z-index:251675648;visibility:visible;mso-wrap-style:square;mso-wrap-distance-left:9pt;mso-wrap-distance-top:0;mso-wrap-distance-right:9pt;mso-wrap-distance-bottom:0;mso-position-horizontal:absolute;mso-position-horizontal-relative:text;mso-position-vertical:absolute;mso-position-vertical-relative:text" from="129.75pt,21.15pt" to="129.75pt,85.65pt" o:gfxdata="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" strokecolor="#4472c4 [3204]" strokeweight=".5pt">
+                <v:stroke joinstyle="miter"/>
+              </v:line>
+            </w:pict>
+          </mc:Fallback>
+        </mc:AlternateContent>
+      </w:r>
+    </w:p>
+    <w:p>
+      <w:r>
+        <w:rPr>
+          <w:noProof/>
+        </w:rPr>
+        <mc:AlternateContent>
+          <mc:Choice Requires="wps">
+            <w:drawing>
+              <wp:anchor distT="0" distB="0" distL="114300" distR="114300" simplePos="0" relativeHeight="251674624" behindDoc="0" locked="0" layoutInCell="1" allowOverlap="1" wp14:anchorId="6DE30179" wp14:editId="351EE783">
+                <wp:simplePos x="0" y="0"/>
+                <wp:positionH relativeFrom="column">
+                  <wp:posOffset>1628775</wp:posOffset>
+                </wp:positionH>
+                <wp:positionV relativeFrom="paragraph">
+                  <wp:posOffset>268605</wp:posOffset>
+                </wp:positionV>
+                <wp:extent cx="542925" cy="45719"/>
+                <wp:effectExtent l="0" t="57150" r="28575" b="50165"/>
+                <wp:wrapNone/>
+                <wp:docPr id="10" name="Straight Arrow Connector 10"/>
+                <wp:cNvGraphicFramePr/>
+                <a:graphic xmlns:a="http://schemas.openxmlformats.org/drawingml/2006/main">
+                  <a:graphicData uri="http://schemas.microsoft.com/office/word/2010/wordprocessingShape">
+                    <wps:wsp>
+                      <wps:cNvCnPr/>
+                      <wps:spPr>
+                        <a:xfrm flipV="1">
+                          <a:off x="0" y="0"/>
+                          <a:ext cx="542925" cy="45719"/>
+                        </a:xfrm>
+                        <a:prstGeom prst="straightConnector1">
+                          <a:avLst/>
+                        </a:prstGeom>
+                        <a:ln>
+                          <a:tailEnd type="triangle"/>
+                        </a:ln>
+                      </wps:spPr>
+                      <wps:style>
+                        <a:lnRef idx="1">
+                          <a:schemeClr val="accent1"/>
+                        </a:lnRef>
+                        <a:fillRef idx="0">
+                          <a:schemeClr val="accent1"/>
+                        </a:fillRef>
+                        <a:effectRef idx="0">
+                          <a:schemeClr val="accent1"/>
+                        </a:effectRef>
+                        <a:fontRef idx="minor">
+                          <a:schemeClr val="tx1"/>
+                        </a:fontRef>
+                      </wps:style>
+                      <wps:bodyPr/>
+                    </wps:wsp>
+                  </a:graphicData>
+                </a:graphic>
+                <wp14:sizeRelH relativeFrom="margin">
+                  <wp14:pctWidth>0</wp14:pctWidth>
+                </wp14:sizeRelH>
+                <wp14:sizeRelV relativeFrom="margin">
+                  <wp14:pctHeight>0</wp14:pctHeight>
+                </wp14:sizeRelV>
+              </wp:anchor>
+            </w:drawing>
+          </mc:Choice>
+          <mc:Fallback>
+            <w:pict>
+              <v:shape w14:anchorId="03B6D7E2" id="Straight Arrow Connector 10" o:spid="_x0000_s1026" type="#_x0000_t32" style="position:absolute;margin-left:128.25pt;margin-top:21.15pt;width:42.75pt;height:3.6pt;flip:y;z-index:251674624;visibility:visible;mso-wrap-style:square;mso-width-percent:0;mso-height-percent:0;mso-wrap-distance-left:9pt;mso-wrap-distance-top:0;mso-wrap-distance-right:9pt;mso-wrap-distance-bottom:0;mso-position-horizontal:absolute;mso-position-horizontal-relative:text;mso-position-vertical:absolute;mso-position-vertical-relative:text;mso-width-percent:0;mso-height-percent:0;mso-width-relative:margin;mso-height-relative:margin" o:gfxdata="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" strokecolor="#4472c4 [3204]" strokeweight=".5pt">
+                <v:stroke endarrow="block" joinstyle="miter"/>
+              </v:shape>
+            </w:pict>
+          </mc:Fallback>
+        </mc:AlternateContent>
+      </w:r>
+      <w:r>
+        <w:rPr>
+          <w:noProof/>
+        </w:rPr>
+        <mc:AlternateContent>
+          <mc:Choice Requires="wps">
+            <w:drawing>
+              <wp:anchor distT="45720" distB="45720" distL="114300" distR="114300" simplePos="0" relativeHeight="251665408" behindDoc="0" locked="0" layoutInCell="1" allowOverlap="1" wp14:anchorId="1ADFD0A6" wp14:editId="19896AF1">
+                <wp:simplePos x="0" y="0"/>
+                <wp:positionH relativeFrom="margin">
+                  <wp:posOffset>2190115</wp:posOffset>
+                </wp:positionH>
+                <wp:positionV relativeFrom="paragraph">
+                  <wp:posOffset>12065</wp:posOffset>
+                </wp:positionV>
+                <wp:extent cx="1266825" cy="457200"/>
+                <wp:effectExtent l="0" t="0" r="28575" b="19050"/>
+                <wp:wrapSquare wrapText="bothSides"/>
+                <wp:docPr id="3" name="Text Box 2"/>
+                <wp:cNvGraphicFramePr>
+                  <a:graphicFrameLocks xmlns:a="http://schemas.openxmlformats.org/drawingml/2006/main"/>
+                </wp:cNvGraphicFramePr>
+                <a:graphic xmlns:a="http://schemas.openxmlformats.org/drawingml/2006/main">
+                  <a:graphicData uri="http://schemas.microsoft.com/office/word/2010/wordprocessingShape">
+                    <wps:wsp>
+                      <wps:cNvSpPr txBox="1">
+                        <a:spLocks noChangeArrowheads="1"/>
+                      </wps:cNvSpPr>
+                      <wps:spPr bwMode="auto">
+                        <a:xfrm>
+                          <a:off x="0" y="0"/>
+                          <a:ext cx="1266825" cy="457200"/>
+                        </a:xfrm>
+                        <a:prstGeom prst="rect">
+                          <a:avLst/>
+                        </a:prstGeom>
+                        <a:solidFill>
+                          <a:srgbClr val="FFFFFF"/>
+                        </a:solidFill>
+                        <a:ln w="9525">
+                          <a:solidFill>
+                            <a:srgbClr val="000000"/>
+                          </a:solidFill>
+                          <a:miter lim="800000"/>
+                          <a:headEnd/>
+                          <a:tailEnd/>
+                        </a:ln>
+                      </wps:spPr>
+                      <wps:txbx>
+                        <w:txbxContent>
+                          <w:p>
+                            <w:r>
+                              <w:t>U</w:t>
+                            </w:r>
+                            <w:r>
+                              <w:t>ser Acceptance</w:t>
+                            </w:r>
+                            <w:r>
+                              <w:t xml:space="preserve"> Testing</w:t>
+                            </w:r>
+                            <w:r>
+                              <w:t xml:space="preserve"> </w:t>
+                            </w:r>
+                          </w:p>
+                          <w:p/>
+                        </w:txbxContent>
+                      </wps:txbx>
+                      <wps:bodyPr rot="0" vert="horz" wrap="square" lIns="91440" tIns="45720" rIns="91440" bIns="45720" anchor="t" anchorCtr="0">
+                        <a:noAutofit/>
+                      </wps:bodyPr>
+                    </wps:wsp>
+                  </a:graphicData>
+                </a:graphic>
+                <wp14:sizeRelH relativeFrom="margin">
+                  <wp14:pctWidth>0</wp14:pctWidth>
+                </wp14:sizeRelH>
+                <wp14:sizeRelV relativeFrom="margin">
+                  <wp14:pctHeight>0</wp14:pctHeight>
+                </wp14:sizeRelV>
+              </wp:anchor>
+            </w:drawing>
+          </mc:Choice>
+          <mc:Fallback>
+            <w:pict>
+              <v:shape w14:anchorId="1ADFD0A6" id="_x0000_s1029" type="#_x0000_t202" style="position:absolute;margin-left:172.45pt;margin-top:.95pt;width:99.75pt;height:36pt;z-index:251665408;visibility:visible;mso-wrap-style:square;mso-width-percent:0;mso-height-percent:0;mso-wrap-distance-left:9pt;mso-wrap-distance-top:3.6pt;mso-wrap-distance-right:9pt;mso-wrap-distance-bottom:3.6pt;mso-position-horizontal:absolute;mso-position-horizontal-relative:margin;mso-position-vertical:absolute;mso-position-vertical-relative:text;mso-width-percent:0;mso-height-percent:0;mso-width-relative:margin;mso-height-relative:margin;v-text-anchor:top" o:gfxdata="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">
+                <v:textbox>
+                  <w:txbxContent>
+                    <w:p>
+                      <w:r>
+                        <w:t>U</w:t>
+                      </w:r>
+                      <w:r>
+                        <w:t>ser Acceptance</w:t>
+                      </w:r>
+                      <w:r>
+                        <w:t xml:space="preserve"> Testing</w:t>
+                      </w:r>
+                      <w:r>
+                        <w:t xml:space="preserve"> </w:t>
+                      </w:r>
+                    </w:p>
+                    <w:p/>
+                  </w:txbxContent>
+                </v:textbox>
+                <w10:wrap type="square" anchorx="margin"/>
+              </v:shape>
+            </w:pict>
+          </mc:Fallback>
+        </mc:AlternateContent>
+      </w:r>
+    </w:p>
+    <w:p>
+      <w:r>
+        <w:rPr>
+          <w:noProof/>
+        </w:rPr>
+        <mc:AlternateContent>
+          <mc:Choice Requires="wps">
+            <w:drawing>
+              <wp:anchor distT="0" distB="0" distL="114300" distR="114300" simplePos="0" relativeHeight="251678720" behindDoc="0" locked="0" layoutInCell="1" allowOverlap="1" wp14:anchorId="35090AA9" wp14:editId="7E76585C">
+                <wp:simplePos x="0" y="0"/>
+                <wp:positionH relativeFrom="column">
+                  <wp:posOffset>3295650</wp:posOffset>
+                </wp:positionH>
+                <wp:positionV relativeFrom="paragraph">
+                  <wp:posOffset>221615</wp:posOffset>
+                </wp:positionV>
+                <wp:extent cx="104775" cy="638175"/>
+                <wp:effectExtent l="0" t="0" r="66675" b="47625"/>
+                <wp:wrapNone/>
+                <wp:docPr id="14" name="Straight Arrow Connector 14"/>
+                <wp:cNvGraphicFramePr/>
+                <a:graphic xmlns:a="http://schemas.openxmlformats.org/drawingml/2006/main">
+                  <a:graphicData uri="http://schemas.microsoft.com/office/word/2010/wordprocessingShape">
+                    <wps:wsp>
+                      <wps:cNvCnPr/>
+                      <wps:spPr>
+                        <a:xfrm>
+                          <a:off x="0" y="0"/>
+                          <a:ext cx="104775" cy="638175"/>
+                        </a:xfrm>
+                        <a:prstGeom prst="straightConnector1">
+                          <a:avLst/>
+                        </a:prstGeom>
+                        <a:ln>
+                          <a:tailEnd type="triangle"/>
+                        </a:ln>
+                      </wps:spPr>
+                      <wps:style>
+                        <a:lnRef idx="1">
+                          <a:schemeClr val="accent1"/>
+                        </a:lnRef>
+                        <a:fillRef idx="0">
+                          <a:schemeClr val="accent1"/>
+                        </a:fillRef>
+                        <a:effectRef idx="0">
+                          <a:schemeClr val="accent1"/>
+                        </a:effectRef>
+                        <a:fontRef idx="minor">
+                          <a:schemeClr val="tx1"/>
+                        </a:fontRef>
+                      </wps:style>
+                      <wps:bodyPr/>
+                    </wps:wsp>
+                  </a:graphicData>
+                </a:graphic>
+              </wp:anchor>
+            </w:drawing>
+          </mc:Choice>
+          <mc:Fallback>
+            <w:pict>
+              <v:shape w14:anchorId="691466F5" id="Straight Arrow Connector 14" o:spid="_x0000_s1026" type="#_x0000_t32" style="position:absolute;margin-left:259.5pt;margin-top:17.45pt;width:8.25pt;height:50.25pt;z-index:251678720;visibility:visible;mso-wrap-style:square;mso-wrap-distance-left:9pt;mso-wrap-distance-top:0;mso-wrap-distance-right:9pt;mso-wrap-distance-bottom:0;mso-position-horizontal:absolute;mso-position-horizontal-relative:text;mso-position-vertical:absolute;mso-position-vertical-relative:text" o:gfxdata="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" strokecolor="#4472c4 [3204]" strokeweight=".5pt">
+                <v:stroke endarrow="block" joinstyle="miter"/>
+              </v:shape>
+            </w:pict>
+          </mc:Fallback>
+        </mc:AlternateContent>
+      </w:r>
+    </w:p>
+    <w:p>
+      <w:r>
+        <w:rPr>
+          <w:noProof/>
+        </w:rPr>
+        <mc:AlternateContent>
+          <mc:Choice Requires="wps">
+            <w:drawing>
+              <wp:anchor distT="0" distB="0" distL="114300" distR="114300" simplePos="0" relativeHeight="251676672" behindDoc="0" locked="0" layoutInCell="1" allowOverlap="1" wp14:anchorId="647A545B" wp14:editId="605D7895">
+                <wp:simplePos x="0" y="0"/>
+                <wp:positionH relativeFrom="column">
+                  <wp:posOffset>1619250</wp:posOffset>
+                </wp:positionH>
+                <wp:positionV relativeFrom="paragraph">
+                  <wp:posOffset>233045</wp:posOffset>
+                </wp:positionV>
+                <wp:extent cx="542925" cy="45719"/>
+                <wp:effectExtent l="0" t="38100" r="47625" b="88265"/>
+                <wp:wrapNone/>
+                <wp:docPr id="12" name="Straight Arrow Connector 12"/>
+                <wp:cNvGraphicFramePr/>
+                <a:graphic xmlns:a="http://schemas.openxmlformats.org/drawingml/2006/main">
+                  <a:graphicData uri="http://schemas.microsoft.com/office/word/2010/wordprocessingShape">
+                    <wps:wsp>
+                      <wps:cNvCnPr/>
+                      <wps:spPr>
+                        <a:xfrm>
+                          <a:off x="0" y="0"/>
+                          <a:ext cx="542925" cy="45719"/>
+                        </a:xfrm>
+                        <a:prstGeom prst="straightConnector1">
+                          <a:avLst/>
+                        </a:prstGeom>
+                        <a:ln>
+                          <a:tailEnd type="triangle"/>
+                        </a:ln>
+                      </wps:spPr>
+                      <wps:style>
+                        <a:lnRef idx="1">
+                          <a:schemeClr val="accent1"/>
+                        </a:lnRef>
+                        <a:fillRef idx="0">
+                          <a:schemeClr val="accent1"/>
+                        </a:fillRef>
+                        <a:effectRef idx="0">
+                          <a:schemeClr val="accent1"/>
+                        </a:effectRef>
+                        <a:fontRef idx="minor">
+                          <a:schemeClr val="tx1"/>
+                        </a:fontRef>
+                      </wps:style>
+                      <wps:bodyPr/>
+                    </wps:wsp>
+                  </a:graphicData>
+                </a:graphic>
+                <wp14:sizeRelH relativeFrom="margin">
+                  <wp14:pctWidth>0</wp14:pctWidth>
+                </wp14:sizeRelH>
+                <wp14:sizeRelV relativeFrom="margin">
+                  <wp14:pctHeight>0</wp14:pctHeight>
+                </wp14:sizeRelV>
+              </wp:anchor>
+            </w:drawing>
+          </mc:Choice>
+          <mc:Fallback>
+            <w:pict>
+              <v:shape w14:anchorId="1095AD72" id="Straight Arrow Connector 12" o:spid="_x0000_s1026" type="#_x0000_t32" style="position:absolute;margin-left:127.5pt;margin-top:18.35pt;width:42.75pt;height:3.6pt;z-index:251676672;visibility:visible;mso-wrap-style:square;mso-width-percent:0;mso-height-percent:0;mso-wrap-distance-left:9pt;mso-wrap-distance-top:0;mso-wrap-distance-right:9pt;mso-wrap-distance-bottom:0;mso-position-horizontal:absolute;mso-position-horizontal-relative:text;mso-position-vertical:absolute;mso-position-vertical-relative:text;mso-width-percent:0;mso-height-percent:0;mso-width-relative:margin;mso-height-relative:margin" o:gfxdata="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" strokecolor="#4472c4 [3204]" strokeweight=".5pt">
+                <v:stroke endarrow="block" joinstyle="miter"/>
+              </v:shape>
+            </w:pict>
+          </mc:Fallback>
+        </mc:AlternateContent>
+      </w:r>
+      <w:r>
+        <w:rPr>
+          <w:noProof/>
+        </w:rPr>
+        <mc:AlternateContent>
+          <mc:Choice Requires="wps">
+            <w:drawing>
+              <wp:anchor distT="45720" distB="45720" distL="114300" distR="114300" simplePos="0" relativeHeight="251667456" behindDoc="0" locked="0" layoutInCell="1" allowOverlap="1" wp14:anchorId="12D074CA" wp14:editId="79A73027">
+                <wp:simplePos x="0" y="0"/>
+                <wp:positionH relativeFrom="margin">
+                  <wp:posOffset>2170430</wp:posOffset>
+                </wp:positionH>
+                <wp:positionV relativeFrom="paragraph">
+                  <wp:posOffset>97790</wp:posOffset>
+                </wp:positionV>
+                <wp:extent cx="962025" cy="276225"/>
+                <wp:effectExtent l="0" t="0" r="28575" b="28575"/>
+                <wp:wrapSquare wrapText="bothSides"/>
+                <wp:docPr id="4" name="Text Box 2"/>
+                <wp:cNvGraphicFramePr>
+                  <a:graphicFrameLocks xmlns:a="http://schemas.openxmlformats.org/drawingml/2006/main"/>
+                </wp:cNvGraphicFramePr>
+                <a:graphic xmlns:a="http://schemas.openxmlformats.org/drawingml/2006/main">
+                  <a:graphicData uri="http://schemas.microsoft.com/office/word/2010/wordprocessingShape">
+                    <wps:wsp>
+                      <wps:cNvSpPr txBox="1">
+                        <a:spLocks noChangeArrowheads="1"/>
+                      </wps:cNvSpPr>
+                      <wps:spPr bwMode="auto">
+                        <a:xfrm>
+                          <a:off x="0" y="0"/>
+                          <a:ext cx="962025" cy="276225"/>
+                        </a:xfrm>
+                        <a:prstGeom prst="rect">
+                          <a:avLst/>
+                        </a:prstGeom>
+                        <a:solidFill>
+                          <a:srgbClr val="FFFFFF"/>
+                        </a:solidFill>
+                        <a:ln w="9525">
+                          <a:solidFill>
+                            <a:srgbClr val="000000"/>
+                          </a:solidFill>
+                          <a:miter lim="800000"/>
+                          <a:headEnd/>
+                          <a:tailEnd/>
+                        </a:ln>
+                      </wps:spPr>
+                      <wps:txbx>
+                        <w:txbxContent>
+                          <w:p>
+                            <w:r>
+                              <w:t xml:space="preserve">Batch </w:t>
+                            </w:r>
+                            <w:r>
+                              <w:t>Testing</w:t>
+                            </w:r>
+                            <w:r>
+                              <w:rPr>
+                                <w:noProof/>
+                              </w:rPr>
+                              <w:drawing>
+                                <wp:inline distT="0" distB="0" distL="0" distR="0" wp14:anchorId="30551F3F" wp14:editId="586D56F0">
+                                  <wp:extent cx="478790" cy="175895"/>
+                                  <wp:effectExtent l="0" t="0" r="0" b="0"/>
+                                  <wp:docPr id="6" name="Picture 6"/>
+                                  <wp:cNvGraphicFramePr>
+                                    <a:graphicFrameLocks xmlns:a="http://schemas.openxmlformats.org/drawingml/2006/main" noChangeAspect="1"/>
+                                  </wp:cNvGraphicFramePr>
+                                  <a:graphic xmlns:a="http://schemas.openxmlformats.org/drawingml/2006/main">
+                                    <a:graphicData uri="http://schemas.openxmlformats.org/drawingml/2006/picture">
+                                      <pic:pic xmlns:pic="http://schemas.openxmlformats.org/drawingml/2006/picture">
+                                        <pic:nvPicPr>
+                                          <pic:cNvPr id="0" name="Picture 1"/>
+                                          <pic:cNvPicPr>
+                                            <a:picLocks noChangeAspect="1" noChangeArrowheads="1"/>
+                                          </pic:cNvPicPr>
+                                        </pic:nvPicPr>
+                                        <pic:blipFill>
+                                          <a:blip r:embed="rId6">
+                                            <a:extLst>
+                                              <a:ext uri="{28A0092B-C50C-407E-A947-70E740481C1C}">
+                                                <a14:useLocalDpi xmlns:a14="http://schemas.microsoft.com/office/drawing/2010/main" val="0"/>
+                                              </a:ext>
+                                            </a:extLst>
+                                          </a:blip>
+                                          <a:srcRect/>
+                                          <a:stretch>
+                                            <a:fillRect/>
+                                          </a:stretch>
+                                        </pic:blipFill>
+                                        <pic:spPr bwMode="auto">
+                                          <a:xfrm>
+                                            <a:off x="0" y="0"/>
+                                            <a:ext cx="478790" cy="175895"/>
+                                          </a:xfrm>
+                                          <a:prstGeom prst="rect">
+                                            <a:avLst/>
+                                          </a:prstGeom>
+                                          <a:noFill/>
+                                          <a:ln>
+                                            <a:noFill/>
+                                          </a:ln>
+                                        </pic:spPr>
+                                      </pic:pic>
+                                    </a:graphicData>
+                                  </a:graphic>
+                                </wp:inline>
+                              </w:drawing>
+                            </w:r>
+                            <w:r>
+                              <w:t xml:space="preserve"> </w:t>
+                            </w:r>
+                          </w:p>
+                          <w:p/>
+                        </w:txbxContent>
+                      </wps:txbx>
+                      <wps:bodyPr rot="0" vert="horz" wrap="square" lIns="91440" tIns="45720" rIns="91440" bIns="45720" anchor="t" anchorCtr="0">
+                        <a:noAutofit/>
+                      </wps:bodyPr>
+                    </wps:wsp>
+                  </a:graphicData>
+                </a:graphic>
+                <wp14:sizeRelH relativeFrom="margin">
+                  <wp14:pctWidth>0</wp14:pctWidth>
+                </wp14:sizeRelH>
+                <wp14:sizeRelV relativeFrom="margin">
+                  <wp14:pctHeight>0</wp14:pctHeight>
+                </wp14:sizeRelV>
+              </wp:anchor>
+            </w:drawing>
+          </mc:Choice>
+          <mc:Fallback>
+            <w:pict>
+              <v:shape w14:anchorId="12D074CA" id="_x0000_s1030" type="#_x0000_t202" style="position:absolute;margin-left:170.9pt;margin-top:7.7pt;width:75.75pt;height:21.75pt;z-index:251667456;visibility:visible;mso-wrap-style:square;mso-width-percent:0;mso-height-percent:0;mso-wrap-distance-left:9pt;mso-wrap-distance-top:3.6pt;mso-wrap-distance-right:9pt;mso-wrap-distance-bottom:3.6pt;mso-position-horizontal:absolute;mso-position-horizontal-relative:margin;mso-position-vertical:absolute;mso-position-vertical-relative:text;mso-width-percent:0;mso-height-percent:0;mso-width-relative:margin;mso-height-relative:margin;v-text-anchor:top" o:gfxdata="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">
+                <v:textbox>
+                  <w:txbxContent>
+                    <w:p>
+                      <w:r>
+                        <w:t xml:space="preserve">Batch </w:t>
+                      </w:r>
+                      <w:r>
+                        <w:t>Testing</w:t>
+                      </w:r>
+                      <w:r>
+                        <w:rPr>
+                          <w:noProof/>
+                        </w:rPr>
+                        <w:drawing>
+                          <wp:inline distT="0" distB="0" distL="0" distR="0" wp14:anchorId="30551F3F" wp14:editId="586D56F0">
+                            <wp:extent cx="478790" cy="175895"/>
+                            <wp:effectExtent l="0" t="0" r="0" b="0"/>
+                            <wp:docPr id="6" name="Picture 6"/>
+                            <wp:cNvGraphicFramePr>
+                              <a:graphicFrameLocks xmlns:a="http://schemas.openxmlformats.org/drawingml/2006/main" noChangeAspect="1"/>
+                            </wp:cNvGraphicFramePr>
+                            <a:graphic xmlns:a="http://schemas.openxmlformats.org/drawingml/2006/main">
+                              <a:graphicData uri="http://schemas.openxmlformats.org/drawingml/2006/picture">
+                                <pic:pic xmlns:pic="http://schemas.openxmlformats.org/drawingml/2006/picture">
+                                  <pic:nvPicPr>
+                                    <pic:cNvPr id="0" name="Picture 1"/>
+                                    <pic:cNvPicPr>
+                                      <a:picLocks noChangeAspect="1" noChangeArrowheads="1"/>
+                                    </pic:cNvPicPr>
+                                  </pic:nvPicPr>
+                                  <pic:blipFill>
+                                    <a:blip r:embed="rId6">
+                                      <a:extLst>
+                                        <a:ext uri="{28A0092B-C50C-407E-A947-70E740481C1C}">
+                                          <a14:useLocalDpi xmlns:a14="http://schemas.microsoft.com/office/drawing/2010/main" val="0"/>
+                                        </a:ext>
+                                      </a:extLst>
+                                    </a:blip>
+                                    <a:srcRect/>
+                                    <a:stretch>
+                                      <a:fillRect/>
+                                    </a:stretch>
+                                  </pic:blipFill>
+                                  <pic:spPr bwMode="auto">
+                                    <a:xfrm>
+                                      <a:off x="0" y="0"/>
+                                      <a:ext cx="478790" cy="175895"/>
+                                    </a:xfrm>
+                                    <a:prstGeom prst="rect">
+                                      <a:avLst/>
+                                    </a:prstGeom>
+                                    <a:noFill/>
+                                    <a:ln>
+                                      <a:noFill/>
+                                    </a:ln>
+                                  </pic:spPr>
+                                </pic:pic>
+                              </a:graphicData>
+                            </a:graphic>
+                          </wp:inline>
+                        </w:drawing>
+                      </w:r>
+                      <w:r>
+                        <w:t xml:space="preserve"> </w:t>
+                      </w:r>
+                    </w:p>
+                    <w:p/>
+                  </w:txbxContent>
+                </v:textbox>
+                <w10:wrap type="square" anchorx="margin"/>
+              </v:shape>
+            </w:pict>
+          </mc:Fallback>
+        </mc:AlternateContent>
+      </w:r>
+    </w:p>
+    <w:p>
+      <w:r>
+        <w:rPr>
+          <w:noProof/>
+        </w:rPr>
+        <mc:AlternateContent>
+          <mc:Choice Requires="wps">
+            <w:drawing>
+              <wp:anchor distT="0" distB="0" distL="114300" distR="114300" simplePos="0" relativeHeight="251677696" behindDoc="0" locked="0" layoutInCell="1" allowOverlap="1" wp14:anchorId="2E6E843E" wp14:editId="519B8D2D">
+                <wp:simplePos x="0" y="0"/>
+                <wp:positionH relativeFrom="column">
+                  <wp:posOffset>2619375</wp:posOffset>
+                </wp:positionH>
+                <wp:positionV relativeFrom="paragraph">
+                  <wp:posOffset>135890</wp:posOffset>
+                </wp:positionV>
+                <wp:extent cx="266700" cy="342900"/>
+                <wp:effectExtent l="0" t="0" r="57150" b="57150"/>
+                <wp:wrapNone/>
+                <wp:docPr id="13" name="Straight Arrow Connector 13"/>
+                <wp:cNvGraphicFramePr/>
+                <a:graphic xmlns:a="http://schemas.openxmlformats.org/drawingml/2006/main">
+                  <a:graphicData uri="http://schemas.microsoft.com/office/word/2010/wordprocessingShape">
+                    <wps:wsp>
+                      <wps:cNvCnPr/>
+                      <wps:spPr>
+                        <a:xfrm>
+                          <a:off x="0" y="0"/>
+                          <a:ext cx="266700" cy="342900"/>
+                        </a:xfrm>
+                        <a:prstGeom prst="straightConnector1">
+                          <a:avLst/>
+                        </a:prstGeom>
+                        <a:ln>
+                          <a:tailEnd type="triangle"/>
+                        </a:ln>
+                      </wps:spPr>
+                      <wps:style>
+                        <a:lnRef idx="1">
+                          <a:schemeClr val="accent1"/>
+                        </a:lnRef>
+                        <a:fillRef idx="0">
+                          <a:schemeClr val="accent1"/>
+                        </a:fillRef>
+                        <a:effectRef idx="0">
+                          <a:schemeClr val="accent1"/>
+                        </a:effectRef>
+                        <a:fontRef idx="minor">
+                          <a:schemeClr val="tx1"/>
+                        </a:fontRef>
+                      </wps:style>
+                      <wps:bodyPr/>
+                    </wps:wsp>
+                  </a:graphicData>
+                </a:graphic>
+              </wp:anchor>
+            </w:drawing>
+          </mc:Choice>
+          <mc:Fallback>
+            <w:pict>
+              <v:shape w14:anchorId="6809048C" id="Straight Arrow Connector 13" o:spid="_x0000_s1026" type="#_x0000_t32" style="position:absolute;margin-left:206.25pt;margin-top:10.7pt;width:21pt;height:27pt;z-index:251677696;visibility:visible;mso-wrap-style:square;mso-wrap-distance-left:9pt;mso-wrap-distance-top:0;mso-wrap-distance-right:9pt;mso-wrap-distance-bottom:0;mso-position-horizontal:absolute;mso-position-horizontal-relative:text;mso-position-vertical:absolute;mso-position-vertical-relative:text" o:gfxdata="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" strokecolor="#4472c4 [3204]" strokeweight=".5pt">
+                <v:stroke endarrow="block" joinstyle="miter"/>
+              </v:shape>
+            </w:pict>
+          </mc:Fallback>
+        </mc:AlternateContent>
+      </w:r>
+    </w:p>
+    <w:p>
+      <w:r>
+        <w:rPr>
+          <w:noProof/>
+        </w:rPr>
+        <mc:AlternateContent>
+          <mc:Choice Requires="wps">
+            <w:drawing>
+              <wp:anchor distT="45720" distB="45720" distL="114300" distR="114300" simplePos="0" relativeHeight="251669504" behindDoc="0" locked="0" layoutInCell="1" allowOverlap="1" wp14:anchorId="16FD73BA" wp14:editId="58A28C3F">
+                <wp:simplePos x="0" y="0"/>
+                <wp:positionH relativeFrom="margin">
+                  <wp:posOffset>2924175</wp:posOffset>
+                </wp:positionH>
+                <wp:positionV relativeFrom="paragraph">
+                  <wp:posOffset>12065</wp:posOffset>
+                </wp:positionV>
+                <wp:extent cx="1438275" cy="466725"/>
+                <wp:effectExtent l="0" t="0" r="28575" b="28575"/>
+                <wp:wrapSquare wrapText="bothSides"/>
+                <wp:docPr id="5" name="Text Box 2"/>
+                <wp:cNvGraphicFramePr>
+                  <a:graphicFrameLocks xmlns:a="http://schemas.openxmlformats.org/drawingml/2006/main"/>
+                </wp:cNvGraphicFramePr>
+                <a:graphic xmlns:a="http://schemas.openxmlformats.org/drawingml/2006/main">
+                  <a:graphicData uri="http://schemas.microsoft.com/office/word/2010/wordprocessingShape">
+                    <wps:wsp>
+                      <wps:cNvSpPr txBox="1">
+                        <a:spLocks noChangeArrowheads="1"/>
+                      </wps:cNvSpPr>
+                      <wps:spPr bwMode="auto">
+                        <a:xfrm>
+                          <a:off x="0" y="0"/>
+                          <a:ext cx="1438275" cy="466725"/>
+                        </a:xfrm>
+                        <a:prstGeom prst="rect">
+                          <a:avLst/>
+                        </a:prstGeom>
+                        <a:solidFill>
+                          <a:srgbClr val="FFFFFF"/>
+                        </a:solidFill>
+                        <a:ln w="9525">
+                          <a:solidFill>
+                            <a:srgbClr val="000000"/>
+                          </a:solidFill>
+                          <a:miter lim="800000"/>
+                          <a:headEnd/>
+                          <a:tailEnd/>
+                        </a:ln>
+                      </wps:spPr>
+                      <wps:txbx>
+                        <w:txbxContent>
+                          <w:p>
+                            <w:r>
+                              <w:t>Automatic Regression</w:t>
+                            </w:r>
+                            <w:r>
+                              <w:t xml:space="preserve"> Testing</w:t>
+                            </w:r>
+                            <w:r>
+                              <w:t xml:space="preserve"> </w:t>
+                            </w:r>
+                          </w:p>
+                          <w:p/>
+                        </w:txbxContent>
+                      </wps:txbx>
+                      <wps:bodyPr rot="0" vert="horz" wrap="square" lIns="91440" tIns="45720" rIns="91440" bIns="45720" anchor="t" anchorCtr="0">
+                        <a:noAutofit/>
+                      </wps:bodyPr>
+                    </wps:wsp>
+                  </a:graphicData>
+                </a:graphic>
+                <wp14:sizeRelH relativeFrom="margin">
+                  <wp14:pctWidth>0</wp14:pctWidth>
+                </wp14:sizeRelH>
+                <wp14:sizeRelV relativeFrom="margin">
+                  <wp14:pctHeight>0</wp14:pctHeight>
+                </wp14:sizeRelV>
+              </wp:anchor>
+            </w:drawing>
+          </mc:Choice>
+          <mc:Fallback>
+            <w:pict>
+              <v:shape w14:anchorId="16FD73BA" id="_x0000_s1031" type="#_x0000_t202" style="position:absolute;margin-left:230.25pt;margin-top:.95pt;width:113.25pt;height:36.75pt;z-index:251669504;visibility:visible;mso-wrap-style:square;mso-width-percent:0;mso-height-percent:0;mso-wrap-distance-left:9pt;mso-wrap-distance-top:3.6pt;mso-wrap-distance-right:9pt;mso-wrap-distance-bottom:3.6pt;mso-position-horizontal:absolute;mso-position-horizontal-relative:margin;mso-position-vertical:absolute;mso-position-vertical-relative:text;mso-width-percent:0;mso-height-percent:0;mso-width-relative:margin;mso-height-relative:margin;v-text-anchor:top" o:gfxdata="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">
+                <v:textbox>
+                  <w:txbxContent>
+                    <w:p>
+                      <w:r>
+                        <w:t>Automatic Regression</w:t>
+                      </w:r>
+                      <w:r>
+                        <w:t xml:space="preserve"> Testing</w:t>
+                      </w:r>
+                      <w:r>
+                        <w:t xml:space="preserve"> </w:t>
+                      </w:r>
+                    </w:p>
+                    <w:p/>
+                  </w:txbxContent>
+                </v:textbox>
+                <w10:wrap type="square" anchorx="margin"/>
+              </v:shape>
+            </w:pict>
+          </mc:Fallback>
+        </mc:AlternateContent>
+      </w:r>
+    </w:p>
+    <w:p>
+      <w:r>
+        <w:rPr>
+          <w:noProof/>
+        </w:rPr>
+        <mc:AlternateContent>
+          <mc:Choice Requires="wps">
+            <w:drawing>
+              <wp:anchor distT="0" distB="0" distL="114300" distR="114300" simplePos="0" relativeHeight="251679744" behindDoc="0" locked="0" layoutInCell="1" allowOverlap="1" wp14:anchorId="0DBB2E68" wp14:editId="6A9F03DF">
+                <wp:simplePos x="0" y="0"/>
+                <wp:positionH relativeFrom="column">
+                  <wp:posOffset>4086225</wp:posOffset>
+                </wp:positionH>
+                <wp:positionV relativeFrom="paragraph">
+                  <wp:posOffset>221615</wp:posOffset>
+                </wp:positionV>
+                <wp:extent cx="419100" cy="180975"/>
+                <wp:effectExtent l="0" t="0" r="76200" b="66675"/>
+                <wp:wrapNone/>
+                <wp:docPr id="16" name="Straight Arrow Connector 16"/>
+                <wp:cNvGraphicFramePr/>
+                <a:graphic xmlns:a="http://schemas.openxmlformats.org/drawingml/2006/main">
+                  <a:graphicData uri="http://schemas.microsoft.com/office/word/2010/wordprocessingShape">
+                    <wps:wsp>
+                      <wps:cNvCnPr/>
+                      <wps:spPr>
+                        <a:xfrm>
+                          <a:off x="0" y="0"/>
+                          <a:ext cx="419100" cy="180975"/>
+                        </a:xfrm>
+                        <a:prstGeom prst="straightConnector1">
+                          <a:avLst/>
+                        </a:prstGeom>
+                        <a:ln>
+                          <a:tailEnd type="triangle"/>
+                        </a:ln>
+                      </wps:spPr>
+                      <wps:style>
+                        <a:lnRef idx="1">
+                          <a:schemeClr val="accent1"/>
+                        </a:lnRef>
+                        <a:fillRef idx="0">
+                          <a:schemeClr val="accent1"/>
+                        </a:fillRef>
+                        <a:effectRef idx="0">
+                          <a:schemeClr val="accent1"/>
+                        </a:effectRef>
+                        <a:fontRef idx="minor">
+                          <a:schemeClr val="tx1"/>
+                        </a:fontRef>
+                      </wps:style>
+                      <wps:bodyPr/>
+                    </wps:wsp>
+                  </a:graphicData>
+                </a:graphic>
+              </wp:anchor>
+            </w:drawing>
+          </mc:Choice>
+          <mc:Fallback>
+            <w:pict>
+              <v:shape w14:anchorId="191EA219" id="Straight Arrow Connector 16" o:spid="_x0000_s1026" type="#_x0000_t32" style="position:absolute;margin-left:321.75pt;margin-top:17.45pt;width:33pt;height:14.25pt;z-index:251679744;visibility:visible;mso-wrap-style:square;mso-wrap-distance-left:9pt;mso-wrap-distance-top:0;mso-wrap-distance-right:9pt;mso-wrap-distance-bottom:0;mso-position-horizontal:absolute;mso-position-horizontal-relative:text;mso-position-vertical:absolute;mso-position-vertical-relative:text" o:gfxdata="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" strokecolor="#4472c4 [3204]" strokeweight=".5pt">
+                <v:stroke endarrow="block" joinstyle="miter"/>
+              </v:shape>
+            </w:pict>
+          </mc:Fallback>
+        </mc:AlternateContent>
+      </w:r>
+    </w:p>
+    <w:p>
+      <w:r>
+        <w:rPr>
+          <w:noProof/>
+        </w:rPr>
+        <mc:AlternateContent>
+          <mc:Choice Requires="wps">
+            <w:drawing>
+              <wp:anchor distT="45720" distB="45720" distL="114300" distR="114300" simplePos="0" relativeHeight="251671552" behindDoc="0" locked="0" layoutInCell="1" allowOverlap="1" wp14:anchorId="7A94EDC4" wp14:editId="42840F12">
+                <wp:simplePos x="0" y="0"/>
+                <wp:positionH relativeFrom="margin">
+                  <wp:posOffset>4531360</wp:posOffset>
+                </wp:positionH>
+                <wp:positionV relativeFrom="paragraph">
+                  <wp:posOffset>17145</wp:posOffset>
+                </wp:positionV>
+                <wp:extent cx="914400" cy="314325"/>
+                <wp:effectExtent l="0" t="0" r="19050" b="28575"/>
+                <wp:wrapSquare wrapText="bothSides"/>
+                <wp:docPr id="7" name="Text Box 2"/>
+                <wp:cNvGraphicFramePr>
+                  <a:graphicFrameLocks xmlns:a="http://schemas.openxmlformats.org/drawingml/2006/main"/>
+                </wp:cNvGraphicFramePr>
+                <a:graphic xmlns:a="http://schemas.openxmlformats.org/drawingml/2006/main">
+                  <a:graphicData uri="http://schemas.microsoft.com/office/word/2010/wordprocessingShape">
+                    <wps:wsp>
+                      <wps:cNvSpPr txBox="1">
+                        <a:spLocks noChangeArrowheads="1"/>
+                      </wps:cNvSpPr>
+                      <wps:spPr bwMode="auto">
+                        <a:xfrm>
+                          <a:off x="0" y="0"/>
+                          <a:ext cx="914400" cy="314325"/>
+                        </a:xfrm>
+                        <a:prstGeom prst="rect">
+                          <a:avLst/>
+                        </a:prstGeom>
+                        <a:solidFill>
+                          <a:srgbClr val="FFFFFF"/>
+                        </a:solidFill>
+                        <a:ln w="9525">
+                          <a:solidFill>
+                            <a:srgbClr val="000000"/>
+                          </a:solidFill>
+                          <a:miter lim="800000"/>
+                          <a:headEnd/>
+                          <a:tailEnd/>
+                        </a:ln>
+                      </wps:spPr>
+                      <wps:txbx>
+                        <w:txbxContent>
+                          <w:p>
+                            <w:r>
+                              <w:t>Beta</w:t>
+                            </w:r>
+                            <w:r>
+                              <w:t xml:space="preserve"> Testing</w:t>
+                            </w:r>
+                            <w:r>
+                              <w:t xml:space="preserve"> </w:t>
+                            </w:r>
+                            <w:r>
+                              <w:t>Test 4 – It tests how many pick up items can be picked up even when health is full</w:t>
+                            </w:r>
+                          </w:p>
+                          <w:p/>
+                        </w:txbxContent>
+                      </wps:txbx>
+                      <wps:bodyPr rot="0" vert="horz" wrap="square" lIns="91440" tIns="45720" rIns="91440" bIns="45720" anchor="t" anchorCtr="0">
+                        <a:noAutofit/>
+                      </wps:bodyPr>
+                    </wps:wsp>
+                  </a:graphicData>
+                </a:graphic>
+                <wp14:sizeRelH relativeFrom="margin">
+                  <wp14:pctWidth>0</wp14:pctWidth>
+                </wp14:sizeRelH>
+                <wp14:sizeRelV relativeFrom="margin">
+                  <wp14:pctHeight>0</wp14:pctHeight>
+                </wp14:sizeRelV>
+              </wp:anchor>
+            </w:drawing>
+          </mc:Choice>
+          <mc:Fallback>
+            <w:pict>
+              <v:shape w14:anchorId="7A94EDC4" id="_x0000_s1032" type="#_x0000_t202" style="position:absolute;margin-left:356.8pt;margin-top:1.35pt;width:1in;height:24.75pt;z-index:251671552;visibility:visible;mso-wrap-style:square;mso-width-percent:0;mso-height-percent:0;mso-wrap-distance-left:9pt;mso-wrap-distance-top:3.6pt;mso-wrap-distance-right:9pt;mso-wrap-distance-bottom:3.6pt;mso-position-horizontal:absolute;mso-position-horizontal-relative:margin;mso-position-vertical:absolute;mso-position-vertical-relative:text;mso-width-percent:0;mso-height-percent:0;mso-width-relative:margin;mso-height-relative:margin;v-text-anchor:top" o:gfxdata="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">
+                <v:textbox>
+                  <w:txbxContent>
+                    <w:p>
+                      <w:r>
+                        <w:t>Beta</w:t>
+                      </w:r>
+                      <w:r>
+                        <w:t xml:space="preserve"> Testing</w:t>
+                      </w:r>
+                      <w:r>
+                        <w:t xml:space="preserve"> </w:t>
+                      </w:r>
+                      <w:r>
+                        <w:t>Test 4 – It tests how many pick up items can be picked up even when health is full</w:t>
+                      </w:r>
+                    </w:p>
+                    <w:p/>
+                  </w:txbxContent>
+                </v:textbox>
+                <w10:wrap type="square" anchorx="margin"/>
+              </v:shape>
+            </w:pict>
+          </mc:Fallback>
+        </mc:AlternateContent>
+      </w:r>
+    </w:p>
     <w:p/>
     <w:p>
       <w:pPr>
@@ -1836,7 +3559,6 @@
           <w:b/>
           <w:bCs/>
         </w:rPr>
-        <w:lastRenderedPageBreak/>
         <w:t>7.0 FEATURES TO BE TESTED</w:t>
       </w:r>
     </w:p>
@@ -2229,6 +3951,24 @@
               <w:t>Arron Thompkins</w:t>
             </w:r>
           </w:p>
+          <w:p>
+            <w:pPr>
+              <w:jc w:val="center"/>
+              <w:cnfStyle w:val="000000000000" w:firstRow="0" w:lastRow="0" w:firstColumn="0" w:lastColumn="0" w:oddVBand="0" w:evenVBand="0" w:oddHBand="0" w:evenHBand="0" w:firstRowFirstColumn="0" w:firstRowLastColumn="0" w:lastRowFirstColumn="0" w:lastRowLastColumn="0"/>
+            </w:pPr>
+            <w:r>
+              <w:t>Jenny Hill</w:t>
+            </w:r>
+          </w:p>
+          <w:p>
+            <w:pPr>
+              <w:jc w:val="center"/>
+              <w:cnfStyle w:val="000000000000" w:firstRow="0" w:lastRow="0" w:firstColumn="0" w:lastColumn="0" w:oddVBand="0" w:evenVBand="0" w:oddHBand="0" w:evenHBand="0" w:firstRowFirstColumn="0" w:firstRowLastColumn="0" w:lastRowFirstColumn="0" w:lastRowLastColumn="0"/>
+            </w:pPr>
+            <w:r>
+              <w:t>Mark Wallace</w:t>
+            </w:r>
+          </w:p>
         </w:tc>
         <w:tc>
           <w:tcPr>
@@ -2339,6 +4079,7 @@
               <w:cnfStyle w:val="000000000000" w:firstRow="0" w:lastRow="0" w:firstColumn="0" w:lastColumn="0" w:oddVBand="0" w:evenVBand="0" w:oddHBand="0" w:evenHBand="0" w:firstRowFirstColumn="0" w:firstRowLastColumn="0" w:lastRowFirstColumn="0" w:lastRowLastColumn="0"/>
             </w:pPr>
             <w:r>
+              <w:lastRenderedPageBreak/>
               <w:t>Makes sure that the environment to run the tests is managed and maintained</w:t>
             </w:r>
           </w:p>
@@ -2407,7 +4148,7 @@
 </file>
 
 <file path=word/numbering.xml><?xml version="1.0" encoding="utf-8"?>
-<w:numbering xmlns:wpc="http://schemas.microsoft.com/office/word/2010/wordprocessingCanvas" xmlns:cx="http://schemas.microsoft.com/office/drawing/2014/chartex" xmlns:cx1="http://schemas.microsoft.com/office/drawing/2015/9/8/chartex" xmlns:cx2="http://schemas.microsoft.com/office/drawing/2015/10/21/chartex" xmlns:cx3="http://schemas.microsoft.com/office/drawing/2016/5/9/chartex" xmlns:cx4="http://schemas.microsoft.com/office/drawing/2016/5/10/chartex" xmlns:cx5="http://schemas.microsoft.com/office/drawing/2016/5/11/chartex" xmlns:cx6="http://schemas.microsoft.com/office/drawing/2016/5/12/chartex" xmlns:cx7="http://schemas.microsoft.com/office/drawing/2016/5/13/chartex" xmlns:cx8="http://schemas.microsoft.com/office/drawing/2016/5/14/chartex" xmlns:mc="http://schemas.openxmlformats.org/markup-compatibility/2006" xmlns:aink="http://schemas.microsoft.com/office/drawing/2016/ink" xmlns:am3d="http://schemas.microsoft.com/office/drawing/2017/model3d" xmlns:o="urn:schemas-microsoft-com:office:office" xmlns:r="http://schemas.openxmlformats.org/officeDocument/2006/relationships" xmlns:m="http://schemas.openxmlformats.org/officeDocument/2006/math" xmlns:v="urn:schemas-microsoft-com:vml" xmlns:wp14="http://schemas.microsoft.com/office/word/2010/wordprocessingDrawing" xmlns:wp="http://schemas.openxmlformats.org/drawingml/2006/wordprocessingDrawing" xmlns:w10="urn:schemas-microsoft-com:office:word" xmlns:w="http://schemas.openxmlformats.org/wordprocessingml/2006/main" xmlns:w14="http://schemas.microsoft.com/office/word/2010/wordml" xmlns:w15="http://schemas.microsoft.com/office/word/2012/wordml" xmlns:w16cid="http://schemas.microsoft.com/office/word/2016/wordml/cid" xmlns:w16se="http://schemas.microsoft.com/office/word/2015/wordml/symex" xmlns:wpg="http://schemas.microsoft.com/office/word/2010/wordprocessingGroup" xmlns:wpi="http://schemas.microsoft.com/office/word/2010/wordprocessingInk" xmlns:wne="http://schemas.microsoft.com/office/word/2006/wordml" xmlns:wps="http://schemas.microsoft.com/office/word/2010/wordprocessingShape" mc:Ignorable="w14 w15 w16se w16cid wp14">
+<w:numbering xmlns:wpc="http://schemas.microsoft.com/office/word/2010/wordprocessingCanvas" xmlns:cx="http://schemas.microsoft.com/office/drawing/2014/chartex" xmlns:cx1="http://schemas.microsoft.com/office/drawing/2015/9/8/chartex" xmlns:cx2="http://schemas.microsoft.com/office/drawing/2015/10/21/chartex" xmlns:cx3="http://schemas.microsoft.com/office/drawing/2016/5/9/chartex" xmlns:cx4="http://schemas.microsoft.com/office/drawing/2016/5/10/chartex" xmlns:cx5="http://schemas.microsoft.com/office/drawing/2016/5/11/chartex" xmlns:cx6="http://schemas.microsoft.com/office/drawing/2016/5/12/chartex" xmlns:cx7="http://schemas.microsoft.com/office/drawing/2016/5/13/chartex" xmlns:cx8="http://schemas.microsoft.com/office/drawing/2016/5/14/chartex" xmlns:mc="http://schemas.openxmlformats.org/markup-compatibility/2006" xmlns:aink="http://schemas.microsoft.com/office/drawing/2016/ink" xmlns:am3d="http://schemas.microsoft.com/office/drawing/2017/model3d" xmlns:o="urn:schemas-microsoft-com:office:office" xmlns:r="http://schemas.openxmlformats.org/officeDocument/2006/relationships" xmlns:m="http://schemas.openxmlformats.org/officeDocument/2006/math" xmlns:v="urn:schemas-microsoft-com:vml" xmlns:wp14="http://schemas.microsoft.com/office/word/2010/wordprocessingDrawing" xmlns:wp="http://schemas.openxmlformats.org/drawingml/2006/wordprocessingDrawing" xmlns:w10="urn:schemas-microsoft-com:office:word" xmlns:w="http://schemas.openxmlformats.org/wordprocessingml/2006/main" xmlns:w14="http://schemas.microsoft.com/office/word/2010/wordml" xmlns:w15="http://schemas.microsoft.com/office/word/2012/wordml" xmlns:w16cex="http://schemas.microsoft.com/office/word/2018/wordml/cex" xmlns:w16cid="http://schemas.microsoft.com/office/word/2016/wordml/cid" xmlns:w16="http://schemas.microsoft.com/office/word/2018/wordml" xmlns:w16se="http://schemas.microsoft.com/office/word/2015/wordml/symex" xmlns:wpg="http://schemas.microsoft.com/office/word/2010/wordprocessingGroup" xmlns:wpi="http://schemas.microsoft.com/office/word/2010/wordprocessingInk" xmlns:wne="http://schemas.microsoft.com/office/word/2006/wordml" xmlns:wps="http://schemas.microsoft.com/office/word/2010/wordprocessingShape" mc:Ignorable="w14 w15 w16se w16cid w16 w16cex wp14">
   <w:abstractNum w:abstractNumId="0" w15:restartNumberingAfterBreak="0">
     <w:nsid w:val="09DF5405"/>
     <w:multiLevelType w:val="hybridMultilevel"/>
@@ -3456,7 +5197,7 @@
 </file>
 
 <file path=word/styles.xml><?xml version="1.0" encoding="utf-8"?>
-<w:styles xmlns:mc="http://schemas.openxmlformats.org/markup-compatibility/2006" xmlns:r="http://schemas.openxmlformats.org/officeDocument/2006/relationships" xmlns:w="http://schemas.openxmlformats.org/wordprocessingml/2006/main" xmlns:w14="http://schemas.microsoft.com/office/word/2010/wordml" xmlns:w15="http://schemas.microsoft.com/office/word/2012/wordml" xmlns:w16cid="http://schemas.microsoft.com/office/word/2016/wordml/cid" xmlns:w16se="http://schemas.microsoft.com/office/word/2015/wordml/symex" mc:Ignorable="w14 w15 w16se w16cid">
+<w:styles xmlns:mc="http://schemas.openxmlformats.org/markup-compatibility/2006" xmlns:r="http://schemas.openxmlformats.org/officeDocument/2006/relationships" xmlns:w="http://schemas.openxmlformats.org/wordprocessingml/2006/main" xmlns:w14="http://schemas.microsoft.com/office/word/2010/wordml" xmlns:w15="http://schemas.microsoft.com/office/word/2012/wordml" xmlns:w16cex="http://schemas.microsoft.com/office/word/2018/wordml/cex" xmlns:w16cid="http://schemas.microsoft.com/office/word/2016/wordml/cid" xmlns:w16="http://schemas.microsoft.com/office/word/2018/wordml" xmlns:w16se="http://schemas.microsoft.com/office/word/2015/wordml/symex" mc:Ignorable="w14 w15 w16se w16cid w16 w16cex">
   <w:docDefaults>
     <w:rPrDefault>
       <w:rPr>
@@ -4391,7 +6132,7 @@
 </file>
 
 <file path=customXml/itemProps1.xml><?xml version="1.0" encoding="utf-8"?>
-<ds:datastoreItem xmlns:ds="http://schemas.openxmlformats.org/officeDocument/2006/customXml" ds:itemID="{1C8FA3E8-1781-4729-92D2-3D0EC0EF5EC2}">
+<ds:datastoreItem xmlns:ds="http://schemas.openxmlformats.org/officeDocument/2006/customXml" ds:itemID="{97DEB6A7-5708-41BB-9FB8-69C2D08C1168}">
   <ds:schemaRefs>
     <ds:schemaRef ds:uri="http://schemas.openxmlformats.org/officeDocument/2006/bibliography"/>
   </ds:schemaRefs>

</xml_diff>

<commit_message>
Added to testing, roles and schedule
</commit_message>
<xml_diff>
--- a/SoftwareTestingProject.docx
+++ b/SoftwareTestingProject.docx
@@ -1083,27 +1083,27 @@
         <w:t>The approval of test cases will be communicated via work email.</w:t>
       </w:r>
     </w:p>
-    <w:p/>
-    <w:p>
-      <w:pPr>
-        <w:rPr>
-          <w:b/>
-          <w:bCs/>
-        </w:rPr>
-      </w:pPr>
-    </w:p>
-    <w:p>
-      <w:pPr>
-        <w:rPr>
-          <w:b/>
-          <w:bCs/>
-        </w:rPr>
-      </w:pPr>
-      <w:r>
-        <w:rPr>
-          <w:b/>
-          <w:bCs/>
-        </w:rPr>
+    <w:p>
+      <w:pPr>
+        <w:rPr>
+          <w:b/>
+          <w:bCs/>
+        </w:rPr>
+      </w:pPr>
+    </w:p>
+    <w:p>
+      <w:pPr>
+        <w:rPr>
+          <w:b/>
+          <w:bCs/>
+        </w:rPr>
+      </w:pPr>
+      <w:r>
+        <w:rPr>
+          <w:b/>
+          <w:bCs/>
+        </w:rPr>
+        <w:lastRenderedPageBreak/>
         <w:t>3.0 SCOPE</w:t>
       </w:r>
     </w:p>
@@ -1114,14 +1114,6 @@
           <w:bCs/>
         </w:rPr>
       </w:pPr>
-    </w:p>
-    <w:p>
-      <w:pPr>
-        <w:rPr>
-          <w:b/>
-          <w:bCs/>
-        </w:rPr>
-      </w:pPr>
       <w:r>
         <w:rPr>
           <w:b/>
@@ -1139,14 +1131,6 @@
       <w:r>
         <w:t xml:space="preserve">Next step in the project is undertaken. </w:t>
       </w:r>
-    </w:p>
-    <w:p>
-      <w:pPr>
-        <w:rPr>
-          <w:b/>
-          <w:bCs/>
-        </w:rPr>
-      </w:pPr>
     </w:p>
     <w:p>
       <w:pPr>
@@ -1268,7 +1252,6 @@
         <w:t>4.0 TESTING STRATEGY</w:t>
       </w:r>
     </w:p>
-    <w:p/>
     <w:p>
       <w:pPr>
         <w:rPr>
@@ -1343,6 +1326,133 @@
         <w:t>Mary Burns.</w:t>
       </w:r>
     </w:p>
+    <w:tbl>
+      <w:tblPr>
+        <w:tblStyle w:val="TableGrid"/>
+        <w:tblW w:w="0" w:type="auto"/>
+        <w:tblLook w:val="04A0" w:firstRow="1" w:lastRow="0" w:firstColumn="1" w:lastColumn="0" w:noHBand="0" w:noVBand="1"/>
+      </w:tblPr>
+      <w:tblGrid>
+        <w:gridCol w:w="1838"/>
+        <w:gridCol w:w="7178"/>
+      </w:tblGrid>
+      <w:tr>
+        <w:tc>
+          <w:tcPr>
+            <w:tcW w:w="1838" w:type="dxa"/>
+          </w:tcPr>
+          <w:p>
+            <w:pPr>
+              <w:rPr>
+                <w:b/>
+                <w:bCs/>
+                <w:sz w:val="28"/>
+                <w:szCs w:val="28"/>
+              </w:rPr>
+            </w:pPr>
+            <w:r>
+              <w:rPr>
+                <w:b/>
+                <w:bCs/>
+                <w:sz w:val="28"/>
+                <w:szCs w:val="28"/>
+              </w:rPr>
+              <w:t>Unit</w:t>
+            </w:r>
+          </w:p>
+        </w:tc>
+        <w:tc>
+          <w:tcPr>
+            <w:tcW w:w="7178" w:type="dxa"/>
+          </w:tcPr>
+          <w:p>
+            <w:pPr>
+              <w:rPr>
+                <w:b/>
+                <w:bCs/>
+                <w:sz w:val="28"/>
+                <w:szCs w:val="28"/>
+              </w:rPr>
+            </w:pPr>
+            <w:r>
+              <w:rPr>
+                <w:b/>
+                <w:bCs/>
+                <w:sz w:val="28"/>
+                <w:szCs w:val="28"/>
+              </w:rPr>
+              <w:t>Component</w:t>
+            </w:r>
+          </w:p>
+        </w:tc>
+      </w:tr>
+      <w:tr>
+        <w:tc>
+          <w:tcPr>
+            <w:tcW w:w="1838" w:type="dxa"/>
+          </w:tcPr>
+          <w:p>
+            <w:r>
+              <w:t>Unit 1</w:t>
+            </w:r>
+          </w:p>
+        </w:tc>
+        <w:tc>
+          <w:tcPr>
+            <w:tcW w:w="7178" w:type="dxa"/>
+          </w:tcPr>
+          <w:p>
+            <w:r>
+              <w:t>Front End</w:t>
+            </w:r>
+          </w:p>
+        </w:tc>
+      </w:tr>
+      <w:tr>
+        <w:tc>
+          <w:tcPr>
+            <w:tcW w:w="1838" w:type="dxa"/>
+          </w:tcPr>
+          <w:p>
+            <w:r>
+              <w:t>Unit 2</w:t>
+            </w:r>
+          </w:p>
+        </w:tc>
+        <w:tc>
+          <w:tcPr>
+            <w:tcW w:w="7178" w:type="dxa"/>
+          </w:tcPr>
+          <w:p>
+            <w:r>
+              <w:t>In Game Menus</w:t>
+            </w:r>
+          </w:p>
+        </w:tc>
+      </w:tr>
+      <w:tr>
+        <w:tc>
+          <w:tcPr>
+            <w:tcW w:w="1838" w:type="dxa"/>
+          </w:tcPr>
+          <w:p>
+            <w:r>
+              <w:t>Unit 3</w:t>
+            </w:r>
+          </w:p>
+        </w:tc>
+        <w:tc>
+          <w:tcPr>
+            <w:tcW w:w="7178" w:type="dxa"/>
+          </w:tcPr>
+          <w:p>
+            <w:r>
+              <w:t>Control Mechanisms</w:t>
+            </w:r>
+          </w:p>
+        </w:tc>
+      </w:tr>
+    </w:tbl>
     <w:p>
       <w:pPr>
         <w:rPr>
@@ -1428,19 +1538,171 @@
     </w:p>
     <w:p/>
     <w:p/>
-    <w:p>
-      <w:pPr>
-        <w:rPr>
-          <w:b/>
-          <w:bCs/>
-        </w:rPr>
-      </w:pPr>
-      <w:r>
-        <w:rPr>
-          <w:b/>
-          <w:bCs/>
-        </w:rPr>
-        <w:lastRenderedPageBreak/>
+    <w:p/>
+    <w:tbl>
+      <w:tblPr>
+        <w:tblStyle w:val="TableGrid"/>
+        <w:tblW w:w="0" w:type="auto"/>
+        <w:tblLook w:val="04A0" w:firstRow="1" w:lastRow="0" w:firstColumn="1" w:lastColumn="0" w:noHBand="0" w:noVBand="1"/>
+      </w:tblPr>
+      <w:tblGrid>
+        <w:gridCol w:w="4508"/>
+        <w:gridCol w:w="3851"/>
+      </w:tblGrid>
+      <w:tr>
+        <w:tc>
+          <w:tcPr>
+            <w:tcW w:w="4508" w:type="dxa"/>
+          </w:tcPr>
+          <w:p>
+            <w:pPr>
+              <w:rPr>
+                <w:b/>
+                <w:bCs/>
+                <w:sz w:val="28"/>
+                <w:szCs w:val="28"/>
+              </w:rPr>
+            </w:pPr>
+            <w:r>
+              <w:rPr>
+                <w:b/>
+                <w:bCs/>
+                <w:sz w:val="28"/>
+                <w:szCs w:val="28"/>
+              </w:rPr>
+              <w:lastRenderedPageBreak/>
+              <w:t xml:space="preserve">Test </w:t>
+            </w:r>
+          </w:p>
+        </w:tc>
+        <w:tc>
+          <w:tcPr>
+            <w:tcW w:w="3851" w:type="dxa"/>
+          </w:tcPr>
+          <w:p>
+            <w:pPr>
+              <w:rPr>
+                <w:b/>
+                <w:bCs/>
+                <w:sz w:val="28"/>
+                <w:szCs w:val="28"/>
+              </w:rPr>
+            </w:pPr>
+            <w:r>
+              <w:rPr>
+                <w:b/>
+                <w:bCs/>
+                <w:sz w:val="28"/>
+                <w:szCs w:val="28"/>
+              </w:rPr>
+              <w:t>Components</w:t>
+            </w:r>
+          </w:p>
+        </w:tc>
+      </w:tr>
+      <w:tr>
+        <w:tc>
+          <w:tcPr>
+            <w:tcW w:w="4508" w:type="dxa"/>
+          </w:tcPr>
+          <w:p>
+            <w:r>
+              <w:t>Test 1</w:t>
+            </w:r>
+          </w:p>
+        </w:tc>
+        <w:tc>
+          <w:tcPr>
+            <w:tcW w:w="3851" w:type="dxa"/>
+          </w:tcPr>
+          <w:p>
+            <w:r>
+              <w:t>Front End &amp;Control Mechanisms</w:t>
+            </w:r>
+          </w:p>
+        </w:tc>
+      </w:tr>
+      <w:tr>
+        <w:tc>
+          <w:tcPr>
+            <w:tcW w:w="4508" w:type="dxa"/>
+          </w:tcPr>
+          <w:p>
+            <w:r>
+              <w:t>Test 2</w:t>
+            </w:r>
+          </w:p>
+        </w:tc>
+        <w:tc>
+          <w:tcPr>
+            <w:tcW w:w="3851" w:type="dxa"/>
+          </w:tcPr>
+          <w:p>
+            <w:r>
+              <w:t>Front End &amp; In Game Menus</w:t>
+            </w:r>
+          </w:p>
+        </w:tc>
+      </w:tr>
+      <w:tr>
+        <w:tc>
+          <w:tcPr>
+            <w:tcW w:w="4508" w:type="dxa"/>
+          </w:tcPr>
+          <w:p>
+            <w:r>
+              <w:t>Test 3</w:t>
+            </w:r>
+          </w:p>
+        </w:tc>
+        <w:tc>
+          <w:tcPr>
+            <w:tcW w:w="3851" w:type="dxa"/>
+          </w:tcPr>
+          <w:p>
+            <w:r>
+              <w:t>In Game Menus &amp; Control Mechanisms</w:t>
+            </w:r>
+          </w:p>
+        </w:tc>
+      </w:tr>
+      <w:tr>
+        <w:tc>
+          <w:tcPr>
+            <w:tcW w:w="4508" w:type="dxa"/>
+          </w:tcPr>
+          <w:p>
+            <w:r>
+              <w:t>Test 4</w:t>
+            </w:r>
+          </w:p>
+        </w:tc>
+        <w:tc>
+          <w:tcPr>
+            <w:tcW w:w="3851" w:type="dxa"/>
+          </w:tcPr>
+          <w:p>
+            <w:r>
+              <w:t>Front End &amp; Control Mechanisms &amp; In Game Menus</w:t>
+            </w:r>
+          </w:p>
+        </w:tc>
+      </w:tr>
+    </w:tbl>
+    <w:p/>
+    <w:p/>
+    <w:p>
+      <w:pPr>
+        <w:rPr>
+          <w:b/>
+          <w:bCs/>
+        </w:rPr>
+      </w:pPr>
+      <w:r>
+        <w:rPr>
+          <w:b/>
+          <w:bCs/>
+        </w:rPr>
         <w:t>4.3 Performance and Stress Testing</w:t>
       </w:r>
     </w:p>
@@ -1502,6 +1764,12 @@
       </w:r>
       <w:r>
         <w:t xml:space="preserve"> the game several times testing out several different scenarios. Each scenario will be unique.</w:t>
+      </w:r>
+      <w:r>
+        <w:t xml:space="preserve"> </w:t>
+      </w:r>
+      <w:r>
+        <w:t>The tests will be written by Mary Burns.</w:t>
       </w:r>
     </w:p>
     <w:tbl>
@@ -1729,50 +1997,17 @@
     </w:p>
     <w:p>
       <w:r>
-        <w:t xml:space="preserve">Test </w:t>
-      </w:r>
-      <w:r>
-        <w:t>3</w:t>
-      </w:r>
-      <w:r>
-        <w:t xml:space="preserve"> –</w:t>
-      </w:r>
-      <w:r>
-        <w:t xml:space="preserve"> It will test if constant attacks cause any issues</w:t>
-      </w:r>
-    </w:p>
-    <w:p>
-      <w:r>
-        <w:t xml:space="preserve">Test </w:t>
-      </w:r>
-      <w:r>
-        <w:t>4</w:t>
-      </w:r>
-      <w:r>
-        <w:t xml:space="preserve"> – </w:t>
-      </w:r>
-      <w:r>
-        <w:t>It tests h</w:t>
-      </w:r>
-      <w:r>
-        <w:t>ow many pick up items can be picked up even when health is full</w:t>
-      </w:r>
-    </w:p>
-    <w:p>
-      <w:r>
-        <w:t xml:space="preserve">Test </w:t>
-      </w:r>
-      <w:r>
-        <w:t>5</w:t>
-      </w:r>
-      <w:r>
-        <w:t xml:space="preserve"> – It </w:t>
-      </w:r>
-      <w:r>
-        <w:t xml:space="preserve">will </w:t>
-      </w:r>
-      <w:r>
-        <w:t xml:space="preserve">test how </w:t>
+        <w:t>Test 3 – It will test if constant attacks cause any issues</w:t>
+      </w:r>
+    </w:p>
+    <w:p>
+      <w:r>
+        <w:t>Test 4 – It tests how many pick up items can be picked up even when health is full</w:t>
+      </w:r>
+    </w:p>
+    <w:p>
+      <w:r>
+        <w:t xml:space="preserve">Test 5 – It will test how </w:t>
       </w:r>
       <w:r>
         <w:t>long can the game run until any errors occur</w:t>
@@ -1780,13 +2015,7 @@
     </w:p>
     <w:p>
       <w:r>
-        <w:t xml:space="preserve">Test </w:t>
-      </w:r>
-      <w:r>
-        <w:t>6</w:t>
-      </w:r>
-      <w:r>
-        <w:t xml:space="preserve"> – It tests </w:t>
+        <w:t xml:space="preserve">Test 6 – It tests </w:t>
       </w:r>
       <w:r>
         <w:t>does the user being on the edge of the screen make any difference to the application</w:t>
@@ -1794,13 +2023,7 @@
     </w:p>
     <w:p>
       <w:r>
-        <w:t xml:space="preserve">Test </w:t>
-      </w:r>
-      <w:r>
-        <w:t>7</w:t>
-      </w:r>
-      <w:r>
-        <w:t xml:space="preserve"> – </w:t>
+        <w:t xml:space="preserve">Test 7 – </w:t>
       </w:r>
       <w:r>
         <w:t>Does the pause menu being active for a long period of time cause problems?</w:t>
@@ -1823,12 +2046,6 @@
       </w:r>
     </w:p>
     <w:p>
-      <w:pPr>
-        <w:rPr>
-          <w:b/>
-          <w:bCs/>
-        </w:rPr>
-      </w:pPr>
       <w:r>
         <w:rPr>
           <w:b/>
@@ -1836,6 +2053,17 @@
         </w:rPr>
         <w:t>Definition:</w:t>
       </w:r>
+      <w:r>
+        <w:t xml:space="preserve"> The client will test out the application to see if what has been created meets the criteria set out at the beginning of the project. </w:t>
+      </w:r>
+      <w:proofErr w:type="gramStart"/>
+      <w:r>
+        <w:t>Has</w:t>
+      </w:r>
+      <w:proofErr w:type="gramEnd"/>
+      <w:r>
+        <w:t xml:space="preserve"> all the client’s needs been met?</w:t>
+      </w:r>
     </w:p>
     <w:p>
       <w:pPr>
@@ -1859,23 +2087,24 @@
         <w:t xml:space="preserve"> </w:t>
       </w:r>
       <w:r>
-        <w:t>Jenny Hill</w:t>
-      </w:r>
-    </w:p>
-    <w:p>
-      <w:pPr>
-        <w:rPr>
-          <w:b/>
-          <w:bCs/>
-        </w:rPr>
-      </w:pPr>
-      <w:r>
-        <w:rPr>
-          <w:b/>
-          <w:bCs/>
-        </w:rPr>
+        <w:t>Harry Burke</w:t>
+      </w:r>
+    </w:p>
+    <w:p>
+      <w:r>
+        <w:rPr>
+          <w:b/>
+          <w:bCs/>
+        </w:rPr>
+        <w:lastRenderedPageBreak/>
         <w:t>Methodology:</w:t>
       </w:r>
+      <w:r>
+        <w:t xml:space="preserve"> The client will test the game fully. The game shown to the client should be a near final version, the only changes left are ones that are found in this round of testing. The client will test all the features of the application. </w:t>
+      </w:r>
+      <w:r>
+        <w:t>The tests will be written by Tim Jennings.</w:t>
+      </w:r>
     </w:p>
     <w:p/>
     <w:p>
@@ -1943,21 +2172,29 @@
         </w:rPr>
         <w:t>Methodology:</w:t>
       </w:r>
-    </w:p>
-    <w:p/>
-    <w:p>
-      <w:pPr>
-        <w:rPr>
-          <w:b/>
-          <w:bCs/>
-        </w:rPr>
-      </w:pPr>
-      <w:r>
-        <w:rPr>
-          <w:b/>
-          <w:bCs/>
-        </w:rPr>
-        <w:lastRenderedPageBreak/>
+      <w:r>
+        <w:rPr>
+          <w:b/>
+          <w:bCs/>
+        </w:rPr>
+        <w:t xml:space="preserve"> </w:t>
+      </w:r>
+      <w:r>
+        <w:t>The tests will be written by Mary Burns.</w:t>
+      </w:r>
+    </w:p>
+    <w:p>
+      <w:pPr>
+        <w:rPr>
+          <w:b/>
+          <w:bCs/>
+        </w:rPr>
+      </w:pPr>
+      <w:r>
+        <w:rPr>
+          <w:b/>
+          <w:bCs/>
+        </w:rPr>
         <w:t>4.6 Automated Regression Testing</w:t>
       </w:r>
     </w:p>
@@ -2011,22 +2248,14 @@
         </w:rPr>
         <w:t>Methodology:</w:t>
       </w:r>
-    </w:p>
-    <w:p>
-      <w:pPr>
-        <w:rPr>
-          <w:b/>
-          <w:bCs/>
-        </w:rPr>
-      </w:pPr>
-    </w:p>
-    <w:p>
-      <w:pPr>
-        <w:rPr>
-          <w:b/>
-          <w:bCs/>
-        </w:rPr>
-      </w:pPr>
+      <w:r>
+        <w:t xml:space="preserve"> </w:t>
+      </w:r>
+      <w:r>
+        <w:t>The tests will be written by Tim Jennings.</w:t>
+      </w:r>
+    </w:p>
+    <w:p>
       <w:r>
         <w:rPr>
           <w:b/>
@@ -2034,22 +2263,30 @@
         </w:rPr>
         <w:t>4.7 Beta Testing Participants:</w:t>
       </w:r>
-    </w:p>
-    <w:p>
-      <w:pPr>
-        <w:rPr>
-          <w:b/>
-          <w:bCs/>
-        </w:rPr>
-      </w:pPr>
-    </w:p>
-    <w:p>
-      <w:pPr>
-        <w:rPr>
-          <w:b/>
-          <w:bCs/>
-        </w:rPr>
-      </w:pPr>
+      <w:r>
+        <w:rPr>
+          <w:b/>
+          <w:bCs/>
+        </w:rPr>
+        <w:t xml:space="preserve"> </w:t>
+      </w:r>
+      <w:r>
+        <w:t xml:space="preserve">A select group of computing software students from across the country, no more than </w:t>
+      </w:r>
+      <w:r>
+        <w:t>40</w:t>
+      </w:r>
+      <w:r>
+        <w:t xml:space="preserve"> per college. </w:t>
+      </w:r>
+      <w:r>
+        <w:t>The number of participants will be 1000</w:t>
+      </w:r>
+      <w:r>
+        <w:t>.</w:t>
+      </w:r>
+    </w:p>
+    <w:p>
       <w:r>
         <w:rPr>
           <w:b/>
@@ -2057,11 +2294,16 @@
         </w:rPr>
         <w:t>Methodology:</w:t>
       </w:r>
-    </w:p>
-    <w:p/>
-    <w:p/>
-    <w:p/>
-    <w:p/>
+      <w:r>
+        <w:t xml:space="preserve"> The students will get the game via a link to a downloadable game to run of their PC’s or laptops. The beta will last 3 days. At the end of the beta the participants will get an online questionnaire to fill out to give the developers feedback on the game. All participants will get 25% of the game when it launches for participating in the project.</w:t>
+      </w:r>
+      <w:r>
+        <w:t xml:space="preserve"> </w:t>
+      </w:r>
+      <w:r>
+        <w:t>The tests will be written by Mary Burns.</w:t>
+      </w:r>
+    </w:p>
     <w:p>
       <w:pPr>
         <w:rPr>
@@ -2304,10 +2546,7 @@
                         <w:txbxContent>
                           <w:p>
                             <w:r>
-                              <w:t xml:space="preserve">System and Integration </w:t>
-                            </w:r>
-                            <w:r>
-                              <w:t>Testing</w:t>
+                              <w:t>System and Integration Testing</w:t>
                             </w:r>
                             <w:r>
                               <w:t xml:space="preserve"> </w:t>
@@ -2479,10 +2718,7 @@
                         <w:txbxContent>
                           <w:p>
                             <w:r>
-                              <w:t xml:space="preserve">Performance and Stress </w:t>
-                            </w:r>
-                            <w:r>
-                              <w:t>Testing</w:t>
+                              <w:t>Performance and Stress Testing</w:t>
                             </w:r>
                             <w:r>
                               <w:t xml:space="preserve"> </w:t>
@@ -2532,6 +2768,7 @@
         </mc:AlternateContent>
       </w:r>
     </w:p>
+    <w:p/>
     <w:p>
       <w:r>
         <w:rPr>
@@ -2540,18 +2777,18 @@
         <mc:AlternateContent>
           <mc:Choice Requires="wps">
             <w:drawing>
-              <wp:anchor distT="0" distB="0" distL="114300" distR="114300" simplePos="0" relativeHeight="251675648" behindDoc="0" locked="0" layoutInCell="1" allowOverlap="1" wp14:anchorId="68C2BE09" wp14:editId="3AB39328">
+              <wp:anchor distT="0" distB="0" distL="114300" distR="114300" simplePos="0" relativeHeight="251674624" behindDoc="0" locked="0" layoutInCell="1" allowOverlap="1" wp14:anchorId="6DE30179" wp14:editId="31433C59">
                 <wp:simplePos x="0" y="0"/>
                 <wp:positionH relativeFrom="column">
-                  <wp:posOffset>1647825</wp:posOffset>
+                  <wp:posOffset>1676400</wp:posOffset>
                 </wp:positionH>
                 <wp:positionV relativeFrom="paragraph">
-                  <wp:posOffset>268605</wp:posOffset>
+                  <wp:posOffset>12064</wp:posOffset>
                 </wp:positionV>
-                <wp:extent cx="0" cy="819150"/>
-                <wp:effectExtent l="0" t="0" r="38100" b="19050"/>
+                <wp:extent cx="495300" cy="257175"/>
+                <wp:effectExtent l="0" t="0" r="76200" b="47625"/>
                 <wp:wrapNone/>
-                <wp:docPr id="11" name="Straight Connector 11"/>
+                <wp:docPr id="10" name="Straight Arrow Connector 10"/>
                 <wp:cNvGraphicFramePr/>
                 <a:graphic xmlns:a="http://schemas.openxmlformats.org/drawingml/2006/main">
                   <a:graphicData uri="http://schemas.microsoft.com/office/word/2010/wordprocessingShape">
@@ -2560,72 +2797,7 @@
                       <wps:spPr>
                         <a:xfrm>
                           <a:off x="0" y="0"/>
-                          <a:ext cx="0" cy="819150"/>
-                        </a:xfrm>
-                        <a:prstGeom prst="line">
-                          <a:avLst/>
-                        </a:prstGeom>
-                      </wps:spPr>
-                      <wps:style>
-                        <a:lnRef idx="1">
-                          <a:schemeClr val="accent1"/>
-                        </a:lnRef>
-                        <a:fillRef idx="0">
-                          <a:schemeClr val="accent1"/>
-                        </a:fillRef>
-                        <a:effectRef idx="0">
-                          <a:schemeClr val="accent1"/>
-                        </a:effectRef>
-                        <a:fontRef idx="minor">
-                          <a:schemeClr val="tx1"/>
-                        </a:fontRef>
-                      </wps:style>
-                      <wps:bodyPr/>
-                    </wps:wsp>
-                  </a:graphicData>
-                </a:graphic>
-              </wp:anchor>
-            </w:drawing>
-          </mc:Choice>
-          <mc:Fallback>
-            <w:pict>
-              <v:line w14:anchorId="1169AD90" id="Straight Connector 11" o:spid="_x0000_s1026" style="position:absolute;z-index:251675648;visibility:visible;mso-wrap-style:square;mso-wrap-distance-left:9pt;mso-wrap-distance-top:0;mso-wrap-distance-right:9pt;mso-wrap-distance-bottom:0;mso-position-horizontal:absolute;mso-position-horizontal-relative:text;mso-position-vertical:absolute;mso-position-vertical-relative:text" from="129.75pt,21.15pt" to="129.75pt,85.65pt" o:gfxdata="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" strokecolor="#4472c4 [3204]" strokeweight=".5pt">
-                <v:stroke joinstyle="miter"/>
-              </v:line>
-            </w:pict>
-          </mc:Fallback>
-        </mc:AlternateContent>
-      </w:r>
-    </w:p>
-    <w:p>
-      <w:r>
-        <w:rPr>
-          <w:noProof/>
-        </w:rPr>
-        <mc:AlternateContent>
-          <mc:Choice Requires="wps">
-            <w:drawing>
-              <wp:anchor distT="0" distB="0" distL="114300" distR="114300" simplePos="0" relativeHeight="251674624" behindDoc="0" locked="0" layoutInCell="1" allowOverlap="1" wp14:anchorId="6DE30179" wp14:editId="351EE783">
-                <wp:simplePos x="0" y="0"/>
-                <wp:positionH relativeFrom="column">
-                  <wp:posOffset>1628775</wp:posOffset>
-                </wp:positionH>
-                <wp:positionV relativeFrom="paragraph">
-                  <wp:posOffset>268605</wp:posOffset>
-                </wp:positionV>
-                <wp:extent cx="542925" cy="45719"/>
-                <wp:effectExtent l="0" t="57150" r="28575" b="50165"/>
-                <wp:wrapNone/>
-                <wp:docPr id="10" name="Straight Arrow Connector 10"/>
-                <wp:cNvGraphicFramePr/>
-                <a:graphic xmlns:a="http://schemas.openxmlformats.org/drawingml/2006/main">
-                  <a:graphicData uri="http://schemas.microsoft.com/office/word/2010/wordprocessingShape">
-                    <wps:wsp>
-                      <wps:cNvCnPr/>
-                      <wps:spPr>
-                        <a:xfrm flipV="1">
-                          <a:off x="0" y="0"/>
-                          <a:ext cx="542925" cy="45719"/>
+                          <a:ext cx="495300" cy="257175"/>
                         </a:xfrm>
                         <a:prstGeom prst="straightConnector1">
                           <a:avLst/>
@@ -2663,7 +2835,11 @@
           </mc:Choice>
           <mc:Fallback>
             <w:pict>
-              <v:shape w14:anchorId="03B6D7E2" id="Straight Arrow Connector 10" o:spid="_x0000_s1026" type="#_x0000_t32" style="position:absolute;margin-left:128.25pt;margin-top:21.15pt;width:42.75pt;height:3.6pt;flip:y;z-index:251674624;visibility:visible;mso-wrap-style:square;mso-width-percent:0;mso-height-percent:0;mso-wrap-distance-left:9pt;mso-wrap-distance-top:0;mso-wrap-distance-right:9pt;mso-wrap-distance-bottom:0;mso-position-horizontal:absolute;mso-position-horizontal-relative:text;mso-position-vertical:absolute;mso-position-vertical-relative:text;mso-width-percent:0;mso-height-percent:0;mso-width-relative:margin;mso-height-relative:margin" o:gfxdata="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" strokecolor="#4472c4 [3204]" strokeweight=".5pt">
+              <v:shapetype w14:anchorId="48CDBC28" id="_x0000_t32" coordsize="21600,21600" o:spt="32" o:oned="t" path="m,l21600,21600e" filled="f">
+                <v:path arrowok="t" fillok="f" o:connecttype="none"/>
+                <o:lock v:ext="edit" shapetype="t"/>
+              </v:shapetype>
+              <v:shape id="Straight Arrow Connector 10" o:spid="_x0000_s1026" type="#_x0000_t32" style="position:absolute;margin-left:132pt;margin-top:.95pt;width:39pt;height:20.25pt;z-index:251674624;visibility:visible;mso-wrap-style:square;mso-width-percent:0;mso-height-percent:0;mso-wrap-distance-left:9pt;mso-wrap-distance-top:0;mso-wrap-distance-right:9pt;mso-wrap-distance-bottom:0;mso-position-horizontal:absolute;mso-position-horizontal-relative:text;mso-position-vertical:absolute;mso-position-vertical-relative:text;mso-width-percent:0;mso-height-percent:0;mso-width-relative:margin;mso-height-relative:margin" o:gfxdata="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" strokecolor="#4472c4 [3204]" strokeweight=".5pt">
                 <v:stroke endarrow="block" joinstyle="miter"/>
               </v:shape>
             </w:pict>
@@ -2677,265 +2853,13 @@
         <mc:AlternateContent>
           <mc:Choice Requires="wps">
             <w:drawing>
-              <wp:anchor distT="45720" distB="45720" distL="114300" distR="114300" simplePos="0" relativeHeight="251665408" behindDoc="0" locked="0" layoutInCell="1" allowOverlap="1" wp14:anchorId="1ADFD0A6" wp14:editId="19896AF1">
+              <wp:anchor distT="45720" distB="45720" distL="114300" distR="114300" simplePos="0" relativeHeight="251667456" behindDoc="0" locked="0" layoutInCell="1" allowOverlap="1" wp14:anchorId="12D074CA" wp14:editId="019C4DB5">
                 <wp:simplePos x="0" y="0"/>
                 <wp:positionH relativeFrom="margin">
-                  <wp:posOffset>2190115</wp:posOffset>
+                  <wp:posOffset>2246630</wp:posOffset>
                 </wp:positionH>
                 <wp:positionV relativeFrom="paragraph">
-                  <wp:posOffset>12065</wp:posOffset>
-                </wp:positionV>
-                <wp:extent cx="1266825" cy="457200"/>
-                <wp:effectExtent l="0" t="0" r="28575" b="19050"/>
-                <wp:wrapSquare wrapText="bothSides"/>
-                <wp:docPr id="3" name="Text Box 2"/>
-                <wp:cNvGraphicFramePr>
-                  <a:graphicFrameLocks xmlns:a="http://schemas.openxmlformats.org/drawingml/2006/main"/>
-                </wp:cNvGraphicFramePr>
-                <a:graphic xmlns:a="http://schemas.openxmlformats.org/drawingml/2006/main">
-                  <a:graphicData uri="http://schemas.microsoft.com/office/word/2010/wordprocessingShape">
-                    <wps:wsp>
-                      <wps:cNvSpPr txBox="1">
-                        <a:spLocks noChangeArrowheads="1"/>
-                      </wps:cNvSpPr>
-                      <wps:spPr bwMode="auto">
-                        <a:xfrm>
-                          <a:off x="0" y="0"/>
-                          <a:ext cx="1266825" cy="457200"/>
-                        </a:xfrm>
-                        <a:prstGeom prst="rect">
-                          <a:avLst/>
-                        </a:prstGeom>
-                        <a:solidFill>
-                          <a:srgbClr val="FFFFFF"/>
-                        </a:solidFill>
-                        <a:ln w="9525">
-                          <a:solidFill>
-                            <a:srgbClr val="000000"/>
-                          </a:solidFill>
-                          <a:miter lim="800000"/>
-                          <a:headEnd/>
-                          <a:tailEnd/>
-                        </a:ln>
-                      </wps:spPr>
-                      <wps:txbx>
-                        <w:txbxContent>
-                          <w:p>
-                            <w:r>
-                              <w:t>U</w:t>
-                            </w:r>
-                            <w:r>
-                              <w:t>ser Acceptance</w:t>
-                            </w:r>
-                            <w:r>
-                              <w:t xml:space="preserve"> Testing</w:t>
-                            </w:r>
-                            <w:r>
-                              <w:t xml:space="preserve"> </w:t>
-                            </w:r>
-                          </w:p>
-                          <w:p/>
-                        </w:txbxContent>
-                      </wps:txbx>
-                      <wps:bodyPr rot="0" vert="horz" wrap="square" lIns="91440" tIns="45720" rIns="91440" bIns="45720" anchor="t" anchorCtr="0">
-                        <a:noAutofit/>
-                      </wps:bodyPr>
-                    </wps:wsp>
-                  </a:graphicData>
-                </a:graphic>
-                <wp14:sizeRelH relativeFrom="margin">
-                  <wp14:pctWidth>0</wp14:pctWidth>
-                </wp14:sizeRelH>
-                <wp14:sizeRelV relativeFrom="margin">
-                  <wp14:pctHeight>0</wp14:pctHeight>
-                </wp14:sizeRelV>
-              </wp:anchor>
-            </w:drawing>
-          </mc:Choice>
-          <mc:Fallback>
-            <w:pict>
-              <v:shape w14:anchorId="1ADFD0A6" id="_x0000_s1029" type="#_x0000_t202" style="position:absolute;margin-left:172.45pt;margin-top:.95pt;width:99.75pt;height:36pt;z-index:251665408;visibility:visible;mso-wrap-style:square;mso-width-percent:0;mso-height-percent:0;mso-wrap-distance-left:9pt;mso-wrap-distance-top:3.6pt;mso-wrap-distance-right:9pt;mso-wrap-distance-bottom:3.6pt;mso-position-horizontal:absolute;mso-position-horizontal-relative:margin;mso-position-vertical:absolute;mso-position-vertical-relative:text;mso-width-percent:0;mso-height-percent:0;mso-width-relative:margin;mso-height-relative:margin;v-text-anchor:top" o:gfxdata="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">
-                <v:textbox>
-                  <w:txbxContent>
-                    <w:p>
-                      <w:r>
-                        <w:t>U</w:t>
-                      </w:r>
-                      <w:r>
-                        <w:t>ser Acceptance</w:t>
-                      </w:r>
-                      <w:r>
-                        <w:t xml:space="preserve"> Testing</w:t>
-                      </w:r>
-                      <w:r>
-                        <w:t xml:space="preserve"> </w:t>
-                      </w:r>
-                    </w:p>
-                    <w:p/>
-                  </w:txbxContent>
-                </v:textbox>
-                <w10:wrap type="square" anchorx="margin"/>
-              </v:shape>
-            </w:pict>
-          </mc:Fallback>
-        </mc:AlternateContent>
-      </w:r>
-    </w:p>
-    <w:p>
-      <w:r>
-        <w:rPr>
-          <w:noProof/>
-        </w:rPr>
-        <mc:AlternateContent>
-          <mc:Choice Requires="wps">
-            <w:drawing>
-              <wp:anchor distT="0" distB="0" distL="114300" distR="114300" simplePos="0" relativeHeight="251678720" behindDoc="0" locked="0" layoutInCell="1" allowOverlap="1" wp14:anchorId="35090AA9" wp14:editId="7E76585C">
-                <wp:simplePos x="0" y="0"/>
-                <wp:positionH relativeFrom="column">
-                  <wp:posOffset>3295650</wp:posOffset>
-                </wp:positionH>
-                <wp:positionV relativeFrom="paragraph">
-                  <wp:posOffset>221615</wp:posOffset>
-                </wp:positionV>
-                <wp:extent cx="104775" cy="638175"/>
-                <wp:effectExtent l="0" t="0" r="66675" b="47625"/>
-                <wp:wrapNone/>
-                <wp:docPr id="14" name="Straight Arrow Connector 14"/>
-                <wp:cNvGraphicFramePr/>
-                <a:graphic xmlns:a="http://schemas.openxmlformats.org/drawingml/2006/main">
-                  <a:graphicData uri="http://schemas.microsoft.com/office/word/2010/wordprocessingShape">
-                    <wps:wsp>
-                      <wps:cNvCnPr/>
-                      <wps:spPr>
-                        <a:xfrm>
-                          <a:off x="0" y="0"/>
-                          <a:ext cx="104775" cy="638175"/>
-                        </a:xfrm>
-                        <a:prstGeom prst="straightConnector1">
-                          <a:avLst/>
-                        </a:prstGeom>
-                        <a:ln>
-                          <a:tailEnd type="triangle"/>
-                        </a:ln>
-                      </wps:spPr>
-                      <wps:style>
-                        <a:lnRef idx="1">
-                          <a:schemeClr val="accent1"/>
-                        </a:lnRef>
-                        <a:fillRef idx="0">
-                          <a:schemeClr val="accent1"/>
-                        </a:fillRef>
-                        <a:effectRef idx="0">
-                          <a:schemeClr val="accent1"/>
-                        </a:effectRef>
-                        <a:fontRef idx="minor">
-                          <a:schemeClr val="tx1"/>
-                        </a:fontRef>
-                      </wps:style>
-                      <wps:bodyPr/>
-                    </wps:wsp>
-                  </a:graphicData>
-                </a:graphic>
-              </wp:anchor>
-            </w:drawing>
-          </mc:Choice>
-          <mc:Fallback>
-            <w:pict>
-              <v:shape w14:anchorId="691466F5" id="Straight Arrow Connector 14" o:spid="_x0000_s1026" type="#_x0000_t32" style="position:absolute;margin-left:259.5pt;margin-top:17.45pt;width:8.25pt;height:50.25pt;z-index:251678720;visibility:visible;mso-wrap-style:square;mso-wrap-distance-left:9pt;mso-wrap-distance-top:0;mso-wrap-distance-right:9pt;mso-wrap-distance-bottom:0;mso-position-horizontal:absolute;mso-position-horizontal-relative:text;mso-position-vertical:absolute;mso-position-vertical-relative:text" o:gfxdata="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" strokecolor="#4472c4 [3204]" strokeweight=".5pt">
-                <v:stroke endarrow="block" joinstyle="miter"/>
-              </v:shape>
-            </w:pict>
-          </mc:Fallback>
-        </mc:AlternateContent>
-      </w:r>
-    </w:p>
-    <w:p>
-      <w:r>
-        <w:rPr>
-          <w:noProof/>
-        </w:rPr>
-        <mc:AlternateContent>
-          <mc:Choice Requires="wps">
-            <w:drawing>
-              <wp:anchor distT="0" distB="0" distL="114300" distR="114300" simplePos="0" relativeHeight="251676672" behindDoc="0" locked="0" layoutInCell="1" allowOverlap="1" wp14:anchorId="647A545B" wp14:editId="605D7895">
-                <wp:simplePos x="0" y="0"/>
-                <wp:positionH relativeFrom="column">
-                  <wp:posOffset>1619250</wp:posOffset>
-                </wp:positionH>
-                <wp:positionV relativeFrom="paragraph">
-                  <wp:posOffset>233045</wp:posOffset>
-                </wp:positionV>
-                <wp:extent cx="542925" cy="45719"/>
-                <wp:effectExtent l="0" t="38100" r="47625" b="88265"/>
-                <wp:wrapNone/>
-                <wp:docPr id="12" name="Straight Arrow Connector 12"/>
-                <wp:cNvGraphicFramePr/>
-                <a:graphic xmlns:a="http://schemas.openxmlformats.org/drawingml/2006/main">
-                  <a:graphicData uri="http://schemas.microsoft.com/office/word/2010/wordprocessingShape">
-                    <wps:wsp>
-                      <wps:cNvCnPr/>
-                      <wps:spPr>
-                        <a:xfrm>
-                          <a:off x="0" y="0"/>
-                          <a:ext cx="542925" cy="45719"/>
-                        </a:xfrm>
-                        <a:prstGeom prst="straightConnector1">
-                          <a:avLst/>
-                        </a:prstGeom>
-                        <a:ln>
-                          <a:tailEnd type="triangle"/>
-                        </a:ln>
-                      </wps:spPr>
-                      <wps:style>
-                        <a:lnRef idx="1">
-                          <a:schemeClr val="accent1"/>
-                        </a:lnRef>
-                        <a:fillRef idx="0">
-                          <a:schemeClr val="accent1"/>
-                        </a:fillRef>
-                        <a:effectRef idx="0">
-                          <a:schemeClr val="accent1"/>
-                        </a:effectRef>
-                        <a:fontRef idx="minor">
-                          <a:schemeClr val="tx1"/>
-                        </a:fontRef>
-                      </wps:style>
-                      <wps:bodyPr/>
-                    </wps:wsp>
-                  </a:graphicData>
-                </a:graphic>
-                <wp14:sizeRelH relativeFrom="margin">
-                  <wp14:pctWidth>0</wp14:pctWidth>
-                </wp14:sizeRelH>
-                <wp14:sizeRelV relativeFrom="margin">
-                  <wp14:pctHeight>0</wp14:pctHeight>
-                </wp14:sizeRelV>
-              </wp:anchor>
-            </w:drawing>
-          </mc:Choice>
-          <mc:Fallback>
-            <w:pict>
-              <v:shape w14:anchorId="1095AD72" id="Straight Arrow Connector 12" o:spid="_x0000_s1026" type="#_x0000_t32" style="position:absolute;margin-left:127.5pt;margin-top:18.35pt;width:42.75pt;height:3.6pt;z-index:251676672;visibility:visible;mso-wrap-style:square;mso-width-percent:0;mso-height-percent:0;mso-wrap-distance-left:9pt;mso-wrap-distance-top:0;mso-wrap-distance-right:9pt;mso-wrap-distance-bottom:0;mso-position-horizontal:absolute;mso-position-horizontal-relative:text;mso-position-vertical:absolute;mso-position-vertical-relative:text;mso-width-percent:0;mso-height-percent:0;mso-width-relative:margin;mso-height-relative:margin" o:gfxdata="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" strokecolor="#4472c4 [3204]" strokeweight=".5pt">
-                <v:stroke endarrow="block" joinstyle="miter"/>
-              </v:shape>
-            </w:pict>
-          </mc:Fallback>
-        </mc:AlternateContent>
-      </w:r>
-      <w:r>
-        <w:rPr>
-          <w:noProof/>
-        </w:rPr>
-        <mc:AlternateContent>
-          <mc:Choice Requires="wps">
-            <w:drawing>
-              <wp:anchor distT="45720" distB="45720" distL="114300" distR="114300" simplePos="0" relativeHeight="251667456" behindDoc="0" locked="0" layoutInCell="1" allowOverlap="1" wp14:anchorId="12D074CA" wp14:editId="79A73027">
-                <wp:simplePos x="0" y="0"/>
-                <wp:positionH relativeFrom="margin">
-                  <wp:posOffset>2170430</wp:posOffset>
-                </wp:positionH>
-                <wp:positionV relativeFrom="paragraph">
-                  <wp:posOffset>97790</wp:posOffset>
+                  <wp:posOffset>107315</wp:posOffset>
                 </wp:positionV>
                 <wp:extent cx="962025" cy="276225"/>
                 <wp:effectExtent l="0" t="0" r="28575" b="28575"/>
@@ -2974,10 +2898,7 @@
                         <w:txbxContent>
                           <w:p>
                             <w:r>
-                              <w:t xml:space="preserve">Batch </w:t>
-                            </w:r>
-                            <w:r>
-                              <w:t>Testing</w:t>
+                              <w:t>Batch Testing</w:t>
                             </w:r>
                             <w:r>
                               <w:rPr>
@@ -3056,15 +2977,16 @@
           </mc:Choice>
           <mc:Fallback>
             <w:pict>
-              <v:shape w14:anchorId="12D074CA" id="_x0000_s1030" type="#_x0000_t202" style="position:absolute;margin-left:170.9pt;margin-top:7.7pt;width:75.75pt;height:21.75pt;z-index:251667456;visibility:visible;mso-wrap-style:square;mso-width-percent:0;mso-height-percent:0;mso-wrap-distance-left:9pt;mso-wrap-distance-top:3.6pt;mso-wrap-distance-right:9pt;mso-wrap-distance-bottom:3.6pt;mso-position-horizontal:absolute;mso-position-horizontal-relative:margin;mso-position-vertical:absolute;mso-position-vertical-relative:text;mso-width-percent:0;mso-height-percent:0;mso-width-relative:margin;mso-height-relative:margin;v-text-anchor:top" o:gfxdata="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">
+              <v:shapetype w14:anchorId="12D074CA" id="_x0000_t202" coordsize="21600,21600" o:spt="202" path="m,l,21600r21600,l21600,xe">
+                <v:stroke joinstyle="miter"/>
+                <v:path gradientshapeok="t" o:connecttype="rect"/>
+              </v:shapetype>
+              <v:shape id="_x0000_s1029" type="#_x0000_t202" style="position:absolute;margin-left:176.9pt;margin-top:8.45pt;width:75.75pt;height:21.75pt;z-index:251667456;visibility:visible;mso-wrap-style:square;mso-width-percent:0;mso-height-percent:0;mso-wrap-distance-left:9pt;mso-wrap-distance-top:3.6pt;mso-wrap-distance-right:9pt;mso-wrap-distance-bottom:3.6pt;mso-position-horizontal:absolute;mso-position-horizontal-relative:margin;mso-position-vertical:absolute;mso-position-vertical-relative:text;mso-width-percent:0;mso-height-percent:0;mso-width-relative:margin;mso-height-relative:margin;v-text-anchor:top" o:gfxdata="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">
                 <v:textbox>
                   <w:txbxContent>
                     <w:p>
                       <w:r>
-                        <w:t xml:space="preserve">Batch </w:t>
-                      </w:r>
-                      <w:r>
-                        <w:t>Testing</w:t>
+                        <w:t>Batch Testing</w:t>
                       </w:r>
                       <w:r>
                         <w:rPr>
@@ -3141,18 +3063,18 @@
         <mc:AlternateContent>
           <mc:Choice Requires="wps">
             <w:drawing>
-              <wp:anchor distT="0" distB="0" distL="114300" distR="114300" simplePos="0" relativeHeight="251677696" behindDoc="0" locked="0" layoutInCell="1" allowOverlap="1" wp14:anchorId="2E6E843E" wp14:editId="519B8D2D">
+              <wp:anchor distT="0" distB="0" distL="114300" distR="114300" simplePos="0" relativeHeight="251676672" behindDoc="0" locked="0" layoutInCell="1" allowOverlap="1" wp14:anchorId="647A545B" wp14:editId="7D110731">
                 <wp:simplePos x="0" y="0"/>
                 <wp:positionH relativeFrom="column">
-                  <wp:posOffset>2619375</wp:posOffset>
+                  <wp:posOffset>2333625</wp:posOffset>
                 </wp:positionH>
                 <wp:positionV relativeFrom="paragraph">
-                  <wp:posOffset>135890</wp:posOffset>
+                  <wp:posOffset>145415</wp:posOffset>
                 </wp:positionV>
-                <wp:extent cx="266700" cy="342900"/>
-                <wp:effectExtent l="0" t="0" r="57150" b="57150"/>
+                <wp:extent cx="257175" cy="235585"/>
+                <wp:effectExtent l="0" t="0" r="66675" b="50165"/>
                 <wp:wrapNone/>
-                <wp:docPr id="13" name="Straight Arrow Connector 13"/>
+                <wp:docPr id="12" name="Straight Arrow Connector 12"/>
                 <wp:cNvGraphicFramePr/>
                 <a:graphic xmlns:a="http://schemas.openxmlformats.org/drawingml/2006/main">
                   <a:graphicData uri="http://schemas.microsoft.com/office/word/2010/wordprocessingShape">
@@ -3161,7 +3083,7 @@
                       <wps:spPr>
                         <a:xfrm>
                           <a:off x="0" y="0"/>
-                          <a:ext cx="266700" cy="342900"/>
+                          <a:ext cx="257175" cy="235585"/>
                         </a:xfrm>
                         <a:prstGeom prst="straightConnector1">
                           <a:avLst/>
@@ -3188,20 +3110,24 @@
                     </wps:wsp>
                   </a:graphicData>
                 </a:graphic>
+                <wp14:sizeRelH relativeFrom="margin">
+                  <wp14:pctWidth>0</wp14:pctWidth>
+                </wp14:sizeRelH>
+                <wp14:sizeRelV relativeFrom="margin">
+                  <wp14:pctHeight>0</wp14:pctHeight>
+                </wp14:sizeRelV>
               </wp:anchor>
             </w:drawing>
           </mc:Choice>
           <mc:Fallback>
             <w:pict>
-              <v:shape w14:anchorId="6809048C" id="Straight Arrow Connector 13" o:spid="_x0000_s1026" type="#_x0000_t32" style="position:absolute;margin-left:206.25pt;margin-top:10.7pt;width:21pt;height:27pt;z-index:251677696;visibility:visible;mso-wrap-style:square;mso-wrap-distance-left:9pt;mso-wrap-distance-top:0;mso-wrap-distance-right:9pt;mso-wrap-distance-bottom:0;mso-position-horizontal:absolute;mso-position-horizontal-relative:text;mso-position-vertical:absolute;mso-position-vertical-relative:text" o:gfxdata="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" strokecolor="#4472c4 [3204]" strokeweight=".5pt">
+              <v:shape w14:anchorId="61E5E04E" id="Straight Arrow Connector 12" o:spid="_x0000_s1026" type="#_x0000_t32" style="position:absolute;margin-left:183.75pt;margin-top:11.45pt;width:20.25pt;height:18.55pt;z-index:251676672;visibility:visible;mso-wrap-style:square;mso-width-percent:0;mso-height-percent:0;mso-wrap-distance-left:9pt;mso-wrap-distance-top:0;mso-wrap-distance-right:9pt;mso-wrap-distance-bottom:0;mso-position-horizontal:absolute;mso-position-horizontal-relative:text;mso-position-vertical:absolute;mso-position-vertical-relative:text;mso-width-percent:0;mso-height-percent:0;mso-width-relative:margin;mso-height-relative:margin" o:gfxdata="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" strokecolor="#4472c4 [3204]" strokeweight=".5pt">
                 <v:stroke endarrow="block" joinstyle="miter"/>
               </v:shape>
             </w:pict>
           </mc:Fallback>
         </mc:AlternateContent>
       </w:r>
-    </w:p>
-    <w:p>
       <w:r>
         <w:rPr>
           <w:noProof/>
@@ -3209,13 +3135,13 @@
         <mc:AlternateContent>
           <mc:Choice Requires="wps">
             <w:drawing>
-              <wp:anchor distT="45720" distB="45720" distL="114300" distR="114300" simplePos="0" relativeHeight="251669504" behindDoc="0" locked="0" layoutInCell="1" allowOverlap="1" wp14:anchorId="16FD73BA" wp14:editId="58A28C3F">
+              <wp:anchor distT="45720" distB="45720" distL="114300" distR="114300" simplePos="0" relativeHeight="251669504" behindDoc="0" locked="0" layoutInCell="1" allowOverlap="1" wp14:anchorId="16FD73BA" wp14:editId="411C3904">
                 <wp:simplePos x="0" y="0"/>
                 <wp:positionH relativeFrom="margin">
-                  <wp:posOffset>2924175</wp:posOffset>
+                  <wp:posOffset>2665730</wp:posOffset>
                 </wp:positionH>
                 <wp:positionV relativeFrom="paragraph">
-                  <wp:posOffset>12065</wp:posOffset>
+                  <wp:posOffset>259715</wp:posOffset>
                 </wp:positionV>
                 <wp:extent cx="1438275" cy="466725"/>
                 <wp:effectExtent l="0" t="0" r="28575" b="28575"/>
@@ -3254,10 +3180,7 @@
                         <w:txbxContent>
                           <w:p>
                             <w:r>
-                              <w:t>Automatic Regression</w:t>
-                            </w:r>
-                            <w:r>
-                              <w:t xml:space="preserve"> Testing</w:t>
+                              <w:t>Automatic Regression Testing</w:t>
                             </w:r>
                             <w:r>
                               <w:t xml:space="preserve"> </w:t>
@@ -3283,15 +3206,12 @@
           </mc:Choice>
           <mc:Fallback>
             <w:pict>
-              <v:shape w14:anchorId="16FD73BA" id="_x0000_s1031" type="#_x0000_t202" style="position:absolute;margin-left:230.25pt;margin-top:.95pt;width:113.25pt;height:36.75pt;z-index:251669504;visibility:visible;mso-wrap-style:square;mso-width-percent:0;mso-height-percent:0;mso-wrap-distance-left:9pt;mso-wrap-distance-top:3.6pt;mso-wrap-distance-right:9pt;mso-wrap-distance-bottom:3.6pt;mso-position-horizontal:absolute;mso-position-horizontal-relative:margin;mso-position-vertical:absolute;mso-position-vertical-relative:text;mso-width-percent:0;mso-height-percent:0;mso-width-relative:margin;mso-height-relative:margin;v-text-anchor:top" o:gfxdata="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">
+              <v:shape w14:anchorId="16FD73BA" id="_x0000_s1030" type="#_x0000_t202" style="position:absolute;margin-left:209.9pt;margin-top:20.45pt;width:113.25pt;height:36.75pt;z-index:251669504;visibility:visible;mso-wrap-style:square;mso-width-percent:0;mso-height-percent:0;mso-wrap-distance-left:9pt;mso-wrap-distance-top:3.6pt;mso-wrap-distance-right:9pt;mso-wrap-distance-bottom:3.6pt;mso-position-horizontal:absolute;mso-position-horizontal-relative:margin;mso-position-vertical:absolute;mso-position-vertical-relative:text;mso-width-percent:0;mso-height-percent:0;mso-width-relative:margin;mso-height-relative:margin;v-text-anchor:top" o:gfxdata="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">
                 <v:textbox>
                   <w:txbxContent>
                     <w:p>
                       <w:r>
-                        <w:t>Automatic Regression</w:t>
-                      </w:r>
-                      <w:r>
-                        <w:t xml:space="preserve"> Testing</w:t>
+                        <w:t>Automatic Regression Testing</w:t>
                       </w:r>
                       <w:r>
                         <w:t xml:space="preserve"> </w:t>
@@ -3307,6 +3227,7 @@
         </mc:AlternateContent>
       </w:r>
     </w:p>
+    <w:p/>
     <w:p>
       <w:r>
         <w:rPr>
@@ -3315,7 +3236,181 @@
         <mc:AlternateContent>
           <mc:Choice Requires="wps">
             <w:drawing>
-              <wp:anchor distT="0" distB="0" distL="114300" distR="114300" simplePos="0" relativeHeight="251679744" behindDoc="0" locked="0" layoutInCell="1" allowOverlap="1" wp14:anchorId="0DBB2E68" wp14:editId="6A9F03DF">
+              <wp:anchor distT="0" distB="0" distL="114300" distR="114300" simplePos="0" relativeHeight="251677696" behindDoc="0" locked="0" layoutInCell="1" allowOverlap="1" wp14:anchorId="2E6E843E" wp14:editId="75B2B2BE">
+                <wp:simplePos x="0" y="0"/>
+                <wp:positionH relativeFrom="column">
+                  <wp:posOffset>3076574</wp:posOffset>
+                </wp:positionH>
+                <wp:positionV relativeFrom="paragraph">
+                  <wp:posOffset>212090</wp:posOffset>
+                </wp:positionV>
+                <wp:extent cx="390525" cy="266700"/>
+                <wp:effectExtent l="0" t="0" r="66675" b="57150"/>
+                <wp:wrapNone/>
+                <wp:docPr id="13" name="Straight Arrow Connector 13"/>
+                <wp:cNvGraphicFramePr/>
+                <a:graphic xmlns:a="http://schemas.openxmlformats.org/drawingml/2006/main">
+                  <a:graphicData uri="http://schemas.microsoft.com/office/word/2010/wordprocessingShape">
+                    <wps:wsp>
+                      <wps:cNvCnPr/>
+                      <wps:spPr>
+                        <a:xfrm>
+                          <a:off x="0" y="0"/>
+                          <a:ext cx="390525" cy="266700"/>
+                        </a:xfrm>
+                        <a:prstGeom prst="straightConnector1">
+                          <a:avLst/>
+                        </a:prstGeom>
+                        <a:ln>
+                          <a:tailEnd type="triangle"/>
+                        </a:ln>
+                      </wps:spPr>
+                      <wps:style>
+                        <a:lnRef idx="1">
+                          <a:schemeClr val="accent1"/>
+                        </a:lnRef>
+                        <a:fillRef idx="0">
+                          <a:schemeClr val="accent1"/>
+                        </a:fillRef>
+                        <a:effectRef idx="0">
+                          <a:schemeClr val="accent1"/>
+                        </a:effectRef>
+                        <a:fontRef idx="minor">
+                          <a:schemeClr val="tx1"/>
+                        </a:fontRef>
+                      </wps:style>
+                      <wps:bodyPr/>
+                    </wps:wsp>
+                  </a:graphicData>
+                </a:graphic>
+                <wp14:sizeRelH relativeFrom="margin">
+                  <wp14:pctWidth>0</wp14:pctWidth>
+                </wp14:sizeRelH>
+                <wp14:sizeRelV relativeFrom="margin">
+                  <wp14:pctHeight>0</wp14:pctHeight>
+                </wp14:sizeRelV>
+              </wp:anchor>
+            </w:drawing>
+          </mc:Choice>
+          <mc:Fallback>
+            <w:pict>
+              <v:shape w14:anchorId="01DB1D99" id="Straight Arrow Connector 13" o:spid="_x0000_s1026" type="#_x0000_t32" style="position:absolute;margin-left:242.25pt;margin-top:16.7pt;width:30.75pt;height:21pt;z-index:251677696;visibility:visible;mso-wrap-style:square;mso-width-percent:0;mso-height-percent:0;mso-wrap-distance-left:9pt;mso-wrap-distance-top:0;mso-wrap-distance-right:9pt;mso-wrap-distance-bottom:0;mso-position-horizontal:absolute;mso-position-horizontal-relative:text;mso-position-vertical:absolute;mso-position-vertical-relative:text;mso-width-percent:0;mso-height-percent:0;mso-width-relative:margin;mso-height-relative:margin" o:gfxdata="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" strokecolor="#4472c4 [3204]" strokeweight=".5pt">
+                <v:stroke endarrow="block" joinstyle="miter"/>
+              </v:shape>
+            </w:pict>
+          </mc:Fallback>
+        </mc:AlternateContent>
+      </w:r>
+    </w:p>
+    <w:p>
+      <w:r>
+        <w:rPr>
+          <w:noProof/>
+        </w:rPr>
+        <mc:AlternateContent>
+          <mc:Choice Requires="wps">
+            <w:drawing>
+              <wp:anchor distT="45720" distB="45720" distL="114300" distR="114300" simplePos="0" relativeHeight="251665408" behindDoc="0" locked="0" layoutInCell="1" allowOverlap="1" wp14:anchorId="1ADFD0A6" wp14:editId="0D855387">
+                <wp:simplePos x="0" y="0"/>
+                <wp:positionH relativeFrom="margin">
+                  <wp:posOffset>3571240</wp:posOffset>
+                </wp:positionH>
+                <wp:positionV relativeFrom="paragraph">
+                  <wp:posOffset>12065</wp:posOffset>
+                </wp:positionV>
+                <wp:extent cx="1266825" cy="457200"/>
+                <wp:effectExtent l="0" t="0" r="28575" b="19050"/>
+                <wp:wrapSquare wrapText="bothSides"/>
+                <wp:docPr id="3" name="Text Box 2"/>
+                <wp:cNvGraphicFramePr>
+                  <a:graphicFrameLocks xmlns:a="http://schemas.openxmlformats.org/drawingml/2006/main"/>
+                </wp:cNvGraphicFramePr>
+                <a:graphic xmlns:a="http://schemas.openxmlformats.org/drawingml/2006/main">
+                  <a:graphicData uri="http://schemas.microsoft.com/office/word/2010/wordprocessingShape">
+                    <wps:wsp>
+                      <wps:cNvSpPr txBox="1">
+                        <a:spLocks noChangeArrowheads="1"/>
+                      </wps:cNvSpPr>
+                      <wps:spPr bwMode="auto">
+                        <a:xfrm>
+                          <a:off x="0" y="0"/>
+                          <a:ext cx="1266825" cy="457200"/>
+                        </a:xfrm>
+                        <a:prstGeom prst="rect">
+                          <a:avLst/>
+                        </a:prstGeom>
+                        <a:solidFill>
+                          <a:srgbClr val="FFFFFF"/>
+                        </a:solidFill>
+                        <a:ln w="9525">
+                          <a:solidFill>
+                            <a:srgbClr val="000000"/>
+                          </a:solidFill>
+                          <a:miter lim="800000"/>
+                          <a:headEnd/>
+                          <a:tailEnd/>
+                        </a:ln>
+                      </wps:spPr>
+                      <wps:txbx>
+                        <w:txbxContent>
+                          <w:p>
+                            <w:r>
+                              <w:t>User Acceptance Testing</w:t>
+                            </w:r>
+                            <w:r>
+                              <w:t xml:space="preserve"> </w:t>
+                            </w:r>
+                          </w:p>
+                          <w:p/>
+                        </w:txbxContent>
+                      </wps:txbx>
+                      <wps:bodyPr rot="0" vert="horz" wrap="square" lIns="91440" tIns="45720" rIns="91440" bIns="45720" anchor="t" anchorCtr="0">
+                        <a:noAutofit/>
+                      </wps:bodyPr>
+                    </wps:wsp>
+                  </a:graphicData>
+                </a:graphic>
+                <wp14:sizeRelH relativeFrom="margin">
+                  <wp14:pctWidth>0</wp14:pctWidth>
+                </wp14:sizeRelH>
+                <wp14:sizeRelV relativeFrom="margin">
+                  <wp14:pctHeight>0</wp14:pctHeight>
+                </wp14:sizeRelV>
+              </wp:anchor>
+            </w:drawing>
+          </mc:Choice>
+          <mc:Fallback>
+            <w:pict>
+              <v:shape w14:anchorId="1ADFD0A6" id="_x0000_s1031" type="#_x0000_t202" style="position:absolute;margin-left:281.2pt;margin-top:.95pt;width:99.75pt;height:36pt;z-index:251665408;visibility:visible;mso-wrap-style:square;mso-width-percent:0;mso-height-percent:0;mso-wrap-distance-left:9pt;mso-wrap-distance-top:3.6pt;mso-wrap-distance-right:9pt;mso-wrap-distance-bottom:3.6pt;mso-position-horizontal:absolute;mso-position-horizontal-relative:margin;mso-position-vertical:absolute;mso-position-vertical-relative:text;mso-width-percent:0;mso-height-percent:0;mso-width-relative:margin;mso-height-relative:margin;v-text-anchor:top" o:gfxdata="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">
+                <v:textbox>
+                  <w:txbxContent>
+                    <w:p>
+                      <w:r>
+                        <w:t>User Acceptance Testing</w:t>
+                      </w:r>
+                      <w:r>
+                        <w:t xml:space="preserve"> </w:t>
+                      </w:r>
+                    </w:p>
+                    <w:p/>
+                  </w:txbxContent>
+                </v:textbox>
+                <w10:wrap type="square" anchorx="margin"/>
+              </v:shape>
+            </w:pict>
+          </mc:Fallback>
+        </mc:AlternateContent>
+      </w:r>
+    </w:p>
+    <w:p>
+      <w:r>
+        <w:rPr>
+          <w:noProof/>
+        </w:rPr>
+        <mc:AlternateContent>
+          <mc:Choice Requires="wps">
+            <w:drawing>
+              <wp:anchor distT="0" distB="0" distL="114300" distR="114300" simplePos="0" relativeHeight="251679744" behindDoc="0" locked="0" layoutInCell="1" allowOverlap="1" wp14:anchorId="0DBB2E68" wp14:editId="1505A8A3">
                 <wp:simplePos x="0" y="0"/>
                 <wp:positionH relativeFrom="column">
                   <wp:posOffset>4086225</wp:posOffset>
@@ -3367,7 +3462,7 @@
           </mc:Choice>
           <mc:Fallback>
             <w:pict>
-              <v:shape w14:anchorId="191EA219" id="Straight Arrow Connector 16" o:spid="_x0000_s1026" type="#_x0000_t32" style="position:absolute;margin-left:321.75pt;margin-top:17.45pt;width:33pt;height:14.25pt;z-index:251679744;visibility:visible;mso-wrap-style:square;mso-wrap-distance-left:9pt;mso-wrap-distance-top:0;mso-wrap-distance-right:9pt;mso-wrap-distance-bottom:0;mso-position-horizontal:absolute;mso-position-horizontal-relative:text;mso-position-vertical:absolute;mso-position-vertical-relative:text" o:gfxdata="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" strokecolor="#4472c4 [3204]" strokeweight=".5pt">
+              <v:shape w14:anchorId="0EB0A35A" id="Straight Arrow Connector 16" o:spid="_x0000_s1026" type="#_x0000_t32" style="position:absolute;margin-left:321.75pt;margin-top:17.45pt;width:33pt;height:14.25pt;z-index:251679744;visibility:visible;mso-wrap-style:square;mso-wrap-distance-left:9pt;mso-wrap-distance-top:0;mso-wrap-distance-right:9pt;mso-wrap-distance-bottom:0;mso-position-horizontal:absolute;mso-position-horizontal-relative:text;mso-position-vertical:absolute;mso-position-vertical-relative:text" o:gfxdata="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" strokecolor="#4472c4 [3204]" strokeweight=".5pt">
                 <v:stroke endarrow="block" joinstyle="miter"/>
               </v:shape>
             </w:pict>
@@ -3428,10 +3523,7 @@
                         <w:txbxContent>
                           <w:p>
                             <w:r>
-                              <w:t>Beta</w:t>
-                            </w:r>
-                            <w:r>
-                              <w:t xml:space="preserve"> Testing</w:t>
+                              <w:t>Beta Testing</w:t>
                             </w:r>
                             <w:r>
                               <w:t xml:space="preserve"> </w:t>
@@ -3500,6 +3592,7 @@
           <w:b/>
           <w:bCs/>
         </w:rPr>
+        <w:lastRenderedPageBreak/>
         <w:t>6.0 CONTROL PROCEDURES</w:t>
       </w:r>
     </w:p>
@@ -3620,6 +3713,18 @@
       </w:pPr>
       <w:r>
         <w:t>The game can be paused</w:t>
+      </w:r>
+    </w:p>
+    <w:p>
+      <w:pPr>
+        <w:pStyle w:val="ListParagraph"/>
+        <w:numPr>
+          <w:ilvl w:val="0"/>
+          <w:numId w:val="9"/>
+        </w:numPr>
+      </w:pPr>
+      <w:r>
+        <w:t>The game controls function correctly</w:t>
       </w:r>
     </w:p>
     <w:p/>
@@ -3957,6 +4062,7 @@
               <w:cnfStyle w:val="000000000000" w:firstRow="0" w:lastRow="0" w:firstColumn="0" w:lastColumn="0" w:oddVBand="0" w:evenVBand="0" w:oddHBand="0" w:evenHBand="0" w:firstRowFirstColumn="0" w:firstRowLastColumn="0" w:lastRowFirstColumn="0" w:lastRowLastColumn="0"/>
             </w:pPr>
             <w:r>
+              <w:lastRenderedPageBreak/>
               <w:t>Jenny Hill</w:t>
             </w:r>
           </w:p>
@@ -3984,6 +4090,7 @@
               <w:cnfStyle w:val="000000000000" w:firstRow="0" w:lastRow="0" w:firstColumn="0" w:lastColumn="0" w:oddVBand="0" w:evenVBand="0" w:oddHBand="0" w:evenHBand="0" w:firstRowFirstColumn="0" w:firstRowLastColumn="0" w:lastRowFirstColumn="0" w:lastRowLastColumn="0"/>
             </w:pPr>
             <w:r>
+              <w:lastRenderedPageBreak/>
               <w:t>Will run the tests</w:t>
             </w:r>
           </w:p>
@@ -3997,6 +4104,7 @@
               <w:cnfStyle w:val="000000000000" w:firstRow="0" w:lastRow="0" w:firstColumn="0" w:lastColumn="0" w:oddVBand="0" w:evenVBand="0" w:oddHBand="0" w:evenHBand="0" w:firstRowFirstColumn="0" w:firstRowLastColumn="0" w:lastRowFirstColumn="0" w:lastRowLastColumn="0"/>
             </w:pPr>
             <w:r>
+              <w:lastRenderedPageBreak/>
               <w:t>Will give the developers feedback on the game</w:t>
             </w:r>
           </w:p>
@@ -4034,6 +4142,7 @@
                 <w:b w:val="0"/>
                 <w:bCs w:val="0"/>
               </w:rPr>
+              <w:lastRenderedPageBreak/>
               <w:t>Test System Administrator</w:t>
             </w:r>
           </w:p>
@@ -4079,8 +4188,79 @@
               <w:cnfStyle w:val="000000000000" w:firstRow="0" w:lastRow="0" w:firstColumn="0" w:lastColumn="0" w:oddVBand="0" w:evenVBand="0" w:oddHBand="0" w:evenHBand="0" w:firstRowFirstColumn="0" w:firstRowLastColumn="0" w:lastRowFirstColumn="0" w:lastRowLastColumn="0"/>
             </w:pPr>
             <w:r>
-              <w:lastRenderedPageBreak/>
               <w:t>Makes sure that the environment to run the tests is managed and maintained</w:t>
+            </w:r>
+          </w:p>
+        </w:tc>
+      </w:tr>
+      <w:tr>
+        <w:tc>
+          <w:tcPr>
+            <w:cnfStyle w:val="001000000000" w:firstRow="0" w:lastRow="0" w:firstColumn="1" w:lastColumn="0" w:oddVBand="0" w:evenVBand="0" w:oddHBand="0" w:evenHBand="0" w:firstRowFirstColumn="0" w:firstRowLastColumn="0" w:lastRowFirstColumn="0" w:lastRowLastColumn="0"/>
+            <w:tcW w:w="3005" w:type="dxa"/>
+          </w:tcPr>
+          <w:p>
+            <w:pPr>
+              <w:jc w:val="center"/>
+              <w:rPr>
+                <w:b w:val="0"/>
+                <w:bCs w:val="0"/>
+              </w:rPr>
+            </w:pPr>
+            <w:r>
+              <w:rPr>
+                <w:b w:val="0"/>
+                <w:bCs w:val="0"/>
+              </w:rPr>
+              <w:t>Project Manager</w:t>
+            </w:r>
+          </w:p>
+        </w:tc>
+        <w:tc>
+          <w:tcPr>
+            <w:tcW w:w="1952" w:type="dxa"/>
+          </w:tcPr>
+          <w:p>
+            <w:pPr>
+              <w:jc w:val="center"/>
+              <w:cnfStyle w:val="000000000000" w:firstRow="0" w:lastRow="0" w:firstColumn="0" w:lastColumn="0" w:oddVBand="0" w:evenVBand="0" w:oddHBand="0" w:evenHBand="0" w:firstRowFirstColumn="0" w:firstRowLastColumn="0" w:lastRowFirstColumn="0" w:lastRowLastColumn="0"/>
+            </w:pPr>
+            <w:r>
+              <w:t>Harry Burke</w:t>
+            </w:r>
+          </w:p>
+        </w:tc>
+        <w:tc>
+          <w:tcPr>
+            <w:tcW w:w="4059" w:type="dxa"/>
+          </w:tcPr>
+          <w:p>
+            <w:pPr>
+              <w:pStyle w:val="ListParagraph"/>
+              <w:numPr>
+                <w:ilvl w:val="0"/>
+                <w:numId w:val="5"/>
+              </w:numPr>
+              <w:cnfStyle w:val="000000000000" w:firstRow="0" w:lastRow="0" w:firstColumn="0" w:lastColumn="0" w:oddVBand="0" w:evenVBand="0" w:oddHBand="0" w:evenHBand="0" w:firstRowFirstColumn="0" w:firstRowLastColumn="0" w:lastRowFirstColumn="0" w:lastRowLastColumn="0"/>
+            </w:pPr>
+            <w:r>
+              <w:t>The person who gave the test to this team</w:t>
+            </w:r>
+          </w:p>
+          <w:p>
+            <w:pPr>
+              <w:pStyle w:val="ListParagraph"/>
+              <w:numPr>
+                <w:ilvl w:val="0"/>
+                <w:numId w:val="5"/>
+              </w:numPr>
+              <w:cnfStyle w:val="000000000000" w:firstRow="0" w:lastRow="0" w:firstColumn="0" w:lastColumn="0" w:oddVBand="0" w:evenVBand="0" w:oddHBand="0" w:evenHBand="0" w:firstRowFirstColumn="0" w:firstRowLastColumn="0" w:lastRowFirstColumn="0" w:lastRowLastColumn="0"/>
+            </w:pPr>
+            <w:r>
+              <w:t xml:space="preserve">He will be testing the product towards the end of the </w:t>
+            </w:r>
+            <w:r>
+              <w:t>testing process using the instructions provided by this test team</w:t>
             </w:r>
           </w:p>
         </w:tc>
@@ -6132,7 +6312,7 @@
 </file>
 
 <file path=customXml/itemProps1.xml><?xml version="1.0" encoding="utf-8"?>
-<ds:datastoreItem xmlns:ds="http://schemas.openxmlformats.org/officeDocument/2006/customXml" ds:itemID="{97DEB6A7-5708-41BB-9FB8-69C2D08C1168}">
+<ds:datastoreItem xmlns:ds="http://schemas.openxmlformats.org/officeDocument/2006/customXml" ds:itemID="{D80D6DEB-F23D-4E80-8348-A480D565AEF1}">
   <ds:schemaRefs>
     <ds:schemaRef ds:uri="http://schemas.openxmlformats.org/officeDocument/2006/bibliography"/>
   </ds:schemaRefs>

</xml_diff>

<commit_message>
Added risks/assumptions and schedules
</commit_message>
<xml_diff>
--- a/SoftwareTestingProject.docx
+++ b/SoftwareTestingProject.docx
@@ -60,18 +60,19 @@
     </w:p>
     <w:p/>
     <w:p>
-      <w:pPr>
-        <w:rPr>
-          <w:b/>
-          <w:bCs/>
-        </w:rPr>
-      </w:pPr>
-      <w:r>
-        <w:rPr>
-          <w:b/>
-          <w:bCs/>
-        </w:rPr>
-        <w:t>Prepared by:</w:t>
+      <w:r>
+        <w:rPr>
+          <w:b/>
+          <w:bCs/>
+        </w:rPr>
+        <w:t xml:space="preserve">Prepared </w:t>
+      </w:r>
+      <w:r>
+        <w:rPr>
+          <w:b/>
+          <w:bCs/>
+        </w:rPr>
+        <w:t>by</w:t>
       </w:r>
       <w:r>
         <w:rPr>
@@ -83,6 +84,14 @@
       <w:r>
         <w:t>Steven Joyce</w:t>
       </w:r>
+    </w:p>
+    <w:p>
+      <w:pPr>
+        <w:rPr>
+          <w:b/>
+          <w:bCs/>
+        </w:rPr>
+      </w:pPr>
     </w:p>
     <w:p>
       <w:r>
@@ -125,7 +134,6 @@
     <w:p/>
     <w:p/>
     <w:p/>
-    <w:p/>
     <w:p>
       <w:pPr>
         <w:jc w:val="both"/>
@@ -1317,12 +1325,13 @@
       </w:tblPr>
       <w:tblGrid>
         <w:gridCol w:w="1838"/>
-        <w:gridCol w:w="7178"/>
+        <w:gridCol w:w="2835"/>
       </w:tblGrid>
       <w:tr>
         <w:tc>
           <w:tcPr>
             <w:tcW w:w="1838" w:type="dxa"/>
+            <w:shd w:val="clear" w:color="auto" w:fill="4472C4" w:themeFill="accent1"/>
           </w:tcPr>
           <w:p>
             <w:pPr>
@@ -1346,7 +1355,8 @@
         </w:tc>
         <w:tc>
           <w:tcPr>
-            <w:tcW w:w="7178" w:type="dxa"/>
+            <w:tcW w:w="2835" w:type="dxa"/>
+            <w:shd w:val="clear" w:color="auto" w:fill="4472C4" w:themeFill="accent1"/>
           </w:tcPr>
           <w:p>
             <w:pPr>
@@ -1382,7 +1392,7 @@
         </w:tc>
         <w:tc>
           <w:tcPr>
-            <w:tcW w:w="7178" w:type="dxa"/>
+            <w:tcW w:w="2835" w:type="dxa"/>
           </w:tcPr>
           <w:p>
             <w:r>
@@ -1404,7 +1414,7 @@
         </w:tc>
         <w:tc>
           <w:tcPr>
-            <w:tcW w:w="7178" w:type="dxa"/>
+            <w:tcW w:w="2835" w:type="dxa"/>
           </w:tcPr>
           <w:p>
             <w:r>
@@ -1426,7 +1436,7 @@
         </w:tc>
         <w:tc>
           <w:tcPr>
-            <w:tcW w:w="7178" w:type="dxa"/>
+            <w:tcW w:w="2835" w:type="dxa"/>
           </w:tcPr>
           <w:p>
             <w:r>
@@ -1443,14 +1453,6 @@
           <w:bCs/>
         </w:rPr>
       </w:pPr>
-    </w:p>
-    <w:p>
-      <w:pPr>
-        <w:rPr>
-          <w:b/>
-          <w:bCs/>
-        </w:rPr>
-      </w:pPr>
       <w:r>
         <w:rPr>
           <w:b/>
@@ -1519,9 +1521,6 @@
         <w:t xml:space="preserve"> The tests will be written by Tim Jennings.</w:t>
       </w:r>
     </w:p>
-    <w:p/>
-    <w:p/>
-    <w:p/>
     <w:tbl>
       <w:tblPr>
         <w:tblStyle w:val="TableGrid"/>
@@ -1536,6 +1535,7 @@
         <w:tc>
           <w:tcPr>
             <w:tcW w:w="4508" w:type="dxa"/>
+            <w:shd w:val="clear" w:color="auto" w:fill="4472C4" w:themeFill="accent1"/>
           </w:tcPr>
           <w:p>
             <w:pPr>
@@ -1553,7 +1553,6 @@
                 <w:sz w:val="28"/>
                 <w:szCs w:val="28"/>
               </w:rPr>
-              <w:lastRenderedPageBreak/>
               <w:t xml:space="preserve">Test </w:t>
             </w:r>
           </w:p>
@@ -1561,6 +1560,7 @@
         <w:tc>
           <w:tcPr>
             <w:tcW w:w="3851" w:type="dxa"/>
+            <w:shd w:val="clear" w:color="auto" w:fill="4472C4" w:themeFill="accent1"/>
           </w:tcPr>
           <w:p>
             <w:pPr>
@@ -1672,20 +1672,19 @@
         </w:tc>
       </w:tr>
     </w:tbl>
-    <w:p/>
-    <w:p/>
-    <w:p>
-      <w:pPr>
-        <w:rPr>
-          <w:b/>
-          <w:bCs/>
-        </w:rPr>
-      </w:pPr>
-      <w:r>
-        <w:rPr>
-          <w:b/>
-          <w:bCs/>
-        </w:rPr>
+    <w:p>
+      <w:pPr>
+        <w:rPr>
+          <w:b/>
+          <w:bCs/>
+        </w:rPr>
+      </w:pPr>
+      <w:r>
+        <w:rPr>
+          <w:b/>
+          <w:bCs/>
+        </w:rPr>
+        <w:lastRenderedPageBreak/>
         <w:t>4.3 Performance and Stress Testing</w:t>
       </w:r>
     </w:p>
@@ -1766,6 +1765,7 @@
         <w:tc>
           <w:tcPr>
             <w:tcW w:w="988" w:type="dxa"/>
+            <w:shd w:val="clear" w:color="auto" w:fill="4472C4" w:themeFill="accent1"/>
           </w:tcPr>
           <w:p>
             <w:pPr>
@@ -1788,6 +1788,7 @@
         <w:tc>
           <w:tcPr>
             <w:tcW w:w="5811" w:type="dxa"/>
+            <w:shd w:val="clear" w:color="auto" w:fill="4472C4" w:themeFill="accent1"/>
           </w:tcPr>
           <w:p>
             <w:pPr>
@@ -2068,75 +2069,204 @@
           <w:b/>
           <w:bCs/>
         </w:rPr>
+        <w:t>Methodology:</w:t>
+      </w:r>
+      <w:r>
+        <w:t xml:space="preserve"> The client will test the game fully. The game shown to the client should be a near final version, the only changes left are ones that are found in this round of testing. The client will test all the features of the application. </w:t>
+      </w:r>
+      <w:r>
+        <w:t>The tests will be written by Tim Jennings.</w:t>
+      </w:r>
+    </w:p>
+    <w:p>
+      <w:pPr>
+        <w:rPr>
+          <w:b/>
+          <w:bCs/>
+        </w:rPr>
+      </w:pPr>
+      <w:r>
+        <w:rPr>
+          <w:b/>
+          <w:bCs/>
+        </w:rPr>
+        <w:t>4.5 Batch Testing</w:t>
+      </w:r>
+    </w:p>
+    <w:p>
+      <w:pPr>
+        <w:rPr>
+          <w:b/>
+          <w:bCs/>
+        </w:rPr>
+      </w:pPr>
+      <w:r>
+        <w:rPr>
+          <w:b/>
+          <w:bCs/>
+        </w:rPr>
+        <w:t>Definition:</w:t>
+      </w:r>
+    </w:p>
+    <w:p>
+      <w:pPr>
+        <w:rPr>
+          <w:b/>
+          <w:bCs/>
+        </w:rPr>
+      </w:pPr>
+      <w:r>
+        <w:rPr>
+          <w:b/>
+          <w:bCs/>
+        </w:rPr>
+        <w:t>Participants:</w:t>
+      </w:r>
+      <w:r>
+        <w:t xml:space="preserve"> </w:t>
+      </w:r>
+      <w:r>
+        <w:t>Arron Thompkins</w:t>
+      </w:r>
+    </w:p>
+    <w:p>
+      <w:pPr>
+        <w:rPr>
+          <w:b/>
+          <w:bCs/>
+        </w:rPr>
+      </w:pPr>
+      <w:r>
+        <w:rPr>
+          <w:b/>
+          <w:bCs/>
+        </w:rPr>
+        <w:t>Methodology:</w:t>
+      </w:r>
+      <w:r>
+        <w:rPr>
+          <w:b/>
+          <w:bCs/>
+        </w:rPr>
+        <w:t xml:space="preserve"> </w:t>
+      </w:r>
+      <w:r>
+        <w:t>The tests will be written by Mary Burns.</w:t>
+      </w:r>
+    </w:p>
+    <w:p>
+      <w:pPr>
+        <w:rPr>
+          <w:b/>
+          <w:bCs/>
+        </w:rPr>
+      </w:pPr>
+      <w:r>
+        <w:rPr>
+          <w:b/>
+          <w:bCs/>
+        </w:rPr>
         <w:lastRenderedPageBreak/>
+        <w:t>4.6 Automated Regression Testing</w:t>
+      </w:r>
+    </w:p>
+    <w:p>
+      <w:pPr>
+        <w:rPr>
+          <w:b/>
+          <w:bCs/>
+        </w:rPr>
+      </w:pPr>
+      <w:r>
+        <w:rPr>
+          <w:b/>
+          <w:bCs/>
+        </w:rPr>
+        <w:t>Definition:</w:t>
+      </w:r>
+    </w:p>
+    <w:p>
+      <w:pPr>
+        <w:rPr>
+          <w:b/>
+          <w:bCs/>
+        </w:rPr>
+      </w:pPr>
+      <w:r>
+        <w:rPr>
+          <w:b/>
+          <w:bCs/>
+        </w:rPr>
+        <w:t>Participants:</w:t>
+      </w:r>
+      <w:r>
+        <w:t xml:space="preserve"> </w:t>
+      </w:r>
+      <w:r>
+        <w:t>Mark Wallace</w:t>
+      </w:r>
+    </w:p>
+    <w:p>
+      <w:pPr>
+        <w:rPr>
+          <w:b/>
+          <w:bCs/>
+        </w:rPr>
+      </w:pPr>
+      <w:r>
+        <w:rPr>
+          <w:b/>
+          <w:bCs/>
+        </w:rPr>
         <w:t>Methodology:</w:t>
       </w:r>
       <w:r>
-        <w:t xml:space="preserve"> The client will test the game fully. The game shown to the client should be a near final version, the only changes left are ones that are found in this round of testing. The client will test all the features of the application. </w:t>
+        <w:t xml:space="preserve"> </w:t>
       </w:r>
       <w:r>
         <w:t>The tests will be written by Tim Jennings.</w:t>
       </w:r>
     </w:p>
-    <w:p/>
-    <w:p>
-      <w:pPr>
-        <w:rPr>
-          <w:b/>
-          <w:bCs/>
-        </w:rPr>
-      </w:pPr>
-      <w:r>
-        <w:rPr>
-          <w:b/>
-          <w:bCs/>
-        </w:rPr>
-        <w:t>4.5 Batch Testing</w:t>
-      </w:r>
-    </w:p>
-    <w:p>
-      <w:pPr>
-        <w:rPr>
-          <w:b/>
-          <w:bCs/>
-        </w:rPr>
-      </w:pPr>
-      <w:r>
-        <w:rPr>
-          <w:b/>
-          <w:bCs/>
-        </w:rPr>
-        <w:t>Definition:</w:t>
-      </w:r>
-    </w:p>
-    <w:p>
-      <w:pPr>
-        <w:rPr>
-          <w:b/>
-          <w:bCs/>
-        </w:rPr>
-      </w:pPr>
-      <w:r>
-        <w:rPr>
-          <w:b/>
-          <w:bCs/>
-        </w:rPr>
-        <w:t>Participants:</w:t>
-      </w:r>
-      <w:r>
+    <w:p>
+      <w:pPr>
+        <w:rPr>
+          <w:b/>
+          <w:bCs/>
+        </w:rPr>
+      </w:pPr>
+    </w:p>
+    <w:p>
+      <w:r>
+        <w:rPr>
+          <w:b/>
+          <w:bCs/>
+        </w:rPr>
+        <w:t>4.7 Beta Testing Participants:</w:t>
+      </w:r>
+      <w:r>
+        <w:rPr>
+          <w:b/>
+          <w:bCs/>
+        </w:rPr>
         <w:t xml:space="preserve"> </w:t>
       </w:r>
       <w:r>
-        <w:t>Arron Thompkins</w:t>
-      </w:r>
-    </w:p>
-    <w:p>
-      <w:pPr>
-        <w:rPr>
-          <w:b/>
-          <w:bCs/>
-        </w:rPr>
-      </w:pPr>
+        <w:t xml:space="preserve">A select group of computing software students from across the country, no more than </w:t>
+      </w:r>
+      <w:r>
+        <w:t>40</w:t>
+      </w:r>
+      <w:r>
+        <w:t xml:space="preserve"> per college. </w:t>
+      </w:r>
+      <w:r>
+        <w:t>The number of participants will be 1000</w:t>
+      </w:r>
+      <w:r>
+        <w:t>.</w:t>
+      </w:r>
+    </w:p>
+    <w:p>
       <w:r>
         <w:rPr>
           <w:b/>
@@ -2145,133 +2275,19 @@
         <w:t>Methodology:</w:t>
       </w:r>
       <w:r>
-        <w:rPr>
-          <w:b/>
-          <w:bCs/>
-        </w:rPr>
-        <w:t xml:space="preserve"> </w:t>
-      </w:r>
-      <w:r>
-        <w:t>The tests will be written by Mary Burns.</w:t>
-      </w:r>
-    </w:p>
-    <w:p>
-      <w:pPr>
-        <w:rPr>
-          <w:b/>
-          <w:bCs/>
-        </w:rPr>
-      </w:pPr>
-      <w:r>
-        <w:rPr>
-          <w:b/>
-          <w:bCs/>
-        </w:rPr>
-        <w:t>4.6 Automated Regression Testing</w:t>
-      </w:r>
-    </w:p>
-    <w:p>
-      <w:pPr>
-        <w:rPr>
-          <w:b/>
-          <w:bCs/>
-        </w:rPr>
-      </w:pPr>
-      <w:r>
-        <w:rPr>
-          <w:b/>
-          <w:bCs/>
-        </w:rPr>
-        <w:t>Definition:</w:t>
-      </w:r>
-    </w:p>
-    <w:p>
-      <w:pPr>
-        <w:rPr>
-          <w:b/>
-          <w:bCs/>
-        </w:rPr>
-      </w:pPr>
-      <w:r>
-        <w:rPr>
-          <w:b/>
-          <w:bCs/>
-        </w:rPr>
-        <w:t>Participants:</w:t>
-      </w:r>
-      <w:r>
-        <w:t xml:space="preserve"> </w:t>
-      </w:r>
-      <w:r>
-        <w:t>Mark Wallace</w:t>
-      </w:r>
-    </w:p>
-    <w:p>
-      <w:pPr>
-        <w:rPr>
-          <w:b/>
-          <w:bCs/>
-        </w:rPr>
-      </w:pPr>
-      <w:r>
-        <w:rPr>
-          <w:b/>
-          <w:bCs/>
-        </w:rPr>
-        <w:t>Methodology:</w:t>
-      </w:r>
-      <w:r>
-        <w:t xml:space="preserve"> </w:t>
-      </w:r>
-      <w:r>
-        <w:t>The tests will be written by Tim Jennings.</w:t>
-      </w:r>
-    </w:p>
-    <w:p>
-      <w:r>
-        <w:rPr>
-          <w:b/>
-          <w:bCs/>
-        </w:rPr>
-        <w:t>4.7 Beta Testing Participants:</w:t>
-      </w:r>
-      <w:r>
-        <w:rPr>
-          <w:b/>
-          <w:bCs/>
-        </w:rPr>
-        <w:t xml:space="preserve"> </w:t>
-      </w:r>
-      <w:r>
-        <w:t xml:space="preserve">A select group of computing software students from across the country, no more than </w:t>
-      </w:r>
-      <w:r>
-        <w:t>40</w:t>
-      </w:r>
-      <w:r>
-        <w:t xml:space="preserve"> per college. </w:t>
-      </w:r>
-      <w:r>
-        <w:t>The number of participants will be 1000</w:t>
-      </w:r>
-      <w:r>
-        <w:t>.</w:t>
-      </w:r>
-    </w:p>
-    <w:p>
-      <w:r>
-        <w:rPr>
-          <w:b/>
-          <w:bCs/>
-        </w:rPr>
-        <w:t>Methodology:</w:t>
-      </w:r>
-      <w:r>
         <w:t xml:space="preserve"> The students will get the game via a link to a downloadable game to run of their PC’s or laptops. The beta will last 3 days. At the end of the beta the participants will get an online questionnaire to fill out to give the developers feedback on the game. All participants will get 25% of the game when it launches for participating in the project.</w:t>
       </w:r>
       <w:r>
         <w:t xml:space="preserve"> The tests will be written by Mary Burns.</w:t>
       </w:r>
+    </w:p>
+    <w:p>
+      <w:pPr>
+        <w:rPr>
+          <w:b/>
+          <w:bCs/>
+        </w:rPr>
+      </w:pPr>
     </w:p>
     <w:p>
       <w:pPr>
@@ -2324,7 +2340,62 @@
         </w:rPr>
       </w:pPr>
     </w:p>
-    <w:p/>
+    <w:p>
+      <w:pPr>
+        <w:rPr>
+          <w:b/>
+          <w:bCs/>
+        </w:rPr>
+      </w:pPr>
+    </w:p>
+    <w:p>
+      <w:pPr>
+        <w:rPr>
+          <w:b/>
+          <w:bCs/>
+        </w:rPr>
+      </w:pPr>
+    </w:p>
+    <w:p>
+      <w:pPr>
+        <w:rPr>
+          <w:b/>
+          <w:bCs/>
+        </w:rPr>
+      </w:pPr>
+    </w:p>
+    <w:p>
+      <w:pPr>
+        <w:rPr>
+          <w:b/>
+          <w:bCs/>
+        </w:rPr>
+      </w:pPr>
+    </w:p>
+    <w:p>
+      <w:pPr>
+        <w:rPr>
+          <w:b/>
+          <w:bCs/>
+        </w:rPr>
+      </w:pPr>
+    </w:p>
+    <w:p>
+      <w:pPr>
+        <w:rPr>
+          <w:b/>
+          <w:bCs/>
+        </w:rPr>
+      </w:pPr>
+    </w:p>
+    <w:p>
+      <w:pPr>
+        <w:rPr>
+          <w:b/>
+          <w:bCs/>
+        </w:rPr>
+      </w:pPr>
+    </w:p>
     <w:p>
       <w:pPr>
         <w:rPr>
@@ -2499,21 +2570,13 @@
         </w:drawing>
       </w:r>
     </w:p>
-    <w:p/>
-    <w:p/>
-    <w:p/>
-    <w:p>
-      <w:pPr>
-        <w:rPr>
-          <w:b/>
-          <w:bCs/>
-        </w:rPr>
-      </w:pPr>
-      <w:r>
-        <w:rPr>
-          <w:b/>
-          <w:bCs/>
-        </w:rPr>
+    <w:p>
+      <w:r>
+        <w:rPr>
+          <w:b/>
+          <w:bCs/>
+        </w:rPr>
+        <w:lastRenderedPageBreak/>
         <w:t>7.0 FEATURES TO BE TESTED</w:t>
       </w:r>
     </w:p>
@@ -2641,12 +2704,21 @@
           <w:tcPr>
             <w:cnfStyle w:val="001000000000" w:firstRow="0" w:lastRow="0" w:firstColumn="1" w:lastColumn="0" w:oddVBand="0" w:evenVBand="0" w:oddHBand="0" w:evenHBand="0" w:firstRowFirstColumn="0" w:firstRowLastColumn="0" w:lastRowFirstColumn="0" w:lastRowLastColumn="0"/>
             <w:tcW w:w="3005" w:type="dxa"/>
+            <w:shd w:val="clear" w:color="auto" w:fill="4472C4" w:themeFill="accent1"/>
           </w:tcPr>
           <w:p>
             <w:pPr>
               <w:jc w:val="center"/>
+              <w:rPr>
+                <w:sz w:val="28"/>
+                <w:szCs w:val="28"/>
+              </w:rPr>
             </w:pPr>
             <w:r>
+              <w:rPr>
+                <w:sz w:val="28"/>
+                <w:szCs w:val="28"/>
+              </w:rPr>
               <w:t>Roles</w:t>
             </w:r>
           </w:p>
@@ -2654,13 +2726,22 @@
         <w:tc>
           <w:tcPr>
             <w:tcW w:w="1952" w:type="dxa"/>
+            <w:shd w:val="clear" w:color="auto" w:fill="4472C4" w:themeFill="accent1"/>
           </w:tcPr>
           <w:p>
             <w:pPr>
               <w:jc w:val="center"/>
               <w:cnfStyle w:val="100000000000" w:firstRow="1" w:lastRow="0" w:firstColumn="0" w:lastColumn="0" w:oddVBand="0" w:evenVBand="0" w:oddHBand="0" w:evenHBand="0" w:firstRowFirstColumn="0" w:firstRowLastColumn="0" w:lastRowFirstColumn="0" w:lastRowLastColumn="0"/>
+              <w:rPr>
+                <w:sz w:val="28"/>
+                <w:szCs w:val="28"/>
+              </w:rPr>
             </w:pPr>
             <w:r>
+              <w:rPr>
+                <w:sz w:val="28"/>
+                <w:szCs w:val="28"/>
+              </w:rPr>
               <w:t>Staff Member</w:t>
             </w:r>
           </w:p>
@@ -2668,13 +2749,22 @@
         <w:tc>
           <w:tcPr>
             <w:tcW w:w="4059" w:type="dxa"/>
+            <w:shd w:val="clear" w:color="auto" w:fill="4472C4" w:themeFill="accent1"/>
           </w:tcPr>
           <w:p>
             <w:pPr>
               <w:jc w:val="center"/>
               <w:cnfStyle w:val="100000000000" w:firstRow="1" w:lastRow="0" w:firstColumn="0" w:lastColumn="0" w:oddVBand="0" w:evenVBand="0" w:oddHBand="0" w:evenHBand="0" w:firstRowFirstColumn="0" w:firstRowLastColumn="0" w:lastRowFirstColumn="0" w:lastRowLastColumn="0"/>
+              <w:rPr>
+                <w:sz w:val="28"/>
+                <w:szCs w:val="28"/>
+              </w:rPr>
             </w:pPr>
             <w:r>
+              <w:rPr>
+                <w:sz w:val="28"/>
+                <w:szCs w:val="28"/>
+              </w:rPr>
               <w:t>Responsibilities</w:t>
             </w:r>
           </w:p>
@@ -3073,7 +3163,6 @@
                 <w:b w:val="0"/>
                 <w:bCs w:val="0"/>
               </w:rPr>
-              <w:lastRenderedPageBreak/>
               <w:t>Project Manager</w:t>
             </w:r>
           </w:p>
@@ -3128,6 +3217,212 @@
         </w:tc>
       </w:tr>
     </w:tbl>
+    <w:p>
+      <w:pPr>
+        <w:rPr>
+          <w:b/>
+          <w:bCs/>
+        </w:rPr>
+      </w:pPr>
+      <w:r>
+        <w:rPr>
+          <w:b/>
+          <w:bCs/>
+        </w:rPr>
+        <w:lastRenderedPageBreak/>
+        <w:t>10.0 SCHEDULES</w:t>
+      </w:r>
+    </w:p>
+    <w:p>
+      <w:pPr>
+        <w:pStyle w:val="ListParagraph"/>
+        <w:numPr>
+          <w:ilvl w:val="0"/>
+          <w:numId w:val="11"/>
+        </w:numPr>
+        <w:rPr>
+          <w:b/>
+          <w:bCs/>
+        </w:rPr>
+      </w:pPr>
+      <w:r>
+        <w:rPr>
+          <w:b/>
+          <w:bCs/>
+        </w:rPr>
+        <w:t>Test Plan –</w:t>
+      </w:r>
+      <w:r>
+        <w:t xml:space="preserve"> The final version of the test plan needs to be submitted by May 14</w:t>
+      </w:r>
+      <w:r>
+        <w:rPr>
+          <w:vertAlign w:val="superscript"/>
+        </w:rPr>
+        <w:t>th</w:t>
+      </w:r>
+      <w:r>
+        <w:t>.</w:t>
+      </w:r>
+    </w:p>
+    <w:p>
+      <w:pPr>
+        <w:pStyle w:val="ListParagraph"/>
+        <w:numPr>
+          <w:ilvl w:val="0"/>
+          <w:numId w:val="11"/>
+        </w:numPr>
+        <w:rPr>
+          <w:b/>
+          <w:bCs/>
+        </w:rPr>
+      </w:pPr>
+      <w:r>
+        <w:rPr>
+          <w:b/>
+          <w:bCs/>
+        </w:rPr>
+        <w:t xml:space="preserve">Test Cases </w:t>
+      </w:r>
+      <w:r>
+        <w:rPr>
+          <w:b/>
+          <w:bCs/>
+        </w:rPr>
+        <w:t>Plan –</w:t>
+      </w:r>
+      <w:r>
+        <w:t xml:space="preserve"> The final version of the test </w:t>
+      </w:r>
+      <w:r>
+        <w:t>cases</w:t>
+      </w:r>
+      <w:r>
+        <w:t xml:space="preserve"> needs to be submitted by May 1</w:t>
+      </w:r>
+      <w:r>
+        <w:t>2</w:t>
+      </w:r>
+      <w:r>
+        <w:rPr>
+          <w:vertAlign w:val="superscript"/>
+        </w:rPr>
+        <w:t>th</w:t>
+      </w:r>
+      <w:r>
+        <w:t>.</w:t>
+      </w:r>
+      <w:r>
+        <w:rPr>
+          <w:b/>
+          <w:bCs/>
+        </w:rPr>
+        <w:t xml:space="preserve"> </w:t>
+      </w:r>
+    </w:p>
+    <w:p>
+      <w:pPr>
+        <w:pStyle w:val="ListParagraph"/>
+        <w:numPr>
+          <w:ilvl w:val="0"/>
+          <w:numId w:val="11"/>
+        </w:numPr>
+        <w:rPr>
+          <w:b/>
+          <w:bCs/>
+        </w:rPr>
+      </w:pPr>
+      <w:r>
+        <w:rPr>
+          <w:b/>
+          <w:bCs/>
+        </w:rPr>
+        <w:t>Test Incident Reports</w:t>
+      </w:r>
+      <w:r>
+        <w:rPr>
+          <w:b/>
+          <w:bCs/>
+        </w:rPr>
+        <w:t xml:space="preserve"> </w:t>
+      </w:r>
+      <w:r>
+        <w:rPr>
+          <w:b/>
+          <w:bCs/>
+        </w:rPr>
+        <w:t>Plan –</w:t>
+      </w:r>
+      <w:r>
+        <w:t xml:space="preserve"> The final version of the </w:t>
+      </w:r>
+      <w:r>
+        <w:t xml:space="preserve">incident reports </w:t>
+      </w:r>
+      <w:r>
+        <w:t xml:space="preserve">plan needs to be submitted by May </w:t>
+      </w:r>
+      <w:r>
+        <w:t>9</w:t>
+      </w:r>
+      <w:r>
+        <w:rPr>
+          <w:vertAlign w:val="superscript"/>
+        </w:rPr>
+        <w:t>th</w:t>
+      </w:r>
+      <w:r>
+        <w:t>.</w:t>
+      </w:r>
+    </w:p>
+    <w:p>
+      <w:pPr>
+        <w:pStyle w:val="ListParagraph"/>
+        <w:numPr>
+          <w:ilvl w:val="0"/>
+          <w:numId w:val="11"/>
+        </w:numPr>
+        <w:rPr>
+          <w:b/>
+          <w:bCs/>
+        </w:rPr>
+      </w:pPr>
+      <w:r>
+        <w:rPr>
+          <w:b/>
+          <w:bCs/>
+        </w:rPr>
+        <w:t xml:space="preserve">Test Summary Reports </w:t>
+      </w:r>
+      <w:r>
+        <w:rPr>
+          <w:b/>
+          <w:bCs/>
+        </w:rPr>
+        <w:t>Plan –</w:t>
+      </w:r>
+      <w:r>
+        <w:t xml:space="preserve"> The final version of the </w:t>
+      </w:r>
+      <w:r>
+        <w:t>summary reports</w:t>
+      </w:r>
+      <w:r>
+        <w:t xml:space="preserve"> plan needs to be submitted by May </w:t>
+      </w:r>
+      <w:r>
+        <w:t>10</w:t>
+      </w:r>
+      <w:r>
+        <w:rPr>
+          <w:vertAlign w:val="superscript"/>
+        </w:rPr>
+        <w:t>th</w:t>
+      </w:r>
+      <w:r>
+        <w:t>.</w:t>
+      </w:r>
+    </w:p>
     <w:p/>
     <w:p>
       <w:pPr>
@@ -3141,26 +3436,467 @@
           <w:b/>
           <w:bCs/>
         </w:rPr>
-        <w:t>10.0 SCHEDULES</w:t>
-      </w:r>
-    </w:p>
-    <w:p/>
-    <w:p/>
-    <w:p>
-      <w:pPr>
-        <w:rPr>
-          <w:b/>
-          <w:bCs/>
-        </w:rPr>
-      </w:pPr>
-      <w:r>
-        <w:rPr>
-          <w:b/>
-          <w:bCs/>
-        </w:rPr>
         <w:t>11.0 RISKS/ASSUMPTIONS</w:t>
       </w:r>
     </w:p>
+    <w:p>
+      <w:pPr>
+        <w:rPr>
+          <w:b/>
+          <w:bCs/>
+        </w:rPr>
+      </w:pPr>
+      <w:r>
+        <w:rPr>
+          <w:b/>
+          <w:bCs/>
+        </w:rPr>
+        <w:t>Project Risks</w:t>
+      </w:r>
+    </w:p>
+    <w:tbl>
+      <w:tblPr>
+        <w:tblStyle w:val="TableGrid"/>
+        <w:tblW w:w="9776" w:type="dxa"/>
+        <w:tblLook w:val="04A0" w:firstRow="1" w:lastRow="0" w:firstColumn="1" w:lastColumn="0" w:noHBand="0" w:noVBand="1"/>
+      </w:tblPr>
+      <w:tblGrid>
+        <w:gridCol w:w="2819"/>
+        <w:gridCol w:w="1559"/>
+        <w:gridCol w:w="1022"/>
+        <w:gridCol w:w="4376"/>
+      </w:tblGrid>
+      <w:tr>
+        <w:tc>
+          <w:tcPr>
+            <w:tcW w:w="2819" w:type="dxa"/>
+            <w:shd w:val="clear" w:color="auto" w:fill="4472C4" w:themeFill="accent1"/>
+          </w:tcPr>
+          <w:p>
+            <w:pPr>
+              <w:rPr>
+                <w:b/>
+                <w:bCs/>
+                <w:sz w:val="28"/>
+                <w:szCs w:val="28"/>
+              </w:rPr>
+            </w:pPr>
+            <w:r>
+              <w:rPr>
+                <w:b/>
+                <w:bCs/>
+                <w:sz w:val="28"/>
+                <w:szCs w:val="28"/>
+              </w:rPr>
+              <w:t>Risk</w:t>
+            </w:r>
+          </w:p>
+        </w:tc>
+        <w:tc>
+          <w:tcPr>
+            <w:tcW w:w="1559" w:type="dxa"/>
+            <w:shd w:val="clear" w:color="auto" w:fill="4472C4" w:themeFill="accent1"/>
+          </w:tcPr>
+          <w:p>
+            <w:pPr>
+              <w:rPr>
+                <w:b/>
+                <w:bCs/>
+                <w:sz w:val="28"/>
+                <w:szCs w:val="28"/>
+              </w:rPr>
+            </w:pPr>
+            <w:r>
+              <w:rPr>
+                <w:b/>
+                <w:bCs/>
+                <w:sz w:val="28"/>
+                <w:szCs w:val="28"/>
+              </w:rPr>
+              <w:t>Probability</w:t>
+            </w:r>
+          </w:p>
+        </w:tc>
+        <w:tc>
+          <w:tcPr>
+            <w:tcW w:w="1022" w:type="dxa"/>
+            <w:shd w:val="clear" w:color="auto" w:fill="4472C4" w:themeFill="accent1"/>
+          </w:tcPr>
+          <w:p>
+            <w:pPr>
+              <w:rPr>
+                <w:b/>
+                <w:bCs/>
+                <w:sz w:val="28"/>
+                <w:szCs w:val="28"/>
+              </w:rPr>
+            </w:pPr>
+            <w:r>
+              <w:rPr>
+                <w:b/>
+                <w:bCs/>
+                <w:sz w:val="28"/>
+                <w:szCs w:val="28"/>
+              </w:rPr>
+              <w:t>Impact</w:t>
+            </w:r>
+          </w:p>
+        </w:tc>
+        <w:tc>
+          <w:tcPr>
+            <w:tcW w:w="4376" w:type="dxa"/>
+            <w:shd w:val="clear" w:color="auto" w:fill="4472C4" w:themeFill="accent1"/>
+          </w:tcPr>
+          <w:p>
+            <w:pPr>
+              <w:rPr>
+                <w:b/>
+                <w:bCs/>
+                <w:sz w:val="28"/>
+                <w:szCs w:val="28"/>
+              </w:rPr>
+            </w:pPr>
+            <w:r>
+              <w:rPr>
+                <w:b/>
+                <w:bCs/>
+                <w:sz w:val="28"/>
+                <w:szCs w:val="28"/>
+              </w:rPr>
+              <w:t>Mitigation Plan</w:t>
+            </w:r>
+          </w:p>
+        </w:tc>
+      </w:tr>
+      <w:tr>
+        <w:tc>
+          <w:tcPr>
+            <w:tcW w:w="2819" w:type="dxa"/>
+          </w:tcPr>
+          <w:p>
+            <w:r>
+              <w:t>Change in requirements</w:t>
+            </w:r>
+          </w:p>
+        </w:tc>
+        <w:tc>
+          <w:tcPr>
+            <w:tcW w:w="1559" w:type="dxa"/>
+          </w:tcPr>
+          <w:p>
+            <w:r>
+              <w:t>High</w:t>
+            </w:r>
+          </w:p>
+        </w:tc>
+        <w:tc>
+          <w:tcPr>
+            <w:tcW w:w="1022" w:type="dxa"/>
+          </w:tcPr>
+          <w:p>
+            <w:r>
+              <w:t>High</w:t>
+            </w:r>
+          </w:p>
+        </w:tc>
+        <w:tc>
+          <w:tcPr>
+            <w:tcW w:w="4376" w:type="dxa"/>
+          </w:tcPr>
+          <w:p>
+            <w:pPr>
+              <w:pStyle w:val="ListParagraph"/>
+              <w:numPr>
+                <w:ilvl w:val="0"/>
+                <w:numId w:val="13"/>
+              </w:numPr>
+            </w:pPr>
+            <w:r>
+              <w:t>Weekly meetings with client for the developer team</w:t>
+            </w:r>
+          </w:p>
+          <w:p>
+            <w:pPr>
+              <w:pStyle w:val="ListParagraph"/>
+              <w:numPr>
+                <w:ilvl w:val="0"/>
+                <w:numId w:val="13"/>
+              </w:numPr>
+            </w:pPr>
+            <w:r>
+              <w:t xml:space="preserve">After each stage of development, </w:t>
+            </w:r>
+          </w:p>
+          <w:p>
+            <w:pPr>
+              <w:pStyle w:val="ListParagraph"/>
+            </w:pPr>
+            <w:r>
+              <w:t>the client sees the progress</w:t>
+            </w:r>
+          </w:p>
+        </w:tc>
+      </w:tr>
+      <w:tr>
+        <w:tc>
+          <w:tcPr>
+            <w:tcW w:w="2819" w:type="dxa"/>
+          </w:tcPr>
+          <w:p>
+            <w:r>
+              <w:t>Software</w:t>
+            </w:r>
+            <w:r>
+              <w:t xml:space="preserve"> used to develop </w:t>
+            </w:r>
+            <w:r>
+              <w:t>test</w:t>
+            </w:r>
+            <w:r>
+              <w:t>s during build</w:t>
+            </w:r>
+          </w:p>
+        </w:tc>
+        <w:tc>
+          <w:tcPr>
+            <w:tcW w:w="1559" w:type="dxa"/>
+          </w:tcPr>
+          <w:p>
+            <w:r>
+              <w:t>Low</w:t>
+            </w:r>
+          </w:p>
+        </w:tc>
+        <w:tc>
+          <w:tcPr>
+            <w:tcW w:w="1022" w:type="dxa"/>
+          </w:tcPr>
+          <w:p>
+            <w:r>
+              <w:t>High</w:t>
+            </w:r>
+          </w:p>
+        </w:tc>
+        <w:tc>
+          <w:tcPr>
+            <w:tcW w:w="4376" w:type="dxa"/>
+          </w:tcPr>
+          <w:p>
+            <w:pPr>
+              <w:pStyle w:val="ListParagraph"/>
+              <w:numPr>
+                <w:ilvl w:val="0"/>
+                <w:numId w:val="14"/>
+              </w:numPr>
+            </w:pPr>
+            <w:r>
+              <w:t>Make sure no updates are set for automatic updates</w:t>
+            </w:r>
+          </w:p>
+          <w:p>
+            <w:pPr>
+              <w:pStyle w:val="ListParagraph"/>
+              <w:numPr>
+                <w:ilvl w:val="0"/>
+                <w:numId w:val="14"/>
+              </w:numPr>
+            </w:pPr>
+            <w:r>
+              <w:t xml:space="preserve">The software used </w:t>
+            </w:r>
+            <w:r>
+              <w:t xml:space="preserve">to test is </w:t>
+            </w:r>
+            <w:r>
+              <w:t xml:space="preserve">the latest stable version and the </w:t>
+            </w:r>
+            <w:r>
+              <w:t>testers</w:t>
+            </w:r>
+            <w:r>
+              <w:t xml:space="preserve"> have a good understanding of the software</w:t>
+            </w:r>
+          </w:p>
+        </w:tc>
+      </w:tr>
+      <w:tr>
+        <w:tc>
+          <w:tcPr>
+            <w:tcW w:w="2819" w:type="dxa"/>
+          </w:tcPr>
+          <w:p>
+            <w:r>
+              <w:t>Natural Disaster/Crisis</w:t>
+            </w:r>
+          </w:p>
+        </w:tc>
+        <w:tc>
+          <w:tcPr>
+            <w:tcW w:w="1559" w:type="dxa"/>
+          </w:tcPr>
+          <w:p>
+            <w:r>
+              <w:t>Low</w:t>
+            </w:r>
+          </w:p>
+        </w:tc>
+        <w:tc>
+          <w:tcPr>
+            <w:tcW w:w="1022" w:type="dxa"/>
+          </w:tcPr>
+          <w:p>
+            <w:r>
+              <w:t>High</w:t>
+            </w:r>
+          </w:p>
+        </w:tc>
+        <w:tc>
+          <w:tcPr>
+            <w:tcW w:w="4376" w:type="dxa"/>
+          </w:tcPr>
+          <w:p>
+            <w:pPr>
+              <w:pStyle w:val="ListParagraph"/>
+              <w:numPr>
+                <w:ilvl w:val="0"/>
+                <w:numId w:val="16"/>
+              </w:numPr>
+            </w:pPr>
+            <w:r>
+              <w:t>Set up a Microsoft team</w:t>
+            </w:r>
+          </w:p>
+          <w:p>
+            <w:pPr>
+              <w:pStyle w:val="ListParagraph"/>
+              <w:numPr>
+                <w:ilvl w:val="0"/>
+                <w:numId w:val="16"/>
+              </w:numPr>
+            </w:pPr>
+            <w:r>
+              <w:t>Set up a</w:t>
+            </w:r>
+            <w:r>
+              <w:t>n</w:t>
+            </w:r>
+            <w:r>
+              <w:t xml:space="preserve"> online code repository to continuously update project as a team using software like GitHub</w:t>
+            </w:r>
+          </w:p>
+        </w:tc>
+      </w:tr>
+      <w:tr>
+        <w:tc>
+          <w:tcPr>
+            <w:tcW w:w="2819" w:type="dxa"/>
+          </w:tcPr>
+          <w:p>
+            <w:r>
+              <w:t>Testing delayed due to problems/Issues</w:t>
+            </w:r>
+          </w:p>
+        </w:tc>
+        <w:tc>
+          <w:tcPr>
+            <w:tcW w:w="1559" w:type="dxa"/>
+          </w:tcPr>
+          <w:p>
+            <w:r>
+              <w:t>Low</w:t>
+            </w:r>
+          </w:p>
+        </w:tc>
+        <w:tc>
+          <w:tcPr>
+            <w:tcW w:w="1022" w:type="dxa"/>
+          </w:tcPr>
+          <w:p>
+            <w:r>
+              <w:t>High</w:t>
+            </w:r>
+          </w:p>
+        </w:tc>
+        <w:tc>
+          <w:tcPr>
+            <w:tcW w:w="4376" w:type="dxa"/>
+          </w:tcPr>
+          <w:p>
+            <w:pPr>
+              <w:pStyle w:val="ListParagraph"/>
+              <w:numPr>
+                <w:ilvl w:val="0"/>
+                <w:numId w:val="17"/>
+              </w:numPr>
+            </w:pPr>
+            <w:r>
+              <w:t>Make sure all tests are correct</w:t>
+            </w:r>
+          </w:p>
+          <w:p>
+            <w:pPr>
+              <w:pStyle w:val="ListParagraph"/>
+              <w:numPr>
+                <w:ilvl w:val="0"/>
+                <w:numId w:val="17"/>
+              </w:numPr>
+            </w:pPr>
+            <w:r>
+              <w:t>All tests test the correct components and all features that are important</w:t>
+            </w:r>
+          </w:p>
+        </w:tc>
+      </w:tr>
+      <w:tr>
+        <w:tc>
+          <w:tcPr>
+            <w:tcW w:w="2819" w:type="dxa"/>
+          </w:tcPr>
+          <w:p>
+            <w:r>
+              <w:t>Testing Schedule is tight</w:t>
+            </w:r>
+          </w:p>
+        </w:tc>
+        <w:tc>
+          <w:tcPr>
+            <w:tcW w:w="1559" w:type="dxa"/>
+          </w:tcPr>
+          <w:p>
+            <w:r>
+              <w:t>High</w:t>
+            </w:r>
+          </w:p>
+        </w:tc>
+        <w:tc>
+          <w:tcPr>
+            <w:tcW w:w="1022" w:type="dxa"/>
+          </w:tcPr>
+          <w:p>
+            <w:r>
+              <w:t>High</w:t>
+            </w:r>
+          </w:p>
+        </w:tc>
+        <w:tc>
+          <w:tcPr>
+            <w:tcW w:w="4376" w:type="dxa"/>
+          </w:tcPr>
+          <w:p>
+            <w:pPr>
+              <w:pStyle w:val="ListParagraph"/>
+              <w:numPr>
+                <w:ilvl w:val="0"/>
+                <w:numId w:val="15"/>
+              </w:numPr>
+            </w:pPr>
+            <w:r>
+              <w:t>Testing team</w:t>
+            </w:r>
+          </w:p>
+        </w:tc>
+      </w:tr>
+    </w:tbl>
     <w:p/>
     <w:p/>
     <w:p>
@@ -3192,6 +3928,119 @@
 <file path=word/numbering.xml><?xml version="1.0" encoding="utf-8"?>
 <w:numbering xmlns:wpc="http://schemas.microsoft.com/office/word/2010/wordprocessingCanvas" xmlns:cx="http://schemas.microsoft.com/office/drawing/2014/chartex" xmlns:cx1="http://schemas.microsoft.com/office/drawing/2015/9/8/chartex" xmlns:cx2="http://schemas.microsoft.com/office/drawing/2015/10/21/chartex" xmlns:cx3="http://schemas.microsoft.com/office/drawing/2016/5/9/chartex" xmlns:cx4="http://schemas.microsoft.com/office/drawing/2016/5/10/chartex" xmlns:cx5="http://schemas.microsoft.com/office/drawing/2016/5/11/chartex" xmlns:cx6="http://schemas.microsoft.com/office/drawing/2016/5/12/chartex" xmlns:cx7="http://schemas.microsoft.com/office/drawing/2016/5/13/chartex" xmlns:cx8="http://schemas.microsoft.com/office/drawing/2016/5/14/chartex" xmlns:mc="http://schemas.openxmlformats.org/markup-compatibility/2006" xmlns:aink="http://schemas.microsoft.com/office/drawing/2016/ink" xmlns:am3d="http://schemas.microsoft.com/office/drawing/2017/model3d" xmlns:o="urn:schemas-microsoft-com:office:office" xmlns:r="http://schemas.openxmlformats.org/officeDocument/2006/relationships" xmlns:m="http://schemas.openxmlformats.org/officeDocument/2006/math" xmlns:v="urn:schemas-microsoft-com:vml" xmlns:wp14="http://schemas.microsoft.com/office/word/2010/wordprocessingDrawing" xmlns:wp="http://schemas.openxmlformats.org/drawingml/2006/wordprocessingDrawing" xmlns:w10="urn:schemas-microsoft-com:office:word" xmlns:w="http://schemas.openxmlformats.org/wordprocessingml/2006/main" xmlns:w14="http://schemas.microsoft.com/office/word/2010/wordml" xmlns:w15="http://schemas.microsoft.com/office/word/2012/wordml" xmlns:w16cex="http://schemas.microsoft.com/office/word/2018/wordml/cex" xmlns:w16cid="http://schemas.microsoft.com/office/word/2016/wordml/cid" xmlns:w16="http://schemas.microsoft.com/office/word/2018/wordml" xmlns:w16se="http://schemas.microsoft.com/office/word/2015/wordml/symex" xmlns:wpg="http://schemas.microsoft.com/office/word/2010/wordprocessingGroup" xmlns:wpi="http://schemas.microsoft.com/office/word/2010/wordprocessingInk" xmlns:wne="http://schemas.microsoft.com/office/word/2006/wordml" xmlns:wps="http://schemas.microsoft.com/office/word/2010/wordprocessingShape" mc:Ignorable="w14 w15 w16se w16cid w16 w16cex wp14">
   <w:abstractNum w:abstractNumId="0" w15:restartNumberingAfterBreak="0">
+    <w:nsid w:val="05496EDE"/>
+    <w:multiLevelType w:val="hybridMultilevel"/>
+    <w:tmpl w:val="2DFEEB2A"/>
+    <w:lvl w:ilvl="0" w:tplc="08090005">
+      <w:start w:val="1"/>
+      <w:numFmt w:val="bullet"/>
+      <w:lvlText w:val=""/>
+      <w:lvlJc w:val="left"/>
+      <w:pPr>
+        <w:ind w:left="720" w:hanging="360"/>
+      </w:pPr>
+      <w:rPr>
+        <w:rFonts w:ascii="Wingdings" w:hAnsi="Wingdings" w:hint="default"/>
+      </w:rPr>
+    </w:lvl>
+    <w:lvl w:ilvl="1" w:tplc="08090003" w:tentative="1">
+      <w:start w:val="1"/>
+      <w:numFmt w:val="bullet"/>
+      <w:lvlText w:val="o"/>
+      <w:lvlJc w:val="left"/>
+      <w:pPr>
+        <w:ind w:left="1440" w:hanging="360"/>
+      </w:pPr>
+      <w:rPr>
+        <w:rFonts w:ascii="Courier New" w:hAnsi="Courier New" w:cs="Courier New" w:hint="default"/>
+      </w:rPr>
+    </w:lvl>
+    <w:lvl w:ilvl="2" w:tplc="08090005" w:tentative="1">
+      <w:start w:val="1"/>
+      <w:numFmt w:val="bullet"/>
+      <w:lvlText w:val=""/>
+      <w:lvlJc w:val="left"/>
+      <w:pPr>
+        <w:ind w:left="2160" w:hanging="360"/>
+      </w:pPr>
+      <w:rPr>
+        <w:rFonts w:ascii="Wingdings" w:hAnsi="Wingdings" w:hint="default"/>
+      </w:rPr>
+    </w:lvl>
+    <w:lvl w:ilvl="3" w:tplc="08090001" w:tentative="1">
+      <w:start w:val="1"/>
+      <w:numFmt w:val="bullet"/>
+      <w:lvlText w:val=""/>
+      <w:lvlJc w:val="left"/>
+      <w:pPr>
+        <w:ind w:left="2880" w:hanging="360"/>
+      </w:pPr>
+      <w:rPr>
+        <w:rFonts w:ascii="Symbol" w:hAnsi="Symbol" w:hint="default"/>
+      </w:rPr>
+    </w:lvl>
+    <w:lvl w:ilvl="4" w:tplc="08090003" w:tentative="1">
+      <w:start w:val="1"/>
+      <w:numFmt w:val="bullet"/>
+      <w:lvlText w:val="o"/>
+      <w:lvlJc w:val="left"/>
+      <w:pPr>
+        <w:ind w:left="3600" w:hanging="360"/>
+      </w:pPr>
+      <w:rPr>
+        <w:rFonts w:ascii="Courier New" w:hAnsi="Courier New" w:cs="Courier New" w:hint="default"/>
+      </w:rPr>
+    </w:lvl>
+    <w:lvl w:ilvl="5" w:tplc="08090005" w:tentative="1">
+      <w:start w:val="1"/>
+      <w:numFmt w:val="bullet"/>
+      <w:lvlText w:val=""/>
+      <w:lvlJc w:val="left"/>
+      <w:pPr>
+        <w:ind w:left="4320" w:hanging="360"/>
+      </w:pPr>
+      <w:rPr>
+        <w:rFonts w:ascii="Wingdings" w:hAnsi="Wingdings" w:hint="default"/>
+      </w:rPr>
+    </w:lvl>
+    <w:lvl w:ilvl="6" w:tplc="08090001" w:tentative="1">
+      <w:start w:val="1"/>
+      <w:numFmt w:val="bullet"/>
+      <w:lvlText w:val=""/>
+      <w:lvlJc w:val="left"/>
+      <w:pPr>
+        <w:ind w:left="5040" w:hanging="360"/>
+      </w:pPr>
+      <w:rPr>
+        <w:rFonts w:ascii="Symbol" w:hAnsi="Symbol" w:hint="default"/>
+      </w:rPr>
+    </w:lvl>
+    <w:lvl w:ilvl="7" w:tplc="08090003" w:tentative="1">
+      <w:start w:val="1"/>
+      <w:numFmt w:val="bullet"/>
+      <w:lvlText w:val="o"/>
+      <w:lvlJc w:val="left"/>
+      <w:pPr>
+        <w:ind w:left="5760" w:hanging="360"/>
+      </w:pPr>
+      <w:rPr>
+        <w:rFonts w:ascii="Courier New" w:hAnsi="Courier New" w:cs="Courier New" w:hint="default"/>
+      </w:rPr>
+    </w:lvl>
+    <w:lvl w:ilvl="8" w:tplc="08090005" w:tentative="1">
+      <w:start w:val="1"/>
+      <w:numFmt w:val="bullet"/>
+      <w:lvlText w:val=""/>
+      <w:lvlJc w:val="left"/>
+      <w:pPr>
+        <w:ind w:left="6480" w:hanging="360"/>
+      </w:pPr>
+      <w:rPr>
+        <w:rFonts w:ascii="Wingdings" w:hAnsi="Wingdings" w:hint="default"/>
+      </w:rPr>
+    </w:lvl>
+  </w:abstractNum>
+  <w:abstractNum w:abstractNumId="1" w15:restartNumberingAfterBreak="0">
     <w:nsid w:val="09DF5405"/>
     <w:multiLevelType w:val="hybridMultilevel"/>
     <w:tmpl w:val="0E448404"/>
@@ -3304,7 +4153,7 @@
       </w:rPr>
     </w:lvl>
   </w:abstractNum>
-  <w:abstractNum w:abstractNumId="1" w15:restartNumberingAfterBreak="0">
+  <w:abstractNum w:abstractNumId="2" w15:restartNumberingAfterBreak="0">
     <w:nsid w:val="142E64B5"/>
     <w:multiLevelType w:val="hybridMultilevel"/>
     <w:tmpl w:val="9496C29A"/>
@@ -3417,7 +4266,7 @@
       </w:rPr>
     </w:lvl>
   </w:abstractNum>
-  <w:abstractNum w:abstractNumId="2" w15:restartNumberingAfterBreak="0">
+  <w:abstractNum w:abstractNumId="3" w15:restartNumberingAfterBreak="0">
     <w:nsid w:val="168A681D"/>
     <w:multiLevelType w:val="hybridMultilevel"/>
     <w:tmpl w:val="EB20B62C"/>
@@ -3530,7 +4379,7 @@
       </w:rPr>
     </w:lvl>
   </w:abstractNum>
-  <w:abstractNum w:abstractNumId="3" w15:restartNumberingAfterBreak="0">
+  <w:abstractNum w:abstractNumId="4" w15:restartNumberingAfterBreak="0">
     <w:nsid w:val="20BB51DB"/>
     <w:multiLevelType w:val="hybridMultilevel"/>
     <w:tmpl w:val="F5625412"/>
@@ -3643,7 +4492,7 @@
       </w:rPr>
     </w:lvl>
   </w:abstractNum>
-  <w:abstractNum w:abstractNumId="4" w15:restartNumberingAfterBreak="0">
+  <w:abstractNum w:abstractNumId="5" w15:restartNumberingAfterBreak="0">
     <w:nsid w:val="283A00C2"/>
     <w:multiLevelType w:val="hybridMultilevel"/>
     <w:tmpl w:val="A2CE5C46"/>
@@ -3756,7 +4605,120 @@
       </w:rPr>
     </w:lvl>
   </w:abstractNum>
-  <w:abstractNum w:abstractNumId="5" w15:restartNumberingAfterBreak="0">
+  <w:abstractNum w:abstractNumId="6" w15:restartNumberingAfterBreak="0">
+    <w:nsid w:val="2F7D07B7"/>
+    <w:multiLevelType w:val="hybridMultilevel"/>
+    <w:tmpl w:val="3D545438"/>
+    <w:lvl w:ilvl="0" w:tplc="08090001">
+      <w:start w:val="1"/>
+      <w:numFmt w:val="bullet"/>
+      <w:lvlText w:val=""/>
+      <w:lvlJc w:val="left"/>
+      <w:pPr>
+        <w:ind w:left="720" w:hanging="360"/>
+      </w:pPr>
+      <w:rPr>
+        <w:rFonts w:ascii="Symbol" w:hAnsi="Symbol" w:hint="default"/>
+      </w:rPr>
+    </w:lvl>
+    <w:lvl w:ilvl="1" w:tplc="08090003" w:tentative="1">
+      <w:start w:val="1"/>
+      <w:numFmt w:val="bullet"/>
+      <w:lvlText w:val="o"/>
+      <w:lvlJc w:val="left"/>
+      <w:pPr>
+        <w:ind w:left="1440" w:hanging="360"/>
+      </w:pPr>
+      <w:rPr>
+        <w:rFonts w:ascii="Courier New" w:hAnsi="Courier New" w:cs="Courier New" w:hint="default"/>
+      </w:rPr>
+    </w:lvl>
+    <w:lvl w:ilvl="2" w:tplc="08090005" w:tentative="1">
+      <w:start w:val="1"/>
+      <w:numFmt w:val="bullet"/>
+      <w:lvlText w:val=""/>
+      <w:lvlJc w:val="left"/>
+      <w:pPr>
+        <w:ind w:left="2160" w:hanging="360"/>
+      </w:pPr>
+      <w:rPr>
+        <w:rFonts w:ascii="Wingdings" w:hAnsi="Wingdings" w:hint="default"/>
+      </w:rPr>
+    </w:lvl>
+    <w:lvl w:ilvl="3" w:tplc="08090001" w:tentative="1">
+      <w:start w:val="1"/>
+      <w:numFmt w:val="bullet"/>
+      <w:lvlText w:val=""/>
+      <w:lvlJc w:val="left"/>
+      <w:pPr>
+        <w:ind w:left="2880" w:hanging="360"/>
+      </w:pPr>
+      <w:rPr>
+        <w:rFonts w:ascii="Symbol" w:hAnsi="Symbol" w:hint="default"/>
+      </w:rPr>
+    </w:lvl>
+    <w:lvl w:ilvl="4" w:tplc="08090003" w:tentative="1">
+      <w:start w:val="1"/>
+      <w:numFmt w:val="bullet"/>
+      <w:lvlText w:val="o"/>
+      <w:lvlJc w:val="left"/>
+      <w:pPr>
+        <w:ind w:left="3600" w:hanging="360"/>
+      </w:pPr>
+      <w:rPr>
+        <w:rFonts w:ascii="Courier New" w:hAnsi="Courier New" w:cs="Courier New" w:hint="default"/>
+      </w:rPr>
+    </w:lvl>
+    <w:lvl w:ilvl="5" w:tplc="08090005" w:tentative="1">
+      <w:start w:val="1"/>
+      <w:numFmt w:val="bullet"/>
+      <w:lvlText w:val=""/>
+      <w:lvlJc w:val="left"/>
+      <w:pPr>
+        <w:ind w:left="4320" w:hanging="360"/>
+      </w:pPr>
+      <w:rPr>
+        <w:rFonts w:ascii="Wingdings" w:hAnsi="Wingdings" w:hint="default"/>
+      </w:rPr>
+    </w:lvl>
+    <w:lvl w:ilvl="6" w:tplc="08090001" w:tentative="1">
+      <w:start w:val="1"/>
+      <w:numFmt w:val="bullet"/>
+      <w:lvlText w:val=""/>
+      <w:lvlJc w:val="left"/>
+      <w:pPr>
+        <w:ind w:left="5040" w:hanging="360"/>
+      </w:pPr>
+      <w:rPr>
+        <w:rFonts w:ascii="Symbol" w:hAnsi="Symbol" w:hint="default"/>
+      </w:rPr>
+    </w:lvl>
+    <w:lvl w:ilvl="7" w:tplc="08090003" w:tentative="1">
+      <w:start w:val="1"/>
+      <w:numFmt w:val="bullet"/>
+      <w:lvlText w:val="o"/>
+      <w:lvlJc w:val="left"/>
+      <w:pPr>
+        <w:ind w:left="5760" w:hanging="360"/>
+      </w:pPr>
+      <w:rPr>
+        <w:rFonts w:ascii="Courier New" w:hAnsi="Courier New" w:cs="Courier New" w:hint="default"/>
+      </w:rPr>
+    </w:lvl>
+    <w:lvl w:ilvl="8" w:tplc="08090005" w:tentative="1">
+      <w:start w:val="1"/>
+      <w:numFmt w:val="bullet"/>
+      <w:lvlText w:val=""/>
+      <w:lvlJc w:val="left"/>
+      <w:pPr>
+        <w:ind w:left="6480" w:hanging="360"/>
+      </w:pPr>
+      <w:rPr>
+        <w:rFonts w:ascii="Wingdings" w:hAnsi="Wingdings" w:hint="default"/>
+      </w:rPr>
+    </w:lvl>
+  </w:abstractNum>
+  <w:abstractNum w:abstractNumId="7" w15:restartNumberingAfterBreak="0">
     <w:nsid w:val="31571731"/>
     <w:multiLevelType w:val="hybridMultilevel"/>
     <w:tmpl w:val="B106DFBC"/>
@@ -3869,7 +4831,346 @@
       </w:rPr>
     </w:lvl>
   </w:abstractNum>
-  <w:abstractNum w:abstractNumId="6" w15:restartNumberingAfterBreak="0">
+  <w:abstractNum w:abstractNumId="8" w15:restartNumberingAfterBreak="0">
+    <w:nsid w:val="318034DB"/>
+    <w:multiLevelType w:val="hybridMultilevel"/>
+    <w:tmpl w:val="E2848AEA"/>
+    <w:lvl w:ilvl="0" w:tplc="08090005">
+      <w:start w:val="1"/>
+      <w:numFmt w:val="bullet"/>
+      <w:lvlText w:val=""/>
+      <w:lvlJc w:val="left"/>
+      <w:pPr>
+        <w:ind w:left="720" w:hanging="360"/>
+      </w:pPr>
+      <w:rPr>
+        <w:rFonts w:ascii="Wingdings" w:hAnsi="Wingdings" w:hint="default"/>
+      </w:rPr>
+    </w:lvl>
+    <w:lvl w:ilvl="1" w:tplc="08090003" w:tentative="1">
+      <w:start w:val="1"/>
+      <w:numFmt w:val="bullet"/>
+      <w:lvlText w:val="o"/>
+      <w:lvlJc w:val="left"/>
+      <w:pPr>
+        <w:ind w:left="1440" w:hanging="360"/>
+      </w:pPr>
+      <w:rPr>
+        <w:rFonts w:ascii="Courier New" w:hAnsi="Courier New" w:cs="Courier New" w:hint="default"/>
+      </w:rPr>
+    </w:lvl>
+    <w:lvl w:ilvl="2" w:tplc="08090005" w:tentative="1">
+      <w:start w:val="1"/>
+      <w:numFmt w:val="bullet"/>
+      <w:lvlText w:val=""/>
+      <w:lvlJc w:val="left"/>
+      <w:pPr>
+        <w:ind w:left="2160" w:hanging="360"/>
+      </w:pPr>
+      <w:rPr>
+        <w:rFonts w:ascii="Wingdings" w:hAnsi="Wingdings" w:hint="default"/>
+      </w:rPr>
+    </w:lvl>
+    <w:lvl w:ilvl="3" w:tplc="08090001" w:tentative="1">
+      <w:start w:val="1"/>
+      <w:numFmt w:val="bullet"/>
+      <w:lvlText w:val=""/>
+      <w:lvlJc w:val="left"/>
+      <w:pPr>
+        <w:ind w:left="2880" w:hanging="360"/>
+      </w:pPr>
+      <w:rPr>
+        <w:rFonts w:ascii="Symbol" w:hAnsi="Symbol" w:hint="default"/>
+      </w:rPr>
+    </w:lvl>
+    <w:lvl w:ilvl="4" w:tplc="08090003" w:tentative="1">
+      <w:start w:val="1"/>
+      <w:numFmt w:val="bullet"/>
+      <w:lvlText w:val="o"/>
+      <w:lvlJc w:val="left"/>
+      <w:pPr>
+        <w:ind w:left="3600" w:hanging="360"/>
+      </w:pPr>
+      <w:rPr>
+        <w:rFonts w:ascii="Courier New" w:hAnsi="Courier New" w:cs="Courier New" w:hint="default"/>
+      </w:rPr>
+    </w:lvl>
+    <w:lvl w:ilvl="5" w:tplc="08090005" w:tentative="1">
+      <w:start w:val="1"/>
+      <w:numFmt w:val="bullet"/>
+      <w:lvlText w:val=""/>
+      <w:lvlJc w:val="left"/>
+      <w:pPr>
+        <w:ind w:left="4320" w:hanging="360"/>
+      </w:pPr>
+      <w:rPr>
+        <w:rFonts w:ascii="Wingdings" w:hAnsi="Wingdings" w:hint="default"/>
+      </w:rPr>
+    </w:lvl>
+    <w:lvl w:ilvl="6" w:tplc="08090001" w:tentative="1">
+      <w:start w:val="1"/>
+      <w:numFmt w:val="bullet"/>
+      <w:lvlText w:val=""/>
+      <w:lvlJc w:val="left"/>
+      <w:pPr>
+        <w:ind w:left="5040" w:hanging="360"/>
+      </w:pPr>
+      <w:rPr>
+        <w:rFonts w:ascii="Symbol" w:hAnsi="Symbol" w:hint="default"/>
+      </w:rPr>
+    </w:lvl>
+    <w:lvl w:ilvl="7" w:tplc="08090003" w:tentative="1">
+      <w:start w:val="1"/>
+      <w:numFmt w:val="bullet"/>
+      <w:lvlText w:val="o"/>
+      <w:lvlJc w:val="left"/>
+      <w:pPr>
+        <w:ind w:left="5760" w:hanging="360"/>
+      </w:pPr>
+      <w:rPr>
+        <w:rFonts w:ascii="Courier New" w:hAnsi="Courier New" w:cs="Courier New" w:hint="default"/>
+      </w:rPr>
+    </w:lvl>
+    <w:lvl w:ilvl="8" w:tplc="08090005" w:tentative="1">
+      <w:start w:val="1"/>
+      <w:numFmt w:val="bullet"/>
+      <w:lvlText w:val=""/>
+      <w:lvlJc w:val="left"/>
+      <w:pPr>
+        <w:ind w:left="6480" w:hanging="360"/>
+      </w:pPr>
+      <w:rPr>
+        <w:rFonts w:ascii="Wingdings" w:hAnsi="Wingdings" w:hint="default"/>
+      </w:rPr>
+    </w:lvl>
+  </w:abstractNum>
+  <w:abstractNum w:abstractNumId="9" w15:restartNumberingAfterBreak="0">
+    <w:nsid w:val="37C258BA"/>
+    <w:multiLevelType w:val="hybridMultilevel"/>
+    <w:tmpl w:val="51CA4798"/>
+    <w:lvl w:ilvl="0" w:tplc="08090005">
+      <w:start w:val="1"/>
+      <w:numFmt w:val="bullet"/>
+      <w:lvlText w:val=""/>
+      <w:lvlJc w:val="left"/>
+      <w:pPr>
+        <w:ind w:left="720" w:hanging="360"/>
+      </w:pPr>
+      <w:rPr>
+        <w:rFonts w:ascii="Wingdings" w:hAnsi="Wingdings" w:hint="default"/>
+      </w:rPr>
+    </w:lvl>
+    <w:lvl w:ilvl="1" w:tplc="08090003" w:tentative="1">
+      <w:start w:val="1"/>
+      <w:numFmt w:val="bullet"/>
+      <w:lvlText w:val="o"/>
+      <w:lvlJc w:val="left"/>
+      <w:pPr>
+        <w:ind w:left="1440" w:hanging="360"/>
+      </w:pPr>
+      <w:rPr>
+        <w:rFonts w:ascii="Courier New" w:hAnsi="Courier New" w:cs="Courier New" w:hint="default"/>
+      </w:rPr>
+    </w:lvl>
+    <w:lvl w:ilvl="2" w:tplc="08090005" w:tentative="1">
+      <w:start w:val="1"/>
+      <w:numFmt w:val="bullet"/>
+      <w:lvlText w:val=""/>
+      <w:lvlJc w:val="left"/>
+      <w:pPr>
+        <w:ind w:left="2160" w:hanging="360"/>
+      </w:pPr>
+      <w:rPr>
+        <w:rFonts w:ascii="Wingdings" w:hAnsi="Wingdings" w:hint="default"/>
+      </w:rPr>
+    </w:lvl>
+    <w:lvl w:ilvl="3" w:tplc="08090001" w:tentative="1">
+      <w:start w:val="1"/>
+      <w:numFmt w:val="bullet"/>
+      <w:lvlText w:val=""/>
+      <w:lvlJc w:val="left"/>
+      <w:pPr>
+        <w:ind w:left="2880" w:hanging="360"/>
+      </w:pPr>
+      <w:rPr>
+        <w:rFonts w:ascii="Symbol" w:hAnsi="Symbol" w:hint="default"/>
+      </w:rPr>
+    </w:lvl>
+    <w:lvl w:ilvl="4" w:tplc="08090003" w:tentative="1">
+      <w:start w:val="1"/>
+      <w:numFmt w:val="bullet"/>
+      <w:lvlText w:val="o"/>
+      <w:lvlJc w:val="left"/>
+      <w:pPr>
+        <w:ind w:left="3600" w:hanging="360"/>
+      </w:pPr>
+      <w:rPr>
+        <w:rFonts w:ascii="Courier New" w:hAnsi="Courier New" w:cs="Courier New" w:hint="default"/>
+      </w:rPr>
+    </w:lvl>
+    <w:lvl w:ilvl="5" w:tplc="08090005" w:tentative="1">
+      <w:start w:val="1"/>
+      <w:numFmt w:val="bullet"/>
+      <w:lvlText w:val=""/>
+      <w:lvlJc w:val="left"/>
+      <w:pPr>
+        <w:ind w:left="4320" w:hanging="360"/>
+      </w:pPr>
+      <w:rPr>
+        <w:rFonts w:ascii="Wingdings" w:hAnsi="Wingdings" w:hint="default"/>
+      </w:rPr>
+    </w:lvl>
+    <w:lvl w:ilvl="6" w:tplc="08090001" w:tentative="1">
+      <w:start w:val="1"/>
+      <w:numFmt w:val="bullet"/>
+      <w:lvlText w:val=""/>
+      <w:lvlJc w:val="left"/>
+      <w:pPr>
+        <w:ind w:left="5040" w:hanging="360"/>
+      </w:pPr>
+      <w:rPr>
+        <w:rFonts w:ascii="Symbol" w:hAnsi="Symbol" w:hint="default"/>
+      </w:rPr>
+    </w:lvl>
+    <w:lvl w:ilvl="7" w:tplc="08090003" w:tentative="1">
+      <w:start w:val="1"/>
+      <w:numFmt w:val="bullet"/>
+      <w:lvlText w:val="o"/>
+      <w:lvlJc w:val="left"/>
+      <w:pPr>
+        <w:ind w:left="5760" w:hanging="360"/>
+      </w:pPr>
+      <w:rPr>
+        <w:rFonts w:ascii="Courier New" w:hAnsi="Courier New" w:cs="Courier New" w:hint="default"/>
+      </w:rPr>
+    </w:lvl>
+    <w:lvl w:ilvl="8" w:tplc="08090005" w:tentative="1">
+      <w:start w:val="1"/>
+      <w:numFmt w:val="bullet"/>
+      <w:lvlText w:val=""/>
+      <w:lvlJc w:val="left"/>
+      <w:pPr>
+        <w:ind w:left="6480" w:hanging="360"/>
+      </w:pPr>
+      <w:rPr>
+        <w:rFonts w:ascii="Wingdings" w:hAnsi="Wingdings" w:hint="default"/>
+      </w:rPr>
+    </w:lvl>
+  </w:abstractNum>
+  <w:abstractNum w:abstractNumId="10" w15:restartNumberingAfterBreak="0">
+    <w:nsid w:val="3BE33D6E"/>
+    <w:multiLevelType w:val="hybridMultilevel"/>
+    <w:tmpl w:val="E38E784C"/>
+    <w:lvl w:ilvl="0" w:tplc="08090005">
+      <w:start w:val="1"/>
+      <w:numFmt w:val="bullet"/>
+      <w:lvlText w:val=""/>
+      <w:lvlJc w:val="left"/>
+      <w:pPr>
+        <w:ind w:left="720" w:hanging="360"/>
+      </w:pPr>
+      <w:rPr>
+        <w:rFonts w:ascii="Wingdings" w:hAnsi="Wingdings" w:hint="default"/>
+      </w:rPr>
+    </w:lvl>
+    <w:lvl w:ilvl="1" w:tplc="08090003" w:tentative="1">
+      <w:start w:val="1"/>
+      <w:numFmt w:val="bullet"/>
+      <w:lvlText w:val="o"/>
+      <w:lvlJc w:val="left"/>
+      <w:pPr>
+        <w:ind w:left="1440" w:hanging="360"/>
+      </w:pPr>
+      <w:rPr>
+        <w:rFonts w:ascii="Courier New" w:hAnsi="Courier New" w:cs="Courier New" w:hint="default"/>
+      </w:rPr>
+    </w:lvl>
+    <w:lvl w:ilvl="2" w:tplc="08090005" w:tentative="1">
+      <w:start w:val="1"/>
+      <w:numFmt w:val="bullet"/>
+      <w:lvlText w:val=""/>
+      <w:lvlJc w:val="left"/>
+      <w:pPr>
+        <w:ind w:left="2160" w:hanging="360"/>
+      </w:pPr>
+      <w:rPr>
+        <w:rFonts w:ascii="Wingdings" w:hAnsi="Wingdings" w:hint="default"/>
+      </w:rPr>
+    </w:lvl>
+    <w:lvl w:ilvl="3" w:tplc="08090001" w:tentative="1">
+      <w:start w:val="1"/>
+      <w:numFmt w:val="bullet"/>
+      <w:lvlText w:val=""/>
+      <w:lvlJc w:val="left"/>
+      <w:pPr>
+        <w:ind w:left="2880" w:hanging="360"/>
+      </w:pPr>
+      <w:rPr>
+        <w:rFonts w:ascii="Symbol" w:hAnsi="Symbol" w:hint="default"/>
+      </w:rPr>
+    </w:lvl>
+    <w:lvl w:ilvl="4" w:tplc="08090003" w:tentative="1">
+      <w:start w:val="1"/>
+      <w:numFmt w:val="bullet"/>
+      <w:lvlText w:val="o"/>
+      <w:lvlJc w:val="left"/>
+      <w:pPr>
+        <w:ind w:left="3600" w:hanging="360"/>
+      </w:pPr>
+      <w:rPr>
+        <w:rFonts w:ascii="Courier New" w:hAnsi="Courier New" w:cs="Courier New" w:hint="default"/>
+      </w:rPr>
+    </w:lvl>
+    <w:lvl w:ilvl="5" w:tplc="08090005" w:tentative="1">
+      <w:start w:val="1"/>
+      <w:numFmt w:val="bullet"/>
+      <w:lvlText w:val=""/>
+      <w:lvlJc w:val="left"/>
+      <w:pPr>
+        <w:ind w:left="4320" w:hanging="360"/>
+      </w:pPr>
+      <w:rPr>
+        <w:rFonts w:ascii="Wingdings" w:hAnsi="Wingdings" w:hint="default"/>
+      </w:rPr>
+    </w:lvl>
+    <w:lvl w:ilvl="6" w:tplc="08090001" w:tentative="1">
+      <w:start w:val="1"/>
+      <w:numFmt w:val="bullet"/>
+      <w:lvlText w:val=""/>
+      <w:lvlJc w:val="left"/>
+      <w:pPr>
+        <w:ind w:left="5040" w:hanging="360"/>
+      </w:pPr>
+      <w:rPr>
+        <w:rFonts w:ascii="Symbol" w:hAnsi="Symbol" w:hint="default"/>
+      </w:rPr>
+    </w:lvl>
+    <w:lvl w:ilvl="7" w:tplc="08090003" w:tentative="1">
+      <w:start w:val="1"/>
+      <w:numFmt w:val="bullet"/>
+      <w:lvlText w:val="o"/>
+      <w:lvlJc w:val="left"/>
+      <w:pPr>
+        <w:ind w:left="5760" w:hanging="360"/>
+      </w:pPr>
+      <w:rPr>
+        <w:rFonts w:ascii="Courier New" w:hAnsi="Courier New" w:cs="Courier New" w:hint="default"/>
+      </w:rPr>
+    </w:lvl>
+    <w:lvl w:ilvl="8" w:tplc="08090005" w:tentative="1">
+      <w:start w:val="1"/>
+      <w:numFmt w:val="bullet"/>
+      <w:lvlText w:val=""/>
+      <w:lvlJc w:val="left"/>
+      <w:pPr>
+        <w:ind w:left="6480" w:hanging="360"/>
+      </w:pPr>
+      <w:rPr>
+        <w:rFonts w:ascii="Wingdings" w:hAnsi="Wingdings" w:hint="default"/>
+      </w:rPr>
+    </w:lvl>
+  </w:abstractNum>
+  <w:abstractNum w:abstractNumId="11" w15:restartNumberingAfterBreak="0">
     <w:nsid w:val="3D4E0E8A"/>
     <w:multiLevelType w:val="hybridMultilevel"/>
     <w:tmpl w:val="DB38A9F2"/>
@@ -3982,7 +5283,156 @@
       </w:rPr>
     </w:lvl>
   </w:abstractNum>
-  <w:abstractNum w:abstractNumId="7" w15:restartNumberingAfterBreak="0">
+  <w:abstractNum w:abstractNumId="12" w15:restartNumberingAfterBreak="0">
+    <w:nsid w:val="4B444694"/>
+    <w:multiLevelType w:val="multilevel"/>
+    <w:tmpl w:val="DE1208A2"/>
+    <w:lvl w:ilvl="0">
+      <w:start w:val="1"/>
+      <w:numFmt w:val="bullet"/>
+      <w:lvlText w:val=""/>
+      <w:lvlJc w:val="left"/>
+      <w:pPr>
+        <w:tabs>
+          <w:tab w:val="num" w:pos="720"/>
+        </w:tabs>
+        <w:ind w:left="720" w:hanging="360"/>
+      </w:pPr>
+      <w:rPr>
+        <w:rFonts w:ascii="Symbol" w:hAnsi="Symbol" w:hint="default"/>
+        <w:sz w:val="20"/>
+      </w:rPr>
+    </w:lvl>
+    <w:lvl w:ilvl="1" w:tentative="1">
+      <w:start w:val="1"/>
+      <w:numFmt w:val="bullet"/>
+      <w:lvlText w:val=""/>
+      <w:lvlJc w:val="left"/>
+      <w:pPr>
+        <w:tabs>
+          <w:tab w:val="num" w:pos="1440"/>
+        </w:tabs>
+        <w:ind w:left="1440" w:hanging="360"/>
+      </w:pPr>
+      <w:rPr>
+        <w:rFonts w:ascii="Symbol" w:hAnsi="Symbol" w:hint="default"/>
+        <w:sz w:val="20"/>
+      </w:rPr>
+    </w:lvl>
+    <w:lvl w:ilvl="2" w:tentative="1">
+      <w:start w:val="1"/>
+      <w:numFmt w:val="bullet"/>
+      <w:lvlText w:val=""/>
+      <w:lvlJc w:val="left"/>
+      <w:pPr>
+        <w:tabs>
+          <w:tab w:val="num" w:pos="2160"/>
+        </w:tabs>
+        <w:ind w:left="2160" w:hanging="360"/>
+      </w:pPr>
+      <w:rPr>
+        <w:rFonts w:ascii="Symbol" w:hAnsi="Symbol" w:hint="default"/>
+        <w:sz w:val="20"/>
+      </w:rPr>
+    </w:lvl>
+    <w:lvl w:ilvl="3" w:tentative="1">
+      <w:start w:val="1"/>
+      <w:numFmt w:val="bullet"/>
+      <w:lvlText w:val=""/>
+      <w:lvlJc w:val="left"/>
+      <w:pPr>
+        <w:tabs>
+          <w:tab w:val="num" w:pos="2880"/>
+        </w:tabs>
+        <w:ind w:left="2880" w:hanging="360"/>
+      </w:pPr>
+      <w:rPr>
+        <w:rFonts w:ascii="Symbol" w:hAnsi="Symbol" w:hint="default"/>
+        <w:sz w:val="20"/>
+      </w:rPr>
+    </w:lvl>
+    <w:lvl w:ilvl="4" w:tentative="1">
+      <w:start w:val="1"/>
+      <w:numFmt w:val="bullet"/>
+      <w:lvlText w:val=""/>
+      <w:lvlJc w:val="left"/>
+      <w:pPr>
+        <w:tabs>
+          <w:tab w:val="num" w:pos="3600"/>
+        </w:tabs>
+        <w:ind w:left="3600" w:hanging="360"/>
+      </w:pPr>
+      <w:rPr>
+        <w:rFonts w:ascii="Symbol" w:hAnsi="Symbol" w:hint="default"/>
+        <w:sz w:val="20"/>
+      </w:rPr>
+    </w:lvl>
+    <w:lvl w:ilvl="5" w:tentative="1">
+      <w:start w:val="1"/>
+      <w:numFmt w:val="bullet"/>
+      <w:lvlText w:val=""/>
+      <w:lvlJc w:val="left"/>
+      <w:pPr>
+        <w:tabs>
+          <w:tab w:val="num" w:pos="4320"/>
+        </w:tabs>
+        <w:ind w:left="4320" w:hanging="360"/>
+      </w:pPr>
+      <w:rPr>
+        <w:rFonts w:ascii="Symbol" w:hAnsi="Symbol" w:hint="default"/>
+        <w:sz w:val="20"/>
+      </w:rPr>
+    </w:lvl>
+    <w:lvl w:ilvl="6" w:tentative="1">
+      <w:start w:val="1"/>
+      <w:numFmt w:val="bullet"/>
+      <w:lvlText w:val=""/>
+      <w:lvlJc w:val="left"/>
+      <w:pPr>
+        <w:tabs>
+          <w:tab w:val="num" w:pos="5040"/>
+        </w:tabs>
+        <w:ind w:left="5040" w:hanging="360"/>
+      </w:pPr>
+      <w:rPr>
+        <w:rFonts w:ascii="Symbol" w:hAnsi="Symbol" w:hint="default"/>
+        <w:sz w:val="20"/>
+      </w:rPr>
+    </w:lvl>
+    <w:lvl w:ilvl="7" w:tentative="1">
+      <w:start w:val="1"/>
+      <w:numFmt w:val="bullet"/>
+      <w:lvlText w:val=""/>
+      <w:lvlJc w:val="left"/>
+      <w:pPr>
+        <w:tabs>
+          <w:tab w:val="num" w:pos="5760"/>
+        </w:tabs>
+        <w:ind w:left="5760" w:hanging="360"/>
+      </w:pPr>
+      <w:rPr>
+        <w:rFonts w:ascii="Symbol" w:hAnsi="Symbol" w:hint="default"/>
+        <w:sz w:val="20"/>
+      </w:rPr>
+    </w:lvl>
+    <w:lvl w:ilvl="8" w:tentative="1">
+      <w:start w:val="1"/>
+      <w:numFmt w:val="bullet"/>
+      <w:lvlText w:val=""/>
+      <w:lvlJc w:val="left"/>
+      <w:pPr>
+        <w:tabs>
+          <w:tab w:val="num" w:pos="6480"/>
+        </w:tabs>
+        <w:ind w:left="6480" w:hanging="360"/>
+      </w:pPr>
+      <w:rPr>
+        <w:rFonts w:ascii="Symbol" w:hAnsi="Symbol" w:hint="default"/>
+        <w:sz w:val="20"/>
+      </w:rPr>
+    </w:lvl>
+  </w:abstractNum>
+  <w:abstractNum w:abstractNumId="13" w15:restartNumberingAfterBreak="0">
     <w:nsid w:val="64F715A4"/>
     <w:multiLevelType w:val="hybridMultilevel"/>
     <w:tmpl w:val="BFC0A008"/>
@@ -4095,7 +5545,120 @@
       </w:rPr>
     </w:lvl>
   </w:abstractNum>
-  <w:abstractNum w:abstractNumId="8" w15:restartNumberingAfterBreak="0">
+  <w:abstractNum w:abstractNumId="14" w15:restartNumberingAfterBreak="0">
+    <w:nsid w:val="71EE00E9"/>
+    <w:multiLevelType w:val="hybridMultilevel"/>
+    <w:tmpl w:val="294A83EC"/>
+    <w:lvl w:ilvl="0" w:tplc="08090001">
+      <w:start w:val="1"/>
+      <w:numFmt w:val="bullet"/>
+      <w:lvlText w:val=""/>
+      <w:lvlJc w:val="left"/>
+      <w:pPr>
+        <w:ind w:left="720" w:hanging="360"/>
+      </w:pPr>
+      <w:rPr>
+        <w:rFonts w:ascii="Symbol" w:hAnsi="Symbol" w:hint="default"/>
+      </w:rPr>
+    </w:lvl>
+    <w:lvl w:ilvl="1" w:tplc="08090003" w:tentative="1">
+      <w:start w:val="1"/>
+      <w:numFmt w:val="bullet"/>
+      <w:lvlText w:val="o"/>
+      <w:lvlJc w:val="left"/>
+      <w:pPr>
+        <w:ind w:left="1440" w:hanging="360"/>
+      </w:pPr>
+      <w:rPr>
+        <w:rFonts w:ascii="Courier New" w:hAnsi="Courier New" w:cs="Courier New" w:hint="default"/>
+      </w:rPr>
+    </w:lvl>
+    <w:lvl w:ilvl="2" w:tplc="08090005" w:tentative="1">
+      <w:start w:val="1"/>
+      <w:numFmt w:val="bullet"/>
+      <w:lvlText w:val=""/>
+      <w:lvlJc w:val="left"/>
+      <w:pPr>
+        <w:ind w:left="2160" w:hanging="360"/>
+      </w:pPr>
+      <w:rPr>
+        <w:rFonts w:ascii="Wingdings" w:hAnsi="Wingdings" w:hint="default"/>
+      </w:rPr>
+    </w:lvl>
+    <w:lvl w:ilvl="3" w:tplc="08090001" w:tentative="1">
+      <w:start w:val="1"/>
+      <w:numFmt w:val="bullet"/>
+      <w:lvlText w:val=""/>
+      <w:lvlJc w:val="left"/>
+      <w:pPr>
+        <w:ind w:left="2880" w:hanging="360"/>
+      </w:pPr>
+      <w:rPr>
+        <w:rFonts w:ascii="Symbol" w:hAnsi="Symbol" w:hint="default"/>
+      </w:rPr>
+    </w:lvl>
+    <w:lvl w:ilvl="4" w:tplc="08090003" w:tentative="1">
+      <w:start w:val="1"/>
+      <w:numFmt w:val="bullet"/>
+      <w:lvlText w:val="o"/>
+      <w:lvlJc w:val="left"/>
+      <w:pPr>
+        <w:ind w:left="3600" w:hanging="360"/>
+      </w:pPr>
+      <w:rPr>
+        <w:rFonts w:ascii="Courier New" w:hAnsi="Courier New" w:cs="Courier New" w:hint="default"/>
+      </w:rPr>
+    </w:lvl>
+    <w:lvl w:ilvl="5" w:tplc="08090005" w:tentative="1">
+      <w:start w:val="1"/>
+      <w:numFmt w:val="bullet"/>
+      <w:lvlText w:val=""/>
+      <w:lvlJc w:val="left"/>
+      <w:pPr>
+        <w:ind w:left="4320" w:hanging="360"/>
+      </w:pPr>
+      <w:rPr>
+        <w:rFonts w:ascii="Wingdings" w:hAnsi="Wingdings" w:hint="default"/>
+      </w:rPr>
+    </w:lvl>
+    <w:lvl w:ilvl="6" w:tplc="08090001" w:tentative="1">
+      <w:start w:val="1"/>
+      <w:numFmt w:val="bullet"/>
+      <w:lvlText w:val=""/>
+      <w:lvlJc w:val="left"/>
+      <w:pPr>
+        <w:ind w:left="5040" w:hanging="360"/>
+      </w:pPr>
+      <w:rPr>
+        <w:rFonts w:ascii="Symbol" w:hAnsi="Symbol" w:hint="default"/>
+      </w:rPr>
+    </w:lvl>
+    <w:lvl w:ilvl="7" w:tplc="08090003" w:tentative="1">
+      <w:start w:val="1"/>
+      <w:numFmt w:val="bullet"/>
+      <w:lvlText w:val="o"/>
+      <w:lvlJc w:val="left"/>
+      <w:pPr>
+        <w:ind w:left="5760" w:hanging="360"/>
+      </w:pPr>
+      <w:rPr>
+        <w:rFonts w:ascii="Courier New" w:hAnsi="Courier New" w:cs="Courier New" w:hint="default"/>
+      </w:rPr>
+    </w:lvl>
+    <w:lvl w:ilvl="8" w:tplc="08090005" w:tentative="1">
+      <w:start w:val="1"/>
+      <w:numFmt w:val="bullet"/>
+      <w:lvlText w:val=""/>
+      <w:lvlJc w:val="left"/>
+      <w:pPr>
+        <w:ind w:left="6480" w:hanging="360"/>
+      </w:pPr>
+      <w:rPr>
+        <w:rFonts w:ascii="Wingdings" w:hAnsi="Wingdings" w:hint="default"/>
+      </w:rPr>
+    </w:lvl>
+  </w:abstractNum>
+  <w:abstractNum w:abstractNumId="15" w15:restartNumberingAfterBreak="0">
     <w:nsid w:val="736E1CA4"/>
     <w:multiLevelType w:val="hybridMultilevel"/>
     <w:tmpl w:val="EF82E7A2"/>
@@ -4208,32 +5771,169 @@
       </w:rPr>
     </w:lvl>
   </w:abstractNum>
+  <w:abstractNum w:abstractNumId="16" w15:restartNumberingAfterBreak="0">
+    <w:nsid w:val="7AA908B4"/>
+    <w:multiLevelType w:val="hybridMultilevel"/>
+    <w:tmpl w:val="18606960"/>
+    <w:lvl w:ilvl="0" w:tplc="08090005">
+      <w:start w:val="1"/>
+      <w:numFmt w:val="bullet"/>
+      <w:lvlText w:val=""/>
+      <w:lvlJc w:val="left"/>
+      <w:pPr>
+        <w:ind w:left="720" w:hanging="360"/>
+      </w:pPr>
+      <w:rPr>
+        <w:rFonts w:ascii="Wingdings" w:hAnsi="Wingdings" w:hint="default"/>
+      </w:rPr>
+    </w:lvl>
+    <w:lvl w:ilvl="1" w:tplc="08090003" w:tentative="1">
+      <w:start w:val="1"/>
+      <w:numFmt w:val="bullet"/>
+      <w:lvlText w:val="o"/>
+      <w:lvlJc w:val="left"/>
+      <w:pPr>
+        <w:ind w:left="1440" w:hanging="360"/>
+      </w:pPr>
+      <w:rPr>
+        <w:rFonts w:ascii="Courier New" w:hAnsi="Courier New" w:cs="Courier New" w:hint="default"/>
+      </w:rPr>
+    </w:lvl>
+    <w:lvl w:ilvl="2" w:tplc="08090005" w:tentative="1">
+      <w:start w:val="1"/>
+      <w:numFmt w:val="bullet"/>
+      <w:lvlText w:val=""/>
+      <w:lvlJc w:val="left"/>
+      <w:pPr>
+        <w:ind w:left="2160" w:hanging="360"/>
+      </w:pPr>
+      <w:rPr>
+        <w:rFonts w:ascii="Wingdings" w:hAnsi="Wingdings" w:hint="default"/>
+      </w:rPr>
+    </w:lvl>
+    <w:lvl w:ilvl="3" w:tplc="08090001" w:tentative="1">
+      <w:start w:val="1"/>
+      <w:numFmt w:val="bullet"/>
+      <w:lvlText w:val=""/>
+      <w:lvlJc w:val="left"/>
+      <w:pPr>
+        <w:ind w:left="2880" w:hanging="360"/>
+      </w:pPr>
+      <w:rPr>
+        <w:rFonts w:ascii="Symbol" w:hAnsi="Symbol" w:hint="default"/>
+      </w:rPr>
+    </w:lvl>
+    <w:lvl w:ilvl="4" w:tplc="08090003" w:tentative="1">
+      <w:start w:val="1"/>
+      <w:numFmt w:val="bullet"/>
+      <w:lvlText w:val="o"/>
+      <w:lvlJc w:val="left"/>
+      <w:pPr>
+        <w:ind w:left="3600" w:hanging="360"/>
+      </w:pPr>
+      <w:rPr>
+        <w:rFonts w:ascii="Courier New" w:hAnsi="Courier New" w:cs="Courier New" w:hint="default"/>
+      </w:rPr>
+    </w:lvl>
+    <w:lvl w:ilvl="5" w:tplc="08090005" w:tentative="1">
+      <w:start w:val="1"/>
+      <w:numFmt w:val="bullet"/>
+      <w:lvlText w:val=""/>
+      <w:lvlJc w:val="left"/>
+      <w:pPr>
+        <w:ind w:left="4320" w:hanging="360"/>
+      </w:pPr>
+      <w:rPr>
+        <w:rFonts w:ascii="Wingdings" w:hAnsi="Wingdings" w:hint="default"/>
+      </w:rPr>
+    </w:lvl>
+    <w:lvl w:ilvl="6" w:tplc="08090001" w:tentative="1">
+      <w:start w:val="1"/>
+      <w:numFmt w:val="bullet"/>
+      <w:lvlText w:val=""/>
+      <w:lvlJc w:val="left"/>
+      <w:pPr>
+        <w:ind w:left="5040" w:hanging="360"/>
+      </w:pPr>
+      <w:rPr>
+        <w:rFonts w:ascii="Symbol" w:hAnsi="Symbol" w:hint="default"/>
+      </w:rPr>
+    </w:lvl>
+    <w:lvl w:ilvl="7" w:tplc="08090003" w:tentative="1">
+      <w:start w:val="1"/>
+      <w:numFmt w:val="bullet"/>
+      <w:lvlText w:val="o"/>
+      <w:lvlJc w:val="left"/>
+      <w:pPr>
+        <w:ind w:left="5760" w:hanging="360"/>
+      </w:pPr>
+      <w:rPr>
+        <w:rFonts w:ascii="Courier New" w:hAnsi="Courier New" w:cs="Courier New" w:hint="default"/>
+      </w:rPr>
+    </w:lvl>
+    <w:lvl w:ilvl="8" w:tplc="08090005" w:tentative="1">
+      <w:start w:val="1"/>
+      <w:numFmt w:val="bullet"/>
+      <w:lvlText w:val=""/>
+      <w:lvlJc w:val="left"/>
+      <w:pPr>
+        <w:ind w:left="6480" w:hanging="360"/>
+      </w:pPr>
+      <w:rPr>
+        <w:rFonts w:ascii="Wingdings" w:hAnsi="Wingdings" w:hint="default"/>
+      </w:rPr>
+    </w:lvl>
+  </w:abstractNum>
   <w:num w:numId="1">
+    <w:abstractNumId w:val="11"/>
+  </w:num>
+  <w:num w:numId="2">
+    <w:abstractNumId w:val="5"/>
+  </w:num>
+  <w:num w:numId="3">
+    <w:abstractNumId w:val="15"/>
+  </w:num>
+  <w:num w:numId="4">
+    <w:abstractNumId w:val="1"/>
+  </w:num>
+  <w:num w:numId="5">
+    <w:abstractNumId w:val="13"/>
+  </w:num>
+  <w:num w:numId="6">
+    <w:abstractNumId w:val="4"/>
+  </w:num>
+  <w:num w:numId="7">
+    <w:abstractNumId w:val="3"/>
+  </w:num>
+  <w:num w:numId="8">
+    <w:abstractNumId w:val="7"/>
+  </w:num>
+  <w:num w:numId="9">
+    <w:abstractNumId w:val="2"/>
+  </w:num>
+  <w:num w:numId="10">
+    <w:abstractNumId w:val="12"/>
+  </w:num>
+  <w:num w:numId="11">
     <w:abstractNumId w:val="6"/>
   </w:num>
-  <w:num w:numId="2">
-    <w:abstractNumId w:val="4"/>
+  <w:num w:numId="12">
+    <w:abstractNumId w:val="14"/>
   </w:num>
-  <w:num w:numId="3">
+  <w:num w:numId="13">
+    <w:abstractNumId w:val="10"/>
+  </w:num>
+  <w:num w:numId="14">
+    <w:abstractNumId w:val="16"/>
+  </w:num>
+  <w:num w:numId="15">
     <w:abstractNumId w:val="8"/>
   </w:num>
-  <w:num w:numId="4">
+  <w:num w:numId="16">
     <w:abstractNumId w:val="0"/>
   </w:num>
-  <w:num w:numId="5">
-    <w:abstractNumId w:val="7"/>
-  </w:num>
-  <w:num w:numId="6">
-    <w:abstractNumId w:val="3"/>
-  </w:num>
-  <w:num w:numId="7">
-    <w:abstractNumId w:val="2"/>
-  </w:num>
-  <w:num w:numId="8">
-    <w:abstractNumId w:val="5"/>
-  </w:num>
-  <w:num w:numId="9">
-    <w:abstractNumId w:val="1"/>
+  <w:num w:numId="17">
+    <w:abstractNumId w:val="9"/>
   </w:num>
 </w:numbering>
 </file>
@@ -6180,7 +7880,7 @@
 </file>
 
 <file path=customXml/itemProps1.xml><?xml version="1.0" encoding="utf-8"?>
-<ds:datastoreItem xmlns:ds="http://schemas.openxmlformats.org/officeDocument/2006/customXml" ds:itemID="{F0CD884F-2DAD-4367-A824-94F4E2A1217D}">
+<ds:datastoreItem xmlns:ds="http://schemas.openxmlformats.org/officeDocument/2006/customXml" ds:itemID="{8D9C8F5A-AC65-4403-948A-1A21F02FDCA9}">
   <ds:schemaRefs>
     <ds:schemaRef ds:uri="http://schemas.openxmlformats.org/officeDocument/2006/bibliography"/>
   </ds:schemaRefs>

</xml_diff>

<commit_message>
Tools and features not to be tested added
</commit_message>
<xml_diff>
--- a/SoftwareTestingProject.docx
+++ b/SoftwareTestingProject.docx
@@ -724,7 +724,15 @@
         </w:numPr>
       </w:pPr>
       <w:r>
-        <w:t xml:space="preserve"> The game is able to save the user progress</w:t>
+        <w:t xml:space="preserve"> The game </w:t>
+      </w:r>
+      <w:proofErr w:type="gramStart"/>
+      <w:r>
+        <w:t>is able to</w:t>
+      </w:r>
+      <w:proofErr w:type="gramEnd"/>
+      <w:r>
+        <w:t xml:space="preserve"> save the user progress</w:t>
       </w:r>
     </w:p>
     <w:p>
@@ -1758,13 +1766,16 @@
         <w:tblLook w:val="04A0" w:firstRow="1" w:lastRow="0" w:firstColumn="1" w:lastColumn="0" w:noHBand="0" w:noVBand="1"/>
       </w:tblPr>
       <w:tblGrid>
-        <w:gridCol w:w="988"/>
-        <w:gridCol w:w="5811"/>
+        <w:gridCol w:w="1042"/>
+        <w:gridCol w:w="6130"/>
       </w:tblGrid>
       <w:tr>
+        <w:trPr>
+          <w:trHeight w:val="461"/>
+        </w:trPr>
         <w:tc>
           <w:tcPr>
-            <w:tcW w:w="988" w:type="dxa"/>
+            <w:tcW w:w="1042" w:type="dxa"/>
             <w:shd w:val="clear" w:color="auto" w:fill="4472C4" w:themeFill="accent1"/>
           </w:tcPr>
           <w:p>
@@ -1787,7 +1798,7 @@
         </w:tc>
         <w:tc>
           <w:tcPr>
-            <w:tcW w:w="5811" w:type="dxa"/>
+            <w:tcW w:w="6130" w:type="dxa"/>
             <w:shd w:val="clear" w:color="auto" w:fill="4472C4" w:themeFill="accent1"/>
           </w:tcPr>
           <w:p>
@@ -1811,9 +1822,12 @@
         </w:tc>
       </w:tr>
       <w:tr>
+        <w:trPr>
+          <w:trHeight w:val="377"/>
+        </w:trPr>
         <w:tc>
           <w:tcPr>
-            <w:tcW w:w="988" w:type="dxa"/>
+            <w:tcW w:w="1042" w:type="dxa"/>
           </w:tcPr>
           <w:p>
             <w:r>
@@ -1823,7 +1837,7 @@
         </w:tc>
         <w:tc>
           <w:tcPr>
-            <w:tcW w:w="5811" w:type="dxa"/>
+            <w:tcW w:w="6130" w:type="dxa"/>
           </w:tcPr>
           <w:p>
             <w:r>
@@ -1833,9 +1847,12 @@
         </w:tc>
       </w:tr>
       <w:tr>
+        <w:trPr>
+          <w:trHeight w:val="377"/>
+        </w:trPr>
         <w:tc>
           <w:tcPr>
-            <w:tcW w:w="988" w:type="dxa"/>
+            <w:tcW w:w="1042" w:type="dxa"/>
           </w:tcPr>
           <w:p>
             <w:r>
@@ -1845,7 +1862,7 @@
         </w:tc>
         <w:tc>
           <w:tcPr>
-            <w:tcW w:w="5811" w:type="dxa"/>
+            <w:tcW w:w="6130" w:type="dxa"/>
           </w:tcPr>
           <w:p>
             <w:r>
@@ -1855,9 +1872,12 @@
         </w:tc>
       </w:tr>
       <w:tr>
+        <w:trPr>
+          <w:trHeight w:val="356"/>
+        </w:trPr>
         <w:tc>
           <w:tcPr>
-            <w:tcW w:w="988" w:type="dxa"/>
+            <w:tcW w:w="1042" w:type="dxa"/>
           </w:tcPr>
           <w:p>
             <w:r>
@@ -1867,7 +1887,7 @@
         </w:tc>
         <w:tc>
           <w:tcPr>
-            <w:tcW w:w="5811" w:type="dxa"/>
+            <w:tcW w:w="6130" w:type="dxa"/>
           </w:tcPr>
           <w:p>
             <w:r>
@@ -1877,9 +1897,12 @@
         </w:tc>
       </w:tr>
       <w:tr>
+        <w:trPr>
+          <w:trHeight w:val="377"/>
+        </w:trPr>
         <w:tc>
           <w:tcPr>
-            <w:tcW w:w="988" w:type="dxa"/>
+            <w:tcW w:w="1042" w:type="dxa"/>
           </w:tcPr>
           <w:p>
             <w:r>
@@ -1889,7 +1912,7 @@
         </w:tc>
         <w:tc>
           <w:tcPr>
-            <w:tcW w:w="5811" w:type="dxa"/>
+            <w:tcW w:w="6130" w:type="dxa"/>
           </w:tcPr>
           <w:p>
             <w:r>
@@ -1899,9 +1922,12 @@
         </w:tc>
       </w:tr>
       <w:tr>
+        <w:trPr>
+          <w:trHeight w:val="356"/>
+        </w:trPr>
         <w:tc>
           <w:tcPr>
-            <w:tcW w:w="988" w:type="dxa"/>
+            <w:tcW w:w="1042" w:type="dxa"/>
           </w:tcPr>
           <w:p>
             <w:r>
@@ -1911,7 +1937,7 @@
         </w:tc>
         <w:tc>
           <w:tcPr>
-            <w:tcW w:w="5811" w:type="dxa"/>
+            <w:tcW w:w="6130" w:type="dxa"/>
           </w:tcPr>
           <w:p>
             <w:r>
@@ -1921,9 +1947,12 @@
         </w:tc>
       </w:tr>
       <w:tr>
+        <w:trPr>
+          <w:trHeight w:val="377"/>
+        </w:trPr>
         <w:tc>
           <w:tcPr>
-            <w:tcW w:w="988" w:type="dxa"/>
+            <w:tcW w:w="1042" w:type="dxa"/>
           </w:tcPr>
           <w:p>
             <w:r>
@@ -1933,7 +1962,7 @@
         </w:tc>
         <w:tc>
           <w:tcPr>
-            <w:tcW w:w="5811" w:type="dxa"/>
+            <w:tcW w:w="6130" w:type="dxa"/>
           </w:tcPr>
           <w:p>
             <w:r>
@@ -1943,9 +1972,12 @@
         </w:tc>
       </w:tr>
       <w:tr>
+        <w:trPr>
+          <w:trHeight w:val="356"/>
+        </w:trPr>
         <w:tc>
           <w:tcPr>
-            <w:tcW w:w="988" w:type="dxa"/>
+            <w:tcW w:w="1042" w:type="dxa"/>
           </w:tcPr>
           <w:p>
             <w:r>
@@ -1955,7 +1987,7 @@
         </w:tc>
         <w:tc>
           <w:tcPr>
-            <w:tcW w:w="5811" w:type="dxa"/>
+            <w:tcW w:w="6130" w:type="dxa"/>
           </w:tcPr>
           <w:p>
             <w:r>
@@ -2035,7 +2067,15 @@
         <w:t>Definition:</w:t>
       </w:r>
       <w:r>
-        <w:t xml:space="preserve"> The client will test out the application to see if what has been created meets the criteria set out at the beginning of the project. Has all the client’s needs been met?</w:t>
+        <w:t xml:space="preserve"> The client will test out the application to see if what has been created meets the criteria set out at the beginning of the project. </w:t>
+      </w:r>
+      <w:proofErr w:type="gramStart"/>
+      <w:r>
+        <w:t>Has</w:t>
+      </w:r>
+      <w:proofErr w:type="gramEnd"/>
+      <w:r>
+        <w:t xml:space="preserve"> all the client’s needs been met?</w:t>
       </w:r>
     </w:p>
     <w:p>
@@ -2085,11 +2125,28 @@
           <w:bCs/>
         </w:rPr>
       </w:pPr>
-      <w:r>
-        <w:rPr>
-          <w:b/>
-          <w:bCs/>
-        </w:rPr>
+    </w:p>
+    <w:p>
+      <w:pPr>
+        <w:rPr>
+          <w:b/>
+          <w:bCs/>
+        </w:rPr>
+      </w:pPr>
+    </w:p>
+    <w:p>
+      <w:pPr>
+        <w:rPr>
+          <w:b/>
+          <w:bCs/>
+        </w:rPr>
+      </w:pPr>
+      <w:r>
+        <w:rPr>
+          <w:b/>
+          <w:bCs/>
+        </w:rPr>
+        <w:lastRenderedPageBreak/>
         <w:t>4.5 Batch Testing</w:t>
       </w:r>
     </w:p>
@@ -2166,7 +2223,6 @@
           <w:b/>
           <w:bCs/>
         </w:rPr>
-        <w:lastRenderedPageBreak/>
         <w:t>4.6 Automated Regression Testing</w:t>
       </w:r>
     </w:p>
@@ -2331,38 +2387,6 @@
           </wp:inline>
         </w:drawing>
       </w:r>
-    </w:p>
-    <w:p>
-      <w:pPr>
-        <w:rPr>
-          <w:b/>
-          <w:bCs/>
-        </w:rPr>
-      </w:pPr>
-    </w:p>
-    <w:p>
-      <w:pPr>
-        <w:rPr>
-          <w:b/>
-          <w:bCs/>
-        </w:rPr>
-      </w:pPr>
-    </w:p>
-    <w:p>
-      <w:pPr>
-        <w:rPr>
-          <w:b/>
-          <w:bCs/>
-        </w:rPr>
-      </w:pPr>
-    </w:p>
-    <w:p>
-      <w:pPr>
-        <w:rPr>
-          <w:b/>
-          <w:bCs/>
-        </w:rPr>
-      </w:pPr>
     </w:p>
     <w:p>
       <w:pPr>
@@ -2668,8 +2692,30 @@
         <w:t>8.0 FEATURES NOT TO BE TESTED</w:t>
       </w:r>
     </w:p>
-    <w:p/>
-    <w:p/>
+    <w:p>
+      <w:pPr>
+        <w:pStyle w:val="ListParagraph"/>
+        <w:numPr>
+          <w:ilvl w:val="0"/>
+          <w:numId w:val="19"/>
+        </w:numPr>
+      </w:pPr>
+      <w:r>
+        <w:t>The background continuously moves when game is running</w:t>
+      </w:r>
+    </w:p>
+    <w:p>
+      <w:pPr>
+        <w:pStyle w:val="ListParagraph"/>
+        <w:numPr>
+          <w:ilvl w:val="0"/>
+          <w:numId w:val="19"/>
+        </w:numPr>
+      </w:pPr>
+      <w:r>
+        <w:t>The platforms can always be reached when player jumps</w:t>
+      </w:r>
+    </w:p>
     <w:p>
       <w:pPr>
         <w:rPr>
@@ -3022,11 +3068,16 @@
               <w:jc w:val="center"/>
               <w:cnfStyle w:val="000000000000" w:firstRow="0" w:lastRow="0" w:firstColumn="0" w:lastColumn="0" w:oddVBand="0" w:evenVBand="0" w:oddHBand="0" w:evenHBand="0" w:firstRowFirstColumn="0" w:firstRowLastColumn="0" w:lastRowFirstColumn="0" w:lastRowLastColumn="0"/>
             </w:pPr>
+            <w:proofErr w:type="gramStart"/>
             <w:r>
               <w:t>.</w:t>
             </w:r>
             <w:r>
-              <w:t>Mark Wallace</w:t>
+              <w:t>Mark</w:t>
+            </w:r>
+            <w:proofErr w:type="gramEnd"/>
+            <w:r>
+              <w:t xml:space="preserve"> Wallace</w:t>
             </w:r>
           </w:p>
         </w:tc>
@@ -3423,7 +3474,6 @@
         <w:t>.</w:t>
       </w:r>
     </w:p>
-    <w:p/>
     <w:p>
       <w:pPr>
         <w:rPr>
@@ -3897,8 +3947,6 @@
         </w:tc>
       </w:tr>
     </w:tbl>
-    <w:p/>
-    <w:p/>
     <w:p>
       <w:pPr>
         <w:rPr>
@@ -3914,7 +3962,196 @@
         <w:t>12.0 TOOLS</w:t>
       </w:r>
     </w:p>
-    <w:p/>
+    <w:p>
+      <w:pPr>
+        <w:rPr>
+          <w:b/>
+          <w:bCs/>
+        </w:rPr>
+      </w:pPr>
+      <w:r>
+        <w:rPr>
+          <w:b/>
+          <w:bCs/>
+        </w:rPr>
+        <w:t>Debug</w:t>
+      </w:r>
+      <w:r>
+        <w:rPr>
+          <w:b/>
+          <w:bCs/>
+        </w:rPr>
+        <w:t xml:space="preserve"> Tracking </w:t>
+      </w:r>
+      <w:r>
+        <w:rPr>
+          <w:b/>
+          <w:bCs/>
+        </w:rPr>
+        <w:t xml:space="preserve">Software </w:t>
+      </w:r>
+    </w:p>
+    <w:p>
+      <w:pPr>
+        <w:pStyle w:val="ListParagraph"/>
+        <w:numPr>
+          <w:ilvl w:val="0"/>
+          <w:numId w:val="15"/>
+        </w:numPr>
+      </w:pPr>
+      <w:r>
+        <w:t>The software</w:t>
+      </w:r>
+      <w:r>
+        <w:t xml:space="preserve"> used to track bugs using Monday.com.</w:t>
+      </w:r>
+    </w:p>
+    <w:p>
+      <w:pPr>
+        <w:ind w:left="360"/>
+        <w:rPr>
+          <w:b/>
+          <w:bCs/>
+        </w:rPr>
+      </w:pPr>
+      <w:r>
+        <w:rPr>
+          <w:b/>
+          <w:bCs/>
+        </w:rPr>
+        <w:t>Why</w:t>
+      </w:r>
+    </w:p>
+    <w:p>
+      <w:pPr>
+        <w:pStyle w:val="ListParagraph"/>
+        <w:numPr>
+          <w:ilvl w:val="0"/>
+          <w:numId w:val="15"/>
+        </w:numPr>
+      </w:pPr>
+      <w:r>
+        <w:t>It is an easy software to use</w:t>
+      </w:r>
+    </w:p>
+    <w:p>
+      <w:pPr>
+        <w:pStyle w:val="ListParagraph"/>
+        <w:numPr>
+          <w:ilvl w:val="0"/>
+          <w:numId w:val="15"/>
+        </w:numPr>
+      </w:pPr>
+      <w:r>
+        <w:t>The software was specifically designed for a project just like this one</w:t>
+      </w:r>
+    </w:p>
+    <w:p>
+      <w:pPr>
+        <w:pStyle w:val="ListParagraph"/>
+        <w:numPr>
+          <w:ilvl w:val="0"/>
+          <w:numId w:val="15"/>
+        </w:numPr>
+      </w:pPr>
+      <w:r>
+        <w:t>It has cross platform functionality</w:t>
+      </w:r>
+    </w:p>
+    <w:p>
+      <w:pPr>
+        <w:pStyle w:val="ListParagraph"/>
+        <w:numPr>
+          <w:ilvl w:val="0"/>
+          <w:numId w:val="15"/>
+        </w:numPr>
+      </w:pPr>
+      <w:r>
+        <w:t>The visual features are very striking</w:t>
+      </w:r>
+    </w:p>
+    <w:p>
+      <w:pPr>
+        <w:pStyle w:val="ListParagraph"/>
+        <w:numPr>
+          <w:ilvl w:val="0"/>
+          <w:numId w:val="15"/>
+        </w:numPr>
+      </w:pPr>
+      <w:r>
+        <w:t>The ability to collaborate with team members is very well designed</w:t>
+      </w:r>
+    </w:p>
+    <w:p>
+      <w:pPr>
+        <w:rPr>
+          <w:b/>
+          <w:bCs/>
+        </w:rPr>
+      </w:pPr>
+      <w:r>
+        <w:rPr>
+          <w:b/>
+          <w:bCs/>
+        </w:rPr>
+        <w:t>Automation tool</w:t>
+      </w:r>
+    </w:p>
+    <w:p>
+      <w:pPr>
+        <w:pStyle w:val="ListParagraph"/>
+        <w:numPr>
+          <w:ilvl w:val="0"/>
+          <w:numId w:val="18"/>
+        </w:numPr>
+      </w:pPr>
+      <w:r>
+        <w:t>The automation tool going to be used i</w:t>
+      </w:r>
+      <w:r>
+        <w:t>s Spine</w:t>
+      </w:r>
+    </w:p>
+    <w:p>
+      <w:pPr>
+        <w:ind w:left="360"/>
+        <w:rPr>
+          <w:b/>
+          <w:bCs/>
+        </w:rPr>
+      </w:pPr>
+      <w:r>
+        <w:rPr>
+          <w:b/>
+          <w:bCs/>
+        </w:rPr>
+        <w:t>Why</w:t>
+      </w:r>
+    </w:p>
+    <w:p>
+      <w:pPr>
+        <w:pStyle w:val="ListParagraph"/>
+        <w:numPr>
+          <w:ilvl w:val="0"/>
+          <w:numId w:val="15"/>
+        </w:numPr>
+      </w:pPr>
+      <w:r>
+        <w:t>Its integration library supports most engines</w:t>
+      </w:r>
+    </w:p>
+    <w:p>
+      <w:pPr>
+        <w:pStyle w:val="ListParagraph"/>
+        <w:numPr>
+          <w:ilvl w:val="0"/>
+          <w:numId w:val="15"/>
+        </w:numPr>
+      </w:pPr>
+      <w:r>
+        <w:t>The UI is east to learn</w:t>
+      </w:r>
+    </w:p>
     <w:sectPr>
       <w:pgSz w:w="11906" w:h="16838"/>
       <w:pgMar w:top="1440" w:right="1440" w:bottom="1440" w:left="1440" w:header="708" w:footer="708" w:gutter="0"/>
@@ -4041,6 +4278,119 @@
     </w:lvl>
   </w:abstractNum>
   <w:abstractNum w:abstractNumId="1" w15:restartNumberingAfterBreak="0">
+    <w:nsid w:val="07C67915"/>
+    <w:multiLevelType w:val="hybridMultilevel"/>
+    <w:tmpl w:val="F012A8CA"/>
+    <w:lvl w:ilvl="0" w:tplc="08090005">
+      <w:start w:val="1"/>
+      <w:numFmt w:val="bullet"/>
+      <w:lvlText w:val=""/>
+      <w:lvlJc w:val="left"/>
+      <w:pPr>
+        <w:ind w:left="720" w:hanging="360"/>
+      </w:pPr>
+      <w:rPr>
+        <w:rFonts w:ascii="Wingdings" w:hAnsi="Wingdings" w:hint="default"/>
+      </w:rPr>
+    </w:lvl>
+    <w:lvl w:ilvl="1" w:tplc="08090003" w:tentative="1">
+      <w:start w:val="1"/>
+      <w:numFmt w:val="bullet"/>
+      <w:lvlText w:val="o"/>
+      <w:lvlJc w:val="left"/>
+      <w:pPr>
+        <w:ind w:left="1440" w:hanging="360"/>
+      </w:pPr>
+      <w:rPr>
+        <w:rFonts w:ascii="Courier New" w:hAnsi="Courier New" w:cs="Courier New" w:hint="default"/>
+      </w:rPr>
+    </w:lvl>
+    <w:lvl w:ilvl="2" w:tplc="08090005" w:tentative="1">
+      <w:start w:val="1"/>
+      <w:numFmt w:val="bullet"/>
+      <w:lvlText w:val=""/>
+      <w:lvlJc w:val="left"/>
+      <w:pPr>
+        <w:ind w:left="2160" w:hanging="360"/>
+      </w:pPr>
+      <w:rPr>
+        <w:rFonts w:ascii="Wingdings" w:hAnsi="Wingdings" w:hint="default"/>
+      </w:rPr>
+    </w:lvl>
+    <w:lvl w:ilvl="3" w:tplc="08090001" w:tentative="1">
+      <w:start w:val="1"/>
+      <w:numFmt w:val="bullet"/>
+      <w:lvlText w:val=""/>
+      <w:lvlJc w:val="left"/>
+      <w:pPr>
+        <w:ind w:left="2880" w:hanging="360"/>
+      </w:pPr>
+      <w:rPr>
+        <w:rFonts w:ascii="Symbol" w:hAnsi="Symbol" w:hint="default"/>
+      </w:rPr>
+    </w:lvl>
+    <w:lvl w:ilvl="4" w:tplc="08090003" w:tentative="1">
+      <w:start w:val="1"/>
+      <w:numFmt w:val="bullet"/>
+      <w:lvlText w:val="o"/>
+      <w:lvlJc w:val="left"/>
+      <w:pPr>
+        <w:ind w:left="3600" w:hanging="360"/>
+      </w:pPr>
+      <w:rPr>
+        <w:rFonts w:ascii="Courier New" w:hAnsi="Courier New" w:cs="Courier New" w:hint="default"/>
+      </w:rPr>
+    </w:lvl>
+    <w:lvl w:ilvl="5" w:tplc="08090005" w:tentative="1">
+      <w:start w:val="1"/>
+      <w:numFmt w:val="bullet"/>
+      <w:lvlText w:val=""/>
+      <w:lvlJc w:val="left"/>
+      <w:pPr>
+        <w:ind w:left="4320" w:hanging="360"/>
+      </w:pPr>
+      <w:rPr>
+        <w:rFonts w:ascii="Wingdings" w:hAnsi="Wingdings" w:hint="default"/>
+      </w:rPr>
+    </w:lvl>
+    <w:lvl w:ilvl="6" w:tplc="08090001" w:tentative="1">
+      <w:start w:val="1"/>
+      <w:numFmt w:val="bullet"/>
+      <w:lvlText w:val=""/>
+      <w:lvlJc w:val="left"/>
+      <w:pPr>
+        <w:ind w:left="5040" w:hanging="360"/>
+      </w:pPr>
+      <w:rPr>
+        <w:rFonts w:ascii="Symbol" w:hAnsi="Symbol" w:hint="default"/>
+      </w:rPr>
+    </w:lvl>
+    <w:lvl w:ilvl="7" w:tplc="08090003" w:tentative="1">
+      <w:start w:val="1"/>
+      <w:numFmt w:val="bullet"/>
+      <w:lvlText w:val="o"/>
+      <w:lvlJc w:val="left"/>
+      <w:pPr>
+        <w:ind w:left="5760" w:hanging="360"/>
+      </w:pPr>
+      <w:rPr>
+        <w:rFonts w:ascii="Courier New" w:hAnsi="Courier New" w:cs="Courier New" w:hint="default"/>
+      </w:rPr>
+    </w:lvl>
+    <w:lvl w:ilvl="8" w:tplc="08090005" w:tentative="1">
+      <w:start w:val="1"/>
+      <w:numFmt w:val="bullet"/>
+      <w:lvlText w:val=""/>
+      <w:lvlJc w:val="left"/>
+      <w:pPr>
+        <w:ind w:left="6480" w:hanging="360"/>
+      </w:pPr>
+      <w:rPr>
+        <w:rFonts w:ascii="Wingdings" w:hAnsi="Wingdings" w:hint="default"/>
+      </w:rPr>
+    </w:lvl>
+  </w:abstractNum>
+  <w:abstractNum w:abstractNumId="2" w15:restartNumberingAfterBreak="0">
     <w:nsid w:val="09DF5405"/>
     <w:multiLevelType w:val="hybridMultilevel"/>
     <w:tmpl w:val="0E448404"/>
@@ -4153,7 +4503,7 @@
       </w:rPr>
     </w:lvl>
   </w:abstractNum>
-  <w:abstractNum w:abstractNumId="2" w15:restartNumberingAfterBreak="0">
+  <w:abstractNum w:abstractNumId="3" w15:restartNumberingAfterBreak="0">
     <w:nsid w:val="142E64B5"/>
     <w:multiLevelType w:val="hybridMultilevel"/>
     <w:tmpl w:val="9496C29A"/>
@@ -4266,7 +4616,7 @@
       </w:rPr>
     </w:lvl>
   </w:abstractNum>
-  <w:abstractNum w:abstractNumId="3" w15:restartNumberingAfterBreak="0">
+  <w:abstractNum w:abstractNumId="4" w15:restartNumberingAfterBreak="0">
     <w:nsid w:val="168A681D"/>
     <w:multiLevelType w:val="hybridMultilevel"/>
     <w:tmpl w:val="EB20B62C"/>
@@ -4379,7 +4729,7 @@
       </w:rPr>
     </w:lvl>
   </w:abstractNum>
-  <w:abstractNum w:abstractNumId="4" w15:restartNumberingAfterBreak="0">
+  <w:abstractNum w:abstractNumId="5" w15:restartNumberingAfterBreak="0">
     <w:nsid w:val="20BB51DB"/>
     <w:multiLevelType w:val="hybridMultilevel"/>
     <w:tmpl w:val="F5625412"/>
@@ -4492,7 +4842,7 @@
       </w:rPr>
     </w:lvl>
   </w:abstractNum>
-  <w:abstractNum w:abstractNumId="5" w15:restartNumberingAfterBreak="0">
+  <w:abstractNum w:abstractNumId="6" w15:restartNumberingAfterBreak="0">
     <w:nsid w:val="283A00C2"/>
     <w:multiLevelType w:val="hybridMultilevel"/>
     <w:tmpl w:val="A2CE5C46"/>
@@ -4605,7 +4955,7 @@
       </w:rPr>
     </w:lvl>
   </w:abstractNum>
-  <w:abstractNum w:abstractNumId="6" w15:restartNumberingAfterBreak="0">
+  <w:abstractNum w:abstractNumId="7" w15:restartNumberingAfterBreak="0">
     <w:nsid w:val="2F7D07B7"/>
     <w:multiLevelType w:val="hybridMultilevel"/>
     <w:tmpl w:val="3D545438"/>
@@ -4718,7 +5068,7 @@
       </w:rPr>
     </w:lvl>
   </w:abstractNum>
-  <w:abstractNum w:abstractNumId="7" w15:restartNumberingAfterBreak="0">
+  <w:abstractNum w:abstractNumId="8" w15:restartNumberingAfterBreak="0">
     <w:nsid w:val="31571731"/>
     <w:multiLevelType w:val="hybridMultilevel"/>
     <w:tmpl w:val="B106DFBC"/>
@@ -4831,10 +5181,10 @@
       </w:rPr>
     </w:lvl>
   </w:abstractNum>
-  <w:abstractNum w:abstractNumId="8" w15:restartNumberingAfterBreak="0">
+  <w:abstractNum w:abstractNumId="9" w15:restartNumberingAfterBreak="0">
     <w:nsid w:val="318034DB"/>
     <w:multiLevelType w:val="hybridMultilevel"/>
-    <w:tmpl w:val="E2848AEA"/>
+    <w:tmpl w:val="3A8C945C"/>
     <w:lvl w:ilvl="0" w:tplc="08090005">
       <w:start w:val="1"/>
       <w:numFmt w:val="bullet"/>
@@ -4944,7 +5294,7 @@
       </w:rPr>
     </w:lvl>
   </w:abstractNum>
-  <w:abstractNum w:abstractNumId="9" w15:restartNumberingAfterBreak="0">
+  <w:abstractNum w:abstractNumId="10" w15:restartNumberingAfterBreak="0">
     <w:nsid w:val="37C258BA"/>
     <w:multiLevelType w:val="hybridMultilevel"/>
     <w:tmpl w:val="51CA4798"/>
@@ -5057,7 +5407,7 @@
       </w:rPr>
     </w:lvl>
   </w:abstractNum>
-  <w:abstractNum w:abstractNumId="10" w15:restartNumberingAfterBreak="0">
+  <w:abstractNum w:abstractNumId="11" w15:restartNumberingAfterBreak="0">
     <w:nsid w:val="3BE33D6E"/>
     <w:multiLevelType w:val="hybridMultilevel"/>
     <w:tmpl w:val="E38E784C"/>
@@ -5170,7 +5520,7 @@
       </w:rPr>
     </w:lvl>
   </w:abstractNum>
-  <w:abstractNum w:abstractNumId="11" w15:restartNumberingAfterBreak="0">
+  <w:abstractNum w:abstractNumId="12" w15:restartNumberingAfterBreak="0">
     <w:nsid w:val="3D4E0E8A"/>
     <w:multiLevelType w:val="hybridMultilevel"/>
     <w:tmpl w:val="DB38A9F2"/>
@@ -5283,7 +5633,7 @@
       </w:rPr>
     </w:lvl>
   </w:abstractNum>
-  <w:abstractNum w:abstractNumId="12" w15:restartNumberingAfterBreak="0">
+  <w:abstractNum w:abstractNumId="13" w15:restartNumberingAfterBreak="0">
     <w:nsid w:val="4B444694"/>
     <w:multiLevelType w:val="multilevel"/>
     <w:tmpl w:val="DE1208A2"/>
@@ -5432,7 +5782,7 @@
       </w:rPr>
     </w:lvl>
   </w:abstractNum>
-  <w:abstractNum w:abstractNumId="13" w15:restartNumberingAfterBreak="0">
+  <w:abstractNum w:abstractNumId="14" w15:restartNumberingAfterBreak="0">
     <w:nsid w:val="64F715A4"/>
     <w:multiLevelType w:val="hybridMultilevel"/>
     <w:tmpl w:val="BFC0A008"/>
@@ -5545,7 +5895,7 @@
       </w:rPr>
     </w:lvl>
   </w:abstractNum>
-  <w:abstractNum w:abstractNumId="14" w15:restartNumberingAfterBreak="0">
+  <w:abstractNum w:abstractNumId="15" w15:restartNumberingAfterBreak="0">
     <w:nsid w:val="71EE00E9"/>
     <w:multiLevelType w:val="hybridMultilevel"/>
     <w:tmpl w:val="294A83EC"/>
@@ -5658,7 +6008,7 @@
       </w:rPr>
     </w:lvl>
   </w:abstractNum>
-  <w:abstractNum w:abstractNumId="15" w15:restartNumberingAfterBreak="0">
+  <w:abstractNum w:abstractNumId="16" w15:restartNumberingAfterBreak="0">
     <w:nsid w:val="736E1CA4"/>
     <w:multiLevelType w:val="hybridMultilevel"/>
     <w:tmpl w:val="EF82E7A2"/>
@@ -5771,7 +6121,7 @@
       </w:rPr>
     </w:lvl>
   </w:abstractNum>
-  <w:abstractNum w:abstractNumId="16" w15:restartNumberingAfterBreak="0">
+  <w:abstractNum w:abstractNumId="17" w15:restartNumberingAfterBreak="0">
     <w:nsid w:val="7AA908B4"/>
     <w:multiLevelType w:val="hybridMultilevel"/>
     <w:tmpl w:val="18606960"/>
@@ -5884,56 +6234,175 @@
       </w:rPr>
     </w:lvl>
   </w:abstractNum>
+  <w:abstractNum w:abstractNumId="18" w15:restartNumberingAfterBreak="0">
+    <w:nsid w:val="7B8E5410"/>
+    <w:multiLevelType w:val="hybridMultilevel"/>
+    <w:tmpl w:val="5914E2EE"/>
+    <w:lvl w:ilvl="0" w:tplc="08090005">
+      <w:start w:val="1"/>
+      <w:numFmt w:val="bullet"/>
+      <w:lvlText w:val=""/>
+      <w:lvlJc w:val="left"/>
+      <w:pPr>
+        <w:ind w:left="720" w:hanging="360"/>
+      </w:pPr>
+      <w:rPr>
+        <w:rFonts w:ascii="Wingdings" w:hAnsi="Wingdings" w:hint="default"/>
+      </w:rPr>
+    </w:lvl>
+    <w:lvl w:ilvl="1" w:tplc="08090003" w:tentative="1">
+      <w:start w:val="1"/>
+      <w:numFmt w:val="bullet"/>
+      <w:lvlText w:val="o"/>
+      <w:lvlJc w:val="left"/>
+      <w:pPr>
+        <w:ind w:left="1440" w:hanging="360"/>
+      </w:pPr>
+      <w:rPr>
+        <w:rFonts w:ascii="Courier New" w:hAnsi="Courier New" w:cs="Courier New" w:hint="default"/>
+      </w:rPr>
+    </w:lvl>
+    <w:lvl w:ilvl="2" w:tplc="08090005" w:tentative="1">
+      <w:start w:val="1"/>
+      <w:numFmt w:val="bullet"/>
+      <w:lvlText w:val=""/>
+      <w:lvlJc w:val="left"/>
+      <w:pPr>
+        <w:ind w:left="2160" w:hanging="360"/>
+      </w:pPr>
+      <w:rPr>
+        <w:rFonts w:ascii="Wingdings" w:hAnsi="Wingdings" w:hint="default"/>
+      </w:rPr>
+    </w:lvl>
+    <w:lvl w:ilvl="3" w:tplc="08090001" w:tentative="1">
+      <w:start w:val="1"/>
+      <w:numFmt w:val="bullet"/>
+      <w:lvlText w:val=""/>
+      <w:lvlJc w:val="left"/>
+      <w:pPr>
+        <w:ind w:left="2880" w:hanging="360"/>
+      </w:pPr>
+      <w:rPr>
+        <w:rFonts w:ascii="Symbol" w:hAnsi="Symbol" w:hint="default"/>
+      </w:rPr>
+    </w:lvl>
+    <w:lvl w:ilvl="4" w:tplc="08090003" w:tentative="1">
+      <w:start w:val="1"/>
+      <w:numFmt w:val="bullet"/>
+      <w:lvlText w:val="o"/>
+      <w:lvlJc w:val="left"/>
+      <w:pPr>
+        <w:ind w:left="3600" w:hanging="360"/>
+      </w:pPr>
+      <w:rPr>
+        <w:rFonts w:ascii="Courier New" w:hAnsi="Courier New" w:cs="Courier New" w:hint="default"/>
+      </w:rPr>
+    </w:lvl>
+    <w:lvl w:ilvl="5" w:tplc="08090005" w:tentative="1">
+      <w:start w:val="1"/>
+      <w:numFmt w:val="bullet"/>
+      <w:lvlText w:val=""/>
+      <w:lvlJc w:val="left"/>
+      <w:pPr>
+        <w:ind w:left="4320" w:hanging="360"/>
+      </w:pPr>
+      <w:rPr>
+        <w:rFonts w:ascii="Wingdings" w:hAnsi="Wingdings" w:hint="default"/>
+      </w:rPr>
+    </w:lvl>
+    <w:lvl w:ilvl="6" w:tplc="08090001" w:tentative="1">
+      <w:start w:val="1"/>
+      <w:numFmt w:val="bullet"/>
+      <w:lvlText w:val=""/>
+      <w:lvlJc w:val="left"/>
+      <w:pPr>
+        <w:ind w:left="5040" w:hanging="360"/>
+      </w:pPr>
+      <w:rPr>
+        <w:rFonts w:ascii="Symbol" w:hAnsi="Symbol" w:hint="default"/>
+      </w:rPr>
+    </w:lvl>
+    <w:lvl w:ilvl="7" w:tplc="08090003" w:tentative="1">
+      <w:start w:val="1"/>
+      <w:numFmt w:val="bullet"/>
+      <w:lvlText w:val="o"/>
+      <w:lvlJc w:val="left"/>
+      <w:pPr>
+        <w:ind w:left="5760" w:hanging="360"/>
+      </w:pPr>
+      <w:rPr>
+        <w:rFonts w:ascii="Courier New" w:hAnsi="Courier New" w:cs="Courier New" w:hint="default"/>
+      </w:rPr>
+    </w:lvl>
+    <w:lvl w:ilvl="8" w:tplc="08090005" w:tentative="1">
+      <w:start w:val="1"/>
+      <w:numFmt w:val="bullet"/>
+      <w:lvlText w:val=""/>
+      <w:lvlJc w:val="left"/>
+      <w:pPr>
+        <w:ind w:left="6480" w:hanging="360"/>
+      </w:pPr>
+      <w:rPr>
+        <w:rFonts w:ascii="Wingdings" w:hAnsi="Wingdings" w:hint="default"/>
+      </w:rPr>
+    </w:lvl>
+  </w:abstractNum>
   <w:num w:numId="1">
+    <w:abstractNumId w:val="12"/>
+  </w:num>
+  <w:num w:numId="2">
+    <w:abstractNumId w:val="6"/>
+  </w:num>
+  <w:num w:numId="3">
+    <w:abstractNumId w:val="16"/>
+  </w:num>
+  <w:num w:numId="4">
+    <w:abstractNumId w:val="2"/>
+  </w:num>
+  <w:num w:numId="5">
+    <w:abstractNumId w:val="14"/>
+  </w:num>
+  <w:num w:numId="6">
+    <w:abstractNumId w:val="5"/>
+  </w:num>
+  <w:num w:numId="7">
+    <w:abstractNumId w:val="4"/>
+  </w:num>
+  <w:num w:numId="8">
+    <w:abstractNumId w:val="8"/>
+  </w:num>
+  <w:num w:numId="9">
+    <w:abstractNumId w:val="3"/>
+  </w:num>
+  <w:num w:numId="10">
+    <w:abstractNumId w:val="13"/>
+  </w:num>
+  <w:num w:numId="11">
+    <w:abstractNumId w:val="7"/>
+  </w:num>
+  <w:num w:numId="12">
+    <w:abstractNumId w:val="15"/>
+  </w:num>
+  <w:num w:numId="13">
     <w:abstractNumId w:val="11"/>
   </w:num>
-  <w:num w:numId="2">
-    <w:abstractNumId w:val="5"/>
-  </w:num>
-  <w:num w:numId="3">
-    <w:abstractNumId w:val="15"/>
-  </w:num>
-  <w:num w:numId="4">
-    <w:abstractNumId w:val="1"/>
-  </w:num>
-  <w:num w:numId="5">
-    <w:abstractNumId w:val="13"/>
-  </w:num>
-  <w:num w:numId="6">
-    <w:abstractNumId w:val="4"/>
-  </w:num>
-  <w:num w:numId="7">
-    <w:abstractNumId w:val="3"/>
-  </w:num>
-  <w:num w:numId="8">
-    <w:abstractNumId w:val="7"/>
-  </w:num>
-  <w:num w:numId="9">
-    <w:abstractNumId w:val="2"/>
-  </w:num>
-  <w:num w:numId="10">
-    <w:abstractNumId w:val="12"/>
-  </w:num>
-  <w:num w:numId="11">
-    <w:abstractNumId w:val="6"/>
-  </w:num>
-  <w:num w:numId="12">
-    <w:abstractNumId w:val="14"/>
-  </w:num>
-  <w:num w:numId="13">
-    <w:abstractNumId w:val="10"/>
-  </w:num>
   <w:num w:numId="14">
-    <w:abstractNumId w:val="16"/>
+    <w:abstractNumId w:val="17"/>
   </w:num>
   <w:num w:numId="15">
-    <w:abstractNumId w:val="8"/>
+    <w:abstractNumId w:val="9"/>
   </w:num>
   <w:num w:numId="16">
     <w:abstractNumId w:val="0"/>
   </w:num>
   <w:num w:numId="17">
-    <w:abstractNumId w:val="9"/>
+    <w:abstractNumId w:val="10"/>
+  </w:num>
+  <w:num w:numId="18">
+    <w:abstractNumId w:val="18"/>
+  </w:num>
+  <w:num w:numId="19">
+    <w:abstractNumId w:val="1"/>
   </w:num>
 </w:numbering>
 </file>
@@ -7880,7 +8349,7 @@
 </file>
 
 <file path=customXml/itemProps1.xml><?xml version="1.0" encoding="utf-8"?>
-<ds:datastoreItem xmlns:ds="http://schemas.openxmlformats.org/officeDocument/2006/customXml" ds:itemID="{8D9C8F5A-AC65-4403-948A-1A21F02FDCA9}">
+<ds:datastoreItem xmlns:ds="http://schemas.openxmlformats.org/officeDocument/2006/customXml" ds:itemID="{8F695D90-6664-4BEE-B9BF-7760C18CCCCE}">
   <ds:schemaRefs>
     <ds:schemaRef ds:uri="http://schemas.openxmlformats.org/officeDocument/2006/bibliography"/>
   </ds:schemaRefs>

</xml_diff>

<commit_message>
Final commit of word Doc. User test case added
</commit_message>
<xml_diff>
--- a/SoftwareTestingProject.docx
+++ b/SoftwareTestingProject.docx
@@ -2125,28 +2125,83 @@
           <w:bCs/>
         </w:rPr>
       </w:pPr>
-    </w:p>
-    <w:p>
-      <w:pPr>
-        <w:rPr>
-          <w:b/>
-          <w:bCs/>
-        </w:rPr>
-      </w:pPr>
-    </w:p>
-    <w:p>
-      <w:pPr>
-        <w:rPr>
-          <w:b/>
-          <w:bCs/>
-        </w:rPr>
-      </w:pPr>
-      <w:r>
-        <w:rPr>
-          <w:b/>
-          <w:bCs/>
+      <w:r>
+        <w:rPr>
+          <w:b/>
+          <w:bCs/>
+          <w:noProof/>
         </w:rPr>
         <w:lastRenderedPageBreak/>
+        <w:drawing>
+          <wp:inline distT="0" distB="0" distL="0" distR="0" wp14:anchorId="377ACCA2" wp14:editId="2A85FB2C">
+            <wp:extent cx="5734050" cy="3028950"/>
+            <wp:effectExtent l="0" t="0" r="0" b="0"/>
+            <wp:docPr id="1" name="Picture 1"/>
+            <wp:cNvGraphicFramePr>
+              <a:graphicFrameLocks xmlns:a="http://schemas.openxmlformats.org/drawingml/2006/main" noChangeAspect="1"/>
+            </wp:cNvGraphicFramePr>
+            <a:graphic xmlns:a="http://schemas.openxmlformats.org/drawingml/2006/main">
+              <a:graphicData uri="http://schemas.openxmlformats.org/drawingml/2006/picture">
+                <pic:pic xmlns:pic="http://schemas.openxmlformats.org/drawingml/2006/picture">
+                  <pic:nvPicPr>
+                    <pic:cNvPr id="0" name="Picture 1"/>
+                    <pic:cNvPicPr>
+                      <a:picLocks noChangeAspect="1" noChangeArrowheads="1"/>
+                    </pic:cNvPicPr>
+                  </pic:nvPicPr>
+                  <pic:blipFill>
+                    <a:blip r:embed="rId6">
+                      <a:extLst>
+                        <a:ext uri="{28A0092B-C50C-407E-A947-70E740481C1C}">
+                          <a14:useLocalDpi xmlns:a14="http://schemas.microsoft.com/office/drawing/2010/main" val="0"/>
+                        </a:ext>
+                      </a:extLst>
+                    </a:blip>
+                    <a:srcRect/>
+                    <a:stretch>
+                      <a:fillRect/>
+                    </a:stretch>
+                  </pic:blipFill>
+                  <pic:spPr bwMode="auto">
+                    <a:xfrm>
+                      <a:off x="0" y="0"/>
+                      <a:ext cx="5734050" cy="3028950"/>
+                    </a:xfrm>
+                    <a:prstGeom prst="rect">
+                      <a:avLst/>
+                    </a:prstGeom>
+                    <a:noFill/>
+                    <a:ln>
+                      <a:noFill/>
+                    </a:ln>
+                  </pic:spPr>
+                </pic:pic>
+              </a:graphicData>
+            </a:graphic>
+          </wp:inline>
+        </w:drawing>
+      </w:r>
+    </w:p>
+    <w:p>
+      <w:pPr>
+        <w:rPr>
+          <w:b/>
+          <w:bCs/>
+        </w:rPr>
+      </w:pPr>
+    </w:p>
+    <w:p>
+      <w:pPr>
+        <w:rPr>
+          <w:b/>
+          <w:bCs/>
+        </w:rPr>
+      </w:pPr>
+      <w:r>
+        <w:rPr>
+          <w:b/>
+          <w:bCs/>
+        </w:rPr>
         <w:t>4.5 Batch Testing</w:t>
       </w:r>
     </w:p>
@@ -2352,11 +2407,44 @@
           <w:bCs/>
         </w:rPr>
       </w:pPr>
-      <w:r>
-        <w:rPr>
-          <w:b/>
-          <w:bCs/>
-        </w:rPr>
+    </w:p>
+    <w:p>
+      <w:pPr>
+        <w:rPr>
+          <w:b/>
+          <w:bCs/>
+        </w:rPr>
+      </w:pPr>
+    </w:p>
+    <w:p>
+      <w:pPr>
+        <w:rPr>
+          <w:b/>
+          <w:bCs/>
+        </w:rPr>
+      </w:pPr>
+    </w:p>
+    <w:p>
+      <w:pPr>
+        <w:rPr>
+          <w:b/>
+          <w:bCs/>
+        </w:rPr>
+      </w:pPr>
+    </w:p>
+    <w:p>
+      <w:pPr>
+        <w:rPr>
+          <w:b/>
+          <w:bCs/>
+        </w:rPr>
+      </w:pPr>
+      <w:r>
+        <w:rPr>
+          <w:b/>
+          <w:bCs/>
+        </w:rPr>
+        <w:lastRenderedPageBreak/>
         <w:t>5.0 TEST SCHEDULE</w:t>
       </w:r>
     </w:p>
@@ -2381,7 +2469,7 @@
             <wp:cNvGraphicFramePr/>
             <a:graphic xmlns:a="http://schemas.openxmlformats.org/drawingml/2006/main">
               <a:graphicData uri="http://schemas.openxmlformats.org/drawingml/2006/chart">
-                <c:chart xmlns:c="http://schemas.openxmlformats.org/drawingml/2006/chart" xmlns:r="http://schemas.openxmlformats.org/officeDocument/2006/relationships" r:id="rId6"/>
+                <c:chart xmlns:c="http://schemas.openxmlformats.org/drawingml/2006/chart" xmlns:r="http://schemas.openxmlformats.org/officeDocument/2006/relationships" r:id="rId7"/>
               </a:graphicData>
             </a:graphic>
           </wp:inline>
@@ -2395,44 +2483,11 @@
           <w:bCs/>
         </w:rPr>
       </w:pPr>
-    </w:p>
-    <w:p>
-      <w:pPr>
-        <w:rPr>
-          <w:b/>
-          <w:bCs/>
-        </w:rPr>
-      </w:pPr>
-    </w:p>
-    <w:p>
-      <w:pPr>
-        <w:rPr>
-          <w:b/>
-          <w:bCs/>
-        </w:rPr>
-      </w:pPr>
-    </w:p>
-    <w:p>
-      <w:pPr>
-        <w:rPr>
-          <w:b/>
-          <w:bCs/>
-        </w:rPr>
-      </w:pPr>
-    </w:p>
-    <w:p>
-      <w:pPr>
-        <w:rPr>
-          <w:b/>
-          <w:bCs/>
-        </w:rPr>
-      </w:pPr>
-      <w:r>
-        <w:rPr>
-          <w:b/>
-          <w:bCs/>
-        </w:rPr>
-        <w:lastRenderedPageBreak/>
+      <w:r>
+        <w:rPr>
+          <w:b/>
+          <w:bCs/>
+        </w:rPr>
         <w:t>6.0 CONTROL PROCEDURES</w:t>
       </w:r>
     </w:p>
@@ -2487,7 +2542,7 @@
                     </pic:cNvPicPr>
                   </pic:nvPicPr>
                   <pic:blipFill>
-                    <a:blip r:embed="rId7">
+                    <a:blip r:embed="rId8">
                       <a:extLst>
                         <a:ext uri="{28A0092B-C50C-407E-A947-70E740481C1C}">
                           <a14:useLocalDpi xmlns:a14="http://schemas.microsoft.com/office/drawing/2010/main" val="0"/>
@@ -2526,11 +2581,28 @@
           <w:bCs/>
         </w:rPr>
       </w:pPr>
-      <w:r>
-        <w:rPr>
-          <w:b/>
-          <w:bCs/>
-        </w:rPr>
+    </w:p>
+    <w:p>
+      <w:pPr>
+        <w:rPr>
+          <w:b/>
+          <w:bCs/>
+        </w:rPr>
+      </w:pPr>
+    </w:p>
+    <w:p>
+      <w:pPr>
+        <w:rPr>
+          <w:b/>
+          <w:bCs/>
+        </w:rPr>
+      </w:pPr>
+      <w:r>
+        <w:rPr>
+          <w:b/>
+          <w:bCs/>
+        </w:rPr>
+        <w:lastRenderedPageBreak/>
         <w:t>Change Requests</w:t>
       </w:r>
     </w:p>
@@ -2562,7 +2634,7 @@
                     </pic:cNvPicPr>
                   </pic:nvPicPr>
                   <pic:blipFill>
-                    <a:blip r:embed="rId8">
+                    <a:blip r:embed="rId9">
                       <a:extLst>
                         <a:ext uri="{28A0092B-C50C-407E-A947-70E740481C1C}">
                           <a14:useLocalDpi xmlns:a14="http://schemas.microsoft.com/office/drawing/2010/main" val="0"/>
@@ -2595,12 +2667,19 @@
       </w:r>
     </w:p>
     <w:p>
-      <w:r>
-        <w:rPr>
-          <w:b/>
-          <w:bCs/>
-        </w:rPr>
-        <w:lastRenderedPageBreak/>
+      <w:pPr>
+        <w:rPr>
+          <w:b/>
+          <w:bCs/>
+        </w:rPr>
+      </w:pPr>
+    </w:p>
+    <w:p>
+      <w:r>
+        <w:rPr>
+          <w:b/>
+          <w:bCs/>
+        </w:rPr>
         <w:t>7.0 FEATURES TO BE TESTED</w:t>
       </w:r>
     </w:p>
@@ -2684,6 +2763,14 @@
           <w:bCs/>
         </w:rPr>
       </w:pPr>
+    </w:p>
+    <w:p>
+      <w:pPr>
+        <w:rPr>
+          <w:b/>
+          <w:bCs/>
+        </w:rPr>
+      </w:pPr>
       <w:r>
         <w:rPr>
           <w:b/>
@@ -2723,11 +2810,52 @@
           <w:bCs/>
         </w:rPr>
       </w:pPr>
-      <w:r>
-        <w:rPr>
-          <w:b/>
-          <w:bCs/>
-        </w:rPr>
+    </w:p>
+    <w:p>
+      <w:pPr>
+        <w:rPr>
+          <w:b/>
+          <w:bCs/>
+        </w:rPr>
+      </w:pPr>
+    </w:p>
+    <w:p>
+      <w:pPr>
+        <w:rPr>
+          <w:b/>
+          <w:bCs/>
+        </w:rPr>
+      </w:pPr>
+    </w:p>
+    <w:p>
+      <w:pPr>
+        <w:rPr>
+          <w:b/>
+          <w:bCs/>
+        </w:rPr>
+      </w:pPr>
+    </w:p>
+    <w:p>
+      <w:pPr>
+        <w:rPr>
+          <w:b/>
+          <w:bCs/>
+        </w:rPr>
+      </w:pPr>
+    </w:p>
+    <w:p>
+      <w:pPr>
+        <w:rPr>
+          <w:b/>
+          <w:bCs/>
+        </w:rPr>
+      </w:pPr>
+      <w:r>
+        <w:rPr>
+          <w:b/>
+          <w:bCs/>
+        </w:rPr>
+        <w:lastRenderedPageBreak/>
         <w:t>9.0 RESOURCES/ROLES &amp; RESPONSIBILITIES</w:t>
       </w:r>
     </w:p>
@@ -3275,12 +3403,27 @@
           <w:bCs/>
         </w:rPr>
       </w:pPr>
-      <w:r>
-        <w:rPr>
-          <w:b/>
-          <w:bCs/>
-        </w:rPr>
-        <w:lastRenderedPageBreak/>
+    </w:p>
+    <w:p>
+      <w:pPr>
+        <w:rPr>
+          <w:b/>
+          <w:bCs/>
+        </w:rPr>
+      </w:pPr>
+    </w:p>
+    <w:p>
+      <w:pPr>
+        <w:rPr>
+          <w:b/>
+          <w:bCs/>
+        </w:rPr>
+      </w:pPr>
+      <w:r>
+        <w:rPr>
+          <w:b/>
+          <w:bCs/>
+        </w:rPr>
         <w:t>10.0 SCHEDULES</w:t>
       </w:r>
     </w:p>
@@ -3333,26 +3476,10 @@
           <w:b/>
           <w:bCs/>
         </w:rPr>
-        <w:t xml:space="preserve">Test Cases </w:t>
-      </w:r>
-      <w:r>
-        <w:rPr>
-          <w:b/>
-          <w:bCs/>
-        </w:rPr>
-        <w:t>Plan –</w:t>
-      </w:r>
-      <w:r>
-        <w:t xml:space="preserve"> The final version of the test </w:t>
-      </w:r>
-      <w:r>
-        <w:t>cases</w:t>
-      </w:r>
-      <w:r>
-        <w:t xml:space="preserve"> needs to be submitted by May 1</w:t>
-      </w:r>
-      <w:r>
-        <w:t>2</w:t>
+        <w:t>Test Cases Plan –</w:t>
+      </w:r>
+      <w:r>
+        <w:t xml:space="preserve"> The final version of the test cases needs to be submitted by May 12</w:t>
       </w:r>
       <w:r>
         <w:rPr>
@@ -3405,16 +3532,7 @@
         <w:t>Plan –</w:t>
       </w:r>
       <w:r>
-        <w:t xml:space="preserve"> The final version of the </w:t>
-      </w:r>
-      <w:r>
-        <w:t xml:space="preserve">incident reports </w:t>
-      </w:r>
-      <w:r>
-        <w:t xml:space="preserve">plan needs to be submitted by May </w:t>
-      </w:r>
-      <w:r>
-        <w:t>9</w:t>
+        <w:t xml:space="preserve"> The final version of the incident reports plan needs to be submitted by May 9</w:t>
       </w:r>
       <w:r>
         <w:rPr>
@@ -3443,26 +3561,10 @@
           <w:b/>
           <w:bCs/>
         </w:rPr>
-        <w:t xml:space="preserve">Test Summary Reports </w:t>
-      </w:r>
-      <w:r>
-        <w:rPr>
-          <w:b/>
-          <w:bCs/>
-        </w:rPr>
-        <w:t>Plan –</w:t>
-      </w:r>
-      <w:r>
-        <w:t xml:space="preserve"> The final version of the </w:t>
-      </w:r>
-      <w:r>
-        <w:t>summary reports</w:t>
-      </w:r>
-      <w:r>
-        <w:t xml:space="preserve"> plan needs to be submitted by May </w:t>
-      </w:r>
-      <w:r>
-        <w:t>10</w:t>
+        <w:t>Test Summary Reports Plan –</w:t>
+      </w:r>
+      <w:r>
+        <w:t xml:space="preserve"> The final version of the summary reports plan needs to be submitted by May 10</w:t>
       </w:r>
       <w:r>
         <w:rPr>
@@ -3481,11 +3583,28 @@
           <w:bCs/>
         </w:rPr>
       </w:pPr>
-      <w:r>
-        <w:rPr>
-          <w:b/>
-          <w:bCs/>
-        </w:rPr>
+    </w:p>
+    <w:p>
+      <w:pPr>
+        <w:rPr>
+          <w:b/>
+          <w:bCs/>
+        </w:rPr>
+      </w:pPr>
+    </w:p>
+    <w:p>
+      <w:pPr>
+        <w:rPr>
+          <w:b/>
+          <w:bCs/>
+        </w:rPr>
+      </w:pPr>
+      <w:r>
+        <w:rPr>
+          <w:b/>
+          <w:bCs/>
+        </w:rPr>
+        <w:lastRenderedPageBreak/>
         <w:t>11.0 RISKS/ASSUMPTIONS</w:t>
       </w:r>
     </w:p>
@@ -3947,6 +4066,14 @@
         </w:tc>
       </w:tr>
     </w:tbl>
+    <w:p>
+      <w:pPr>
+        <w:rPr>
+          <w:b/>
+          <w:bCs/>
+        </w:rPr>
+      </w:pPr>
+    </w:p>
     <w:p>
       <w:pPr>
         <w:rPr>
@@ -8349,7 +8476,7 @@
 </file>
 
 <file path=customXml/itemProps1.xml><?xml version="1.0" encoding="utf-8"?>
-<ds:datastoreItem xmlns:ds="http://schemas.openxmlformats.org/officeDocument/2006/customXml" ds:itemID="{8F695D90-6664-4BEE-B9BF-7760C18CCCCE}">
+<ds:datastoreItem xmlns:ds="http://schemas.openxmlformats.org/officeDocument/2006/customXml" ds:itemID="{144FC812-0A08-495E-A6F9-CC1D90FB070C}">
   <ds:schemaRefs>
     <ds:schemaRef ds:uri="http://schemas.openxmlformats.org/officeDocument/2006/bibliography"/>
   </ds:schemaRefs>

</xml_diff>